<commit_message>
updated lesson on selectors
</commit_message>
<xml_diff>
--- a/04_Selectors/vyklad.docx
+++ b/04_Selectors/vyklad.docx
@@ -7,13 +7,19 @@
         <w:pStyle w:val="Nadpis1"/>
       </w:pPr>
       <w:r>
+        <w:t>Hodina 22.3.</w:t>
+      </w:r>
+      <w:r>
+        <w:t xml:space="preserve"> </w:t>
+      </w:r>
+    </w:p>
+    <w:p>
+      <w:r>
+        <w:t xml:space="preserve">Jak šel Javascript? </w:t>
+      </w:r>
+      <w:r>
         <w:br/>
-      </w:r>
-      <w:r>
-        <w:t>Hodina 22.3.</w:t>
-      </w:r>
-      <w:r>
-        <w:t xml:space="preserve"> </w:t>
+        <w:t>Otázky z minula</w:t>
       </w:r>
     </w:p>
     <w:p>
@@ -33,29 +39,11 @@
         </w:numPr>
       </w:pPr>
       <w:r>
-        <w:t xml:space="preserve">Opakování – </w:t>
-      </w:r>
-      <w:proofErr w:type="spellStart"/>
-      <w:r>
-        <w:t>Bem</w:t>
-      </w:r>
-      <w:proofErr w:type="spellEnd"/>
-      <w:r>
-        <w:t xml:space="preserve">, </w:t>
-      </w:r>
-      <w:proofErr w:type="spellStart"/>
-      <w:r>
-        <w:t>Sass</w:t>
-      </w:r>
-      <w:proofErr w:type="spellEnd"/>
-      <w:r>
-        <w:t xml:space="preserve">, </w:t>
-      </w:r>
-      <w:proofErr w:type="spellStart"/>
+        <w:t xml:space="preserve">Opakování – Bem, Sass, </w:t>
+      </w:r>
       <w:r>
         <w:t>Bootstrap</w:t>
       </w:r>
-      <w:proofErr w:type="spellEnd"/>
       <w:r>
         <w:t xml:space="preserve"> – ukázky </w:t>
       </w:r>
@@ -73,9 +61,63 @@
       </w:r>
     </w:p>
     <w:p>
-      <w:r>
+      <w:pPr>
+        <w:pStyle w:val="Nadpis1"/>
         <w:rPr>
           <w:rStyle w:val="Nadpis2Char"/>
+          <w:sz w:val="32"/>
+          <w:szCs w:val="32"/>
+        </w:rPr>
+      </w:pPr>
+      <w:r>
+        <w:rPr>
+          <w:rStyle w:val="Nadpis2Char"/>
+          <w:sz w:val="32"/>
+          <w:szCs w:val="32"/>
+        </w:rPr>
+        <w:t>Opakování</w:t>
+      </w:r>
+    </w:p>
+    <w:p>
+      <w:pPr>
+        <w:pStyle w:val="Odstavecseseznamem"/>
+        <w:numPr>
+          <w:ilvl w:val="0"/>
+          <w:numId w:val="7"/>
+        </w:numPr>
+      </w:pPr>
+      <w:r>
+        <w:t xml:space="preserve">Ve zpětné vazbě jste občas bojovaly s pochopením BEMu, tak ho ještě trochu zopakujeme. </w:t>
+      </w:r>
+    </w:p>
+    <w:p>
+      <w:pPr>
+        <w:pStyle w:val="Odstavecseseznamem"/>
+        <w:numPr>
+          <w:ilvl w:val="0"/>
+          <w:numId w:val="7"/>
+        </w:numPr>
+      </w:pPr>
+      <w:r>
+        <w:t>Vyskytla se otázka na to co je to Sass a Bootstrap a jestli mají s BEMem něco společného</w:t>
+      </w:r>
+    </w:p>
+    <w:p>
+      <w:pPr>
+        <w:pStyle w:val="Odstavecseseznamem"/>
+        <w:numPr>
+          <w:ilvl w:val="1"/>
+          <w:numId w:val="7"/>
+        </w:numPr>
+      </w:pPr>
+      <w:r>
+        <w:t xml:space="preserve"> jenom v krátkosti zmíním o co jde</w:t>
+      </w:r>
+    </w:p>
+    <w:p>
+      <w:r>
+        <w:rPr>
+          <w:rStyle w:val="Nadpis2Char"/>
         </w:rPr>
         <w:t>BEM</w:t>
       </w:r>
@@ -108,6 +150,9 @@
       </w:r>
       <w:r>
         <w:t>i</w:t>
+      </w:r>
+      <w:r>
+        <w:t xml:space="preserve"> – popsat a ukázat stylování </w:t>
       </w:r>
     </w:p>
     <w:p>
@@ -150,24 +195,41 @@
       </w:r>
     </w:p>
     <w:p>
-      <w:r>
-        <w:t xml:space="preserve">Popsat a ukázat stylování </w:t>
-      </w:r>
-    </w:p>
-    <w:p>
-      <w:proofErr w:type="spellStart"/>
+      <w:pPr>
+        <w:rPr>
+          <w:i/>
+          <w:iCs/>
+        </w:rPr>
+      </w:pPr>
+      <w:r>
+        <w:rPr>
+          <w:i/>
+          <w:iCs/>
+          <w:highlight w:val="darkCyan"/>
+        </w:rPr>
+        <w:t>---------------------------------OTÁZKY ---------------------------------</w:t>
+      </w:r>
+    </w:p>
+    <w:p>
       <w:r>
         <w:rPr>
           <w:rStyle w:val="Nadpis2Char"/>
         </w:rPr>
         <w:t>Sass</w:t>
       </w:r>
-      <w:proofErr w:type="spellEnd"/>
       <w:r>
         <w:t xml:space="preserve"> </w:t>
       </w:r>
     </w:p>
     <w:p>
+      <w:pPr>
+        <w:pStyle w:val="Nadpis4"/>
+      </w:pPr>
+      <w:r>
+        <w:t>Definice</w:t>
+      </w:r>
+    </w:p>
+    <w:p>
       <w:r>
         <w:t xml:space="preserve">CSS preprocesor </w:t>
       </w:r>
@@ -181,15 +243,10 @@
         <w:t>mnoha</w:t>
       </w:r>
       <w:r>
-        <w:t xml:space="preserve">, máme i další jako </w:t>
-      </w:r>
-      <w:proofErr w:type="spellStart"/>
-      <w:r>
-        <w:t>Less</w:t>
-      </w:r>
-      <w:proofErr w:type="spellEnd"/>
-      <w:r>
-        <w:t xml:space="preserve">, </w:t>
+        <w:t xml:space="preserve">, máme i další jako Less, </w:t>
+      </w:r>
+      <w:r>
+        <w:t>Stylus</w:t>
       </w:r>
       <w:r>
         <w:t xml:space="preserve">) </w:t>
@@ -262,102 +319,81 @@
       </w:r>
     </w:p>
     <w:p>
-      <w:proofErr w:type="spellStart"/>
-      <w:r>
-        <w:t>Sass</w:t>
-      </w:r>
-      <w:proofErr w:type="spellEnd"/>
-      <w:r>
-        <w:t xml:space="preserve"> je potřeba nainstalovat, aby dokázal naše stylování „</w:t>
-      </w:r>
-      <w:proofErr w:type="spellStart"/>
-      <w:r>
-        <w:t>přechroustat</w:t>
-      </w:r>
-      <w:proofErr w:type="spellEnd"/>
-      <w:r>
-        <w:t xml:space="preserve">“ do </w:t>
-      </w:r>
-      <w:proofErr w:type="spellStart"/>
-      <w:r>
-        <w:t>css</w:t>
-      </w:r>
-      <w:proofErr w:type="spellEnd"/>
-      <w:r>
-        <w:t xml:space="preserve">. </w:t>
-      </w:r>
-    </w:p>
-    <w:p>
-      <w:r>
-        <w:t xml:space="preserve">Terminál: </w:t>
-      </w:r>
-      <w:proofErr w:type="spellStart"/>
+      <w:pPr>
+        <w:ind w:left="360"/>
+      </w:pPr>
+      <w:r>
+        <w:rPr>
+          <w:i/>
+          <w:iCs/>
+          <w:highlight w:val="darkCyan"/>
+        </w:rPr>
+        <w:t>---------------------------------OTÁZKY ---------------------------------</w:t>
+      </w:r>
+    </w:p>
+    <w:p>
+      <w:pPr>
+        <w:pStyle w:val="Nadpis4"/>
+      </w:pPr>
+      <w:r>
+        <w:t>Instalace</w:t>
+      </w:r>
+    </w:p>
+    <w:p>
+      <w:r>
+        <w:t xml:space="preserve">Sass je potřeba nainstalovat, aby dokázal naše stylování „přechroustat“ do css. </w:t>
+      </w:r>
+    </w:p>
+    <w:p>
       <w:r>
         <w:rPr>
           <w:b/>
           <w:bCs/>
         </w:rPr>
-        <w:t>Sass</w:t>
-      </w:r>
-      <w:proofErr w:type="spellEnd"/>
+        <w:t>Terminál:</w:t>
+      </w:r>
+      <w:r>
+        <w:t xml:space="preserve"> </w:t>
+      </w:r>
       <w:r>
         <w:rPr>
           <w:b/>
           <w:bCs/>
         </w:rPr>
-        <w:t xml:space="preserve"> --</w:t>
-      </w:r>
-      <w:proofErr w:type="spellStart"/>
-      <w:r>
-        <w:rPr>
-          <w:b/>
-          <w:bCs/>
-        </w:rPr>
-        <w:t>version</w:t>
-      </w:r>
-      <w:proofErr w:type="spellEnd"/>
+        <w:t>Sass --version</w:t>
+      </w:r>
       <w:r>
         <w:t xml:space="preserve"> – mám ho </w:t>
       </w:r>
     </w:p>
     <w:p>
-      <w:r>
-        <w:t xml:space="preserve">Potom ve složce mám obojí </w:t>
-      </w:r>
-      <w:proofErr w:type="spellStart"/>
-      <w:r>
-        <w:t>style.sass</w:t>
-      </w:r>
-      <w:proofErr w:type="spellEnd"/>
-      <w:r>
-        <w:t xml:space="preserve">, style.css – </w:t>
-      </w:r>
-    </w:p>
-    <w:p>
-      <w:pPr>
-        <w:rPr>
-          <w:b/>
-          <w:bCs/>
-        </w:rPr>
-      </w:pPr>
-      <w:r>
+      <w:pPr>
+        <w:pStyle w:val="Odstavecseseznamem"/>
+        <w:numPr>
+          <w:ilvl w:val="0"/>
+          <w:numId w:val="5"/>
+        </w:numPr>
+      </w:pPr>
+      <w:r>
+        <w:t xml:space="preserve">ve složce mám obojí style.sass, style.css – </w:t>
+      </w:r>
+    </w:p>
+    <w:p>
+      <w:pPr>
         <w:rPr>
           <w:b/>
           <w:bCs/>
           <w:lang w:val="en-GB"/>
         </w:rPr>
-        <w:t xml:space="preserve">sass --watch </w:t>
-      </w:r>
-      <w:proofErr w:type="spellStart"/>
+      </w:pPr>
       <w:r>
         <w:rPr>
           <w:b/>
           <w:bCs/>
           <w:lang w:val="en-GB"/>
         </w:rPr>
-        <w:t>style.sass:style.css</w:t>
-      </w:r>
-      <w:proofErr w:type="spellEnd"/>
+        <w:t>sass --watch style.sass:style.css</w:t>
+      </w:r>
       <w:r>
         <w:rPr>
           <w:b/>
@@ -366,150 +402,111 @@
         </w:rPr>
         <w:t xml:space="preserve"> </w:t>
       </w:r>
-      <w:proofErr w:type="spellStart"/>
-      <w:r>
+    </w:p>
+    <w:p>
+      <w:pPr>
+        <w:pStyle w:val="Odstavecseseznamem"/>
+        <w:numPr>
+          <w:ilvl w:val="0"/>
+          <w:numId w:val="5"/>
+        </w:numPr>
         <w:rPr>
           <w:b/>
           <w:bCs/>
+        </w:rPr>
+      </w:pPr>
+      <w:r>
+        <w:rPr>
           <w:lang w:val="en-GB"/>
         </w:rPr>
+        <w:lastRenderedPageBreak/>
         <w:t>spust</w:t>
       </w:r>
       <w:r>
+        <w:t>ím tento příkaz a to, co budeme psát v sassu, se nám přeprocesuje, přepíše, přetransformuje do css.</w:t>
+      </w:r>
+    </w:p>
+    <w:p>
+      <w:pPr>
+        <w:pStyle w:val="Nadpis4"/>
+      </w:pPr>
+      <w:r>
+        <w:t>Použití</w:t>
+      </w:r>
+    </w:p>
+    <w:p>
+      <w:pPr>
+        <w:pStyle w:val="Odstavecseseznamem"/>
+        <w:numPr>
+          <w:ilvl w:val="0"/>
+          <w:numId w:val="5"/>
+        </w:numPr>
         <w:rPr>
           <w:b/>
           <w:bCs/>
         </w:rPr>
-        <w:t>ím</w:t>
-      </w:r>
-      <w:proofErr w:type="spellEnd"/>
+      </w:pPr>
+      <w:r>
+        <w:t xml:space="preserve">Do HTML </w:t>
+      </w:r>
+      <w:r>
+        <w:t xml:space="preserve">nalinkuji </w:t>
+      </w:r>
+      <w:r>
+        <w:t>css</w:t>
+      </w:r>
+      <w:r>
+        <w:t xml:space="preserve"> ne sass!</w:t>
+      </w:r>
       <w:r>
         <w:rPr>
           <w:b/>
           <w:bCs/>
         </w:rPr>
-        <w:t xml:space="preserve"> tento příkaz a to, co budeme psát v </w:t>
-      </w:r>
-      <w:proofErr w:type="spellStart"/>
-      <w:r>
+        <w:t xml:space="preserve"> </w:t>
+      </w:r>
+    </w:p>
+    <w:p>
+      <w:pPr>
+        <w:pStyle w:val="Odstavecseseznamem"/>
+        <w:numPr>
+          <w:ilvl w:val="0"/>
+          <w:numId w:val="5"/>
+        </w:numPr>
         <w:rPr>
           <w:b/>
           <w:bCs/>
         </w:rPr>
-        <w:t>sassu</w:t>
-      </w:r>
-      <w:proofErr w:type="spellEnd"/>
+      </w:pPr>
+      <w:r>
+        <w:t>V css.map – vidíme nějaké další informace.</w:t>
+      </w:r>
       <w:r>
         <w:rPr>
           <w:b/>
           <w:bCs/>
         </w:rPr>
-        <w:t xml:space="preserve">, se nám </w:t>
-      </w:r>
-      <w:proofErr w:type="spellStart"/>
-      <w:r>
+        <w:t xml:space="preserve"> </w:t>
+      </w:r>
+    </w:p>
+    <w:p>
+      <w:pPr>
+        <w:pStyle w:val="Odstavecseseznamem"/>
         <w:rPr>
           <w:b/>
           <w:bCs/>
         </w:rPr>
-        <w:t>přeprocesuje</w:t>
-      </w:r>
-      <w:proofErr w:type="spellEnd"/>
+      </w:pPr>
       <w:r>
         <w:rPr>
           <w:b/>
           <w:bCs/>
         </w:rPr>
-        <w:t xml:space="preserve">, přepíše, přetransformuje do </w:t>
-      </w:r>
-      <w:proofErr w:type="spellStart"/>
-      <w:r>
-        <w:rPr>
-          <w:b/>
-          <w:bCs/>
-        </w:rPr>
-        <w:t>css</w:t>
-      </w:r>
-      <w:proofErr w:type="spellEnd"/>
-      <w:r>
-        <w:rPr>
-          <w:b/>
-          <w:bCs/>
-        </w:rPr>
-        <w:t xml:space="preserve">. </w:t>
-      </w:r>
-      <w:r>
-        <w:rPr>
-          <w:b/>
-          <w:bCs/>
-        </w:rPr>
-        <w:br/>
-      </w:r>
-      <w:r>
-        <w:t xml:space="preserve">toto </w:t>
-      </w:r>
-      <w:proofErr w:type="spellStart"/>
-      <w:r>
-        <w:t>css</w:t>
-      </w:r>
-      <w:proofErr w:type="spellEnd"/>
-      <w:r>
-        <w:t xml:space="preserve"> nalinkuji na html, ne </w:t>
-      </w:r>
-      <w:proofErr w:type="spellStart"/>
-      <w:r>
-        <w:t>sass</w:t>
-      </w:r>
-      <w:proofErr w:type="spellEnd"/>
-      <w:r>
-        <w:t>!</w:t>
-      </w:r>
-      <w:r>
-        <w:rPr>
-          <w:b/>
-          <w:bCs/>
-        </w:rPr>
-        <w:t xml:space="preserve"> </w:t>
-      </w:r>
-    </w:p>
-    <w:p>
-      <w:pPr>
-        <w:rPr>
-          <w:b/>
-          <w:bCs/>
-          <w:lang w:val="en-GB"/>
-        </w:rPr>
-      </w:pPr>
-      <w:r>
-        <w:lastRenderedPageBreak/>
-        <w:t>V </w:t>
-      </w:r>
-      <w:proofErr w:type="spellStart"/>
-      <w:r>
-        <w:t>css.map</w:t>
-      </w:r>
-      <w:proofErr w:type="spellEnd"/>
-      <w:r>
-        <w:t xml:space="preserve"> – vidíme nějaké další informace.</w:t>
-      </w:r>
-      <w:r>
-        <w:rPr>
-          <w:b/>
-          <w:bCs/>
-        </w:rPr>
-        <w:t xml:space="preserve"> </w:t>
-      </w:r>
-      <w:r>
-        <w:rPr>
-          <w:b/>
-          <w:bCs/>
-          <w:lang w:val="en-GB"/>
-        </w:rPr>
         <w:drawing>
-          <wp:inline distT="0" distB="0" distL="0" distR="0" wp14:anchorId="73723602" wp14:editId="1FFA06FB">
-            <wp:extent cx="4221126" cy="2339021"/>
-            <wp:effectExtent l="0" t="0" r="8255" b="4445"/>
-            <wp:docPr id="3" name="Obrázek 3"/>
+          <wp:inline distT="0" distB="0" distL="0" distR="0" wp14:anchorId="7C3032C6" wp14:editId="4F9E04C7">
+            <wp:extent cx="4330700" cy="866057"/>
+            <wp:effectExtent l="0" t="0" r="0" b="0"/>
+            <wp:docPr id="6" name="Obrázek 6"/>
             <wp:cNvGraphicFramePr>
               <a:graphicFrameLocks xmlns:a="http://schemas.openxmlformats.org/drawingml/2006/main" noChangeAspect="1"/>
             </wp:cNvGraphicFramePr>
@@ -529,7 +526,7 @@
                   <pic:spPr>
                     <a:xfrm>
                       <a:off x="0" y="0"/>
-                      <a:ext cx="4303207" cy="2384504"/>
+                      <a:ext cx="4382663" cy="876449"/>
                     </a:xfrm>
                     <a:prstGeom prst="rect">
                       <a:avLst/>
@@ -543,46 +540,69 @@
       </w:r>
     </w:p>
     <w:p>
-      <w:r>
-        <w:rPr>
-          <w:lang w:val="en-GB"/>
-        </w:rPr>
-        <w:t xml:space="preserve">Je </w:t>
-      </w:r>
-      <w:proofErr w:type="spellStart"/>
-      <w:r>
-        <w:rPr>
-          <w:lang w:val="en-GB"/>
-        </w:rPr>
-        <w:t>mo</w:t>
-      </w:r>
-      <w:r>
-        <w:t>žné</w:t>
-      </w:r>
-      <w:proofErr w:type="spellEnd"/>
-      <w:r>
-        <w:t xml:space="preserve"> používání proměnných – uložíme si nějakou hodnotu a pak ji můžeme používat v našem celém souboru.</w:t>
-      </w:r>
-    </w:p>
-    <w:p>
-      <w:pPr>
+      <w:pPr>
+        <w:pStyle w:val="Odstavecseseznamem"/>
+        <w:rPr>
+          <w:b/>
+          <w:bCs/>
+        </w:rPr>
+      </w:pPr>
+      <w:r>
+        <w:rPr>
+          <w:i/>
+          <w:iCs/>
+          <w:highlight w:val="darkCyan"/>
+        </w:rPr>
+        <w:t>---------------------------------OTÁZKY ---------------------------------</w:t>
+      </w:r>
+    </w:p>
+    <w:p>
+      <w:pPr>
+        <w:pStyle w:val="Nadpis4"/>
+      </w:pPr>
+      <w:r>
+        <w:t xml:space="preserve">Zanořování </w:t>
+      </w:r>
+    </w:p>
+    <w:p>
+      <w:pPr>
+        <w:pStyle w:val="Odstavecseseznamem"/>
+      </w:pPr>
+      <w:r>
+        <w:t>Vidíme odsazení, pokud pod stejné odsazení vybereme element, který je v body</w:t>
+      </w:r>
+    </w:p>
+    <w:p>
+      <w:pPr>
+        <w:pStyle w:val="Odstavecseseznamem"/>
+        <w:numPr>
+          <w:ilvl w:val="0"/>
+          <w:numId w:val="6"/>
+        </w:numPr>
+      </w:pPr>
+      <w:r>
+        <w:t xml:space="preserve">css nám toto interpretuje jako vnořený prvek </w:t>
+      </w:r>
+    </w:p>
+    <w:p>
+      <w:pPr>
+        <w:pStyle w:val="Odstavecseseznamem"/>
+        <w:rPr>
+          <w:b/>
+          <w:bCs/>
+        </w:rPr>
+      </w:pPr>
+      <w:r>
         <w:rPr>
           <w:b/>
           <w:bCs/>
           <w:lang w:val="en-GB"/>
         </w:rPr>
-      </w:pPr>
-      <w:r>
-        <w:rPr>
-          <w:b/>
-          <w:bCs/>
-          <w:lang w:val="en-GB"/>
-        </w:rPr>
         <w:drawing>
-          <wp:inline distT="0" distB="0" distL="0" distR="0" wp14:anchorId="0F2C088B" wp14:editId="1B594EFD">
-            <wp:extent cx="5760720" cy="2855595"/>
-            <wp:effectExtent l="0" t="0" r="0" b="1905"/>
-            <wp:docPr id="4" name="Obrázek 4"/>
+          <wp:inline distT="0" distB="0" distL="0" distR="0" wp14:anchorId="73723602" wp14:editId="1FFA06FB">
+            <wp:extent cx="4221126" cy="2339021"/>
+            <wp:effectExtent l="0" t="0" r="8255" b="4445"/>
+            <wp:docPr id="3" name="Obrázek 3"/>
             <wp:cNvGraphicFramePr>
               <a:graphicFrameLocks xmlns:a="http://schemas.openxmlformats.org/drawingml/2006/main" noChangeAspect="1"/>
             </wp:cNvGraphicFramePr>
@@ -602,6 +622,112 @@
                   <pic:spPr>
                     <a:xfrm>
                       <a:off x="0" y="0"/>
+                      <a:ext cx="4303207" cy="2384504"/>
+                    </a:xfrm>
+                    <a:prstGeom prst="rect">
+                      <a:avLst/>
+                    </a:prstGeom>
+                  </pic:spPr>
+                </pic:pic>
+              </a:graphicData>
+            </a:graphic>
+          </wp:inline>
+        </w:drawing>
+      </w:r>
+    </w:p>
+    <w:p>
+      <w:pPr>
+        <w:rPr>
+          <w:rStyle w:val="Nadpis5Char"/>
+          <w:rFonts w:asciiTheme="minorHAnsi" w:eastAsiaTheme="minorHAnsi" w:hAnsiTheme="minorHAnsi" w:cstheme="minorBidi"/>
+          <w:i/>
+          <w:iCs/>
+          <w:color w:val="auto"/>
+        </w:rPr>
+      </w:pPr>
+      <w:r>
+        <w:rPr>
+          <w:i/>
+          <w:iCs/>
+          <w:highlight w:val="darkCyan"/>
+        </w:rPr>
+        <w:t>---------------------------------OTÁZKY ---------------------------------</w:t>
+      </w:r>
+      <w:r>
+        <w:rPr>
+          <w:i/>
+          <w:iCs/>
+        </w:rPr>
+        <w:t>--</w:t>
+      </w:r>
+    </w:p>
+    <w:p>
+      <w:r>
+        <w:rPr>
+          <w:rStyle w:val="Nadpis5Char"/>
+        </w:rPr>
+        <w:t>Proměnné</w:t>
+      </w:r>
+      <w:r>
+        <w:rPr>
+          <w:lang w:val="en-GB"/>
+        </w:rPr>
+        <w:t xml:space="preserve"> </w:t>
+      </w:r>
+      <w:r>
+        <w:rPr>
+          <w:lang w:val="en-GB"/>
+        </w:rPr>
+        <w:br/>
+      </w:r>
+      <w:r>
+        <w:rPr>
+          <w:lang w:val="en-GB"/>
+        </w:rPr>
+        <w:t>Je mo</w:t>
+      </w:r>
+      <w:r>
+        <w:t>žné používání proměnných – uložíme si nějakou hodnotu a pak ji můžeme používat v našem celém souboru.</w:t>
+      </w:r>
+    </w:p>
+    <w:p>
+      <w:pPr>
+        <w:rPr>
+          <w:b/>
+          <w:bCs/>
+          <w:lang w:val="en-GB"/>
+        </w:rPr>
+      </w:pPr>
+      <w:r>
+        <w:rPr>
+          <w:b/>
+          <w:bCs/>
+          <w:lang w:val="en-GB"/>
+        </w:rPr>
+        <w:drawing>
+          <wp:inline distT="0" distB="0" distL="0" distR="0" wp14:anchorId="0F2C088B" wp14:editId="1B594EFD">
+            <wp:extent cx="5760720" cy="2855595"/>
+            <wp:effectExtent l="0" t="0" r="0" b="1905"/>
+            <wp:docPr id="4" name="Obrázek 4"/>
+            <wp:cNvGraphicFramePr>
+              <a:graphicFrameLocks xmlns:a="http://schemas.openxmlformats.org/drawingml/2006/main" noChangeAspect="1"/>
+            </wp:cNvGraphicFramePr>
+            <a:graphic xmlns:a="http://schemas.openxmlformats.org/drawingml/2006/main">
+              <a:graphicData uri="http://schemas.openxmlformats.org/drawingml/2006/picture">
+                <pic:pic xmlns:pic="http://schemas.openxmlformats.org/drawingml/2006/picture">
+                  <pic:nvPicPr>
+                    <pic:cNvPr id="1" name=""/>
+                    <pic:cNvPicPr/>
+                  </pic:nvPicPr>
+                  <pic:blipFill>
+                    <a:blip r:embed="rId8"/>
+                    <a:stretch>
+                      <a:fillRect/>
+                    </a:stretch>
+                  </pic:blipFill>
+                  <pic:spPr>
+                    <a:xfrm>
+                      <a:off x="0" y="0"/>
                       <a:ext cx="5760720" cy="2855595"/>
                     </a:xfrm>
                     <a:prstGeom prst="rect">
@@ -616,109 +742,929 @@
       </w:r>
     </w:p>
     <w:p>
+      <w:pPr>
+        <w:rPr>
+          <w:i/>
+          <w:iCs/>
+        </w:rPr>
+      </w:pPr>
+      <w:r>
+        <w:rPr>
+          <w:i/>
+          <w:iCs/>
+          <w:highlight w:val="darkCyan"/>
+        </w:rPr>
+        <w:t>---------------------------------OTÁZKY ---------------------------------</w:t>
+      </w:r>
+      <w:r>
+        <w:rPr>
+          <w:i/>
+          <w:iCs/>
+        </w:rPr>
+        <w:t>---</w:t>
+      </w:r>
+    </w:p>
+    <w:p>
+      <w:pPr>
+        <w:pStyle w:val="Nadpis4"/>
+      </w:pPr>
+      <w:r>
+        <w:lastRenderedPageBreak/>
+        <w:t xml:space="preserve">Další možnosti </w:t>
+      </w:r>
+    </w:p>
+    <w:p>
+      <w:r>
+        <w:t xml:space="preserve">Rozdělení na soubory, aby se nám lépe organizovalo css, potom je možné si naimportovat </w:t>
+      </w:r>
+      <w:r>
+        <w:br/>
+        <w:t>Mixiny, složitější kombinace vlastností si uložíme pod jedním názvem ‚</w:t>
+      </w:r>
+      <w:r>
+        <w:br/>
+        <w:t xml:space="preserve">Operátory – není potřeba psát calc, i složitější funkce </w:t>
+      </w:r>
+    </w:p>
+    <w:p>
+      <w:r>
+        <w:br/>
+      </w:r>
       <w:r>
         <w:t xml:space="preserve">Nevýhodou je, že se s tím občas dá až moc kouzlit a není nějaký univerzální návod. Kód může být tak hůř čitelný a spravovatelný. </w:t>
       </w:r>
     </w:p>
-    <w:p/>
-    <w:p/>
-    <w:p/>
-    <w:p>
-      <w:r>
-        <w:br w:type="page"/>
-      </w:r>
-    </w:p>
-    <w:p>
-      <w:pPr>
-        <w:rPr>
-          <w:lang w:val="en-GB"/>
-        </w:rPr>
-      </w:pPr>
-      <w:r>
-        <w:lastRenderedPageBreak/>
-        <w:t xml:space="preserve">V CSS je potřeba rozumět, jak se jednotlivé prvky stylují. </w:t>
+    <w:p>
+      <w:pPr>
+        <w:rPr>
+          <w:i/>
+          <w:iCs/>
+        </w:rPr>
+      </w:pPr>
+      <w:r>
+        <w:rPr>
+          <w:i/>
+          <w:iCs/>
+          <w:highlight w:val="darkCyan"/>
+        </w:rPr>
+        <w:t>---------------------------------OTÁZKY ---------------------------------</w:t>
+      </w:r>
+      <w:r>
+        <w:rPr>
+          <w:i/>
+          <w:iCs/>
+        </w:rPr>
+        <w:t>--</w:t>
+      </w:r>
+    </w:p>
+    <w:p>
+      <w:pPr>
+        <w:pStyle w:val="Nadpis2"/>
+      </w:pPr>
+      <w:r>
+        <w:t>Bootstrap</w:t>
+      </w:r>
+    </w:p>
+    <w:p>
+      <w:r>
+        <w:t xml:space="preserve">Když píšeme webové stránky, často se setkáváme s komponenty, které se opakují ( tlačítka, </w:t>
+      </w:r>
+      <w:r>
+        <w:t>notifikace</w:t>
+      </w:r>
+      <w:r>
+        <w:t>, tabulky, menu, navigace)</w:t>
+      </w:r>
+      <w:r>
+        <w:t xml:space="preserve">. A abychom všechny vždycky nemusely psát od nuly, vznikly takzvané frameworky, které už mají v sobě tyto komponenty nastylované a graficky zpracované a my je můžeme na své stránce použít. </w:t>
+      </w:r>
+    </w:p>
+    <w:p>
+      <w:r>
+        <w:t xml:space="preserve">Bootstrap je jedním z </w:t>
+      </w:r>
+      <w:r>
+        <w:t>CSS framework</w:t>
+      </w:r>
+      <w:r>
+        <w:t xml:space="preserve">ů. </w:t>
       </w:r>
       <w:r>
         <w:br/>
-        <w:t xml:space="preserve">zatím známe stylování </w:t>
-      </w:r>
-      <w:r>
-        <w:t>elementů</w:t>
-      </w:r>
-      <w:r>
-        <w:t xml:space="preserve">, tříd, možná id. </w:t>
-      </w:r>
-      <w:r>
-        <w:br/>
-        <w:t xml:space="preserve">Pro dnešní hodinu je potřeba si připomenout pseudotřídy </w:t>
-      </w:r>
-      <w:r>
-        <w:br/>
-        <w:t>:</w:t>
-      </w:r>
-      <w:proofErr w:type="spellStart"/>
-      <w:r>
-        <w:t>hover</w:t>
-      </w:r>
-      <w:proofErr w:type="spellEnd"/>
-      <w:r>
-        <w:t>, :</w:t>
-      </w:r>
-      <w:proofErr w:type="spellStart"/>
-      <w:r>
-        <w:t>focus</w:t>
-      </w:r>
-      <w:proofErr w:type="spellEnd"/>
-      <w:r>
-        <w:t xml:space="preserve"> </w:t>
-      </w:r>
-      <w:r>
-        <w:br/>
-        <w:t xml:space="preserve">atributy </w:t>
-      </w:r>
-      <w:r>
-        <w:br/>
-      </w:r>
-      <w:hyperlink r:id="rId8" w:history="1">
+        <w:t xml:space="preserve">dala by se o tom udělat celá sobotní hodina, ale jen v rychlosti ukážu, co to třeba umí. </w:t>
+      </w:r>
+    </w:p>
+    <w:p>
+      <w:hyperlink r:id="rId9" w:history="1">
         <w:r>
           <w:rPr>
             <w:rStyle w:val="Hypertextovodkaz"/>
           </w:rPr>
-          <w:t>https://www.w3schools.com/css/css_attribute_selectors.asp</w:t>
+          <w:t>https://getbootstrap.com/</w:t>
         </w:r>
       </w:hyperlink>
       <w:r>
+        <w:t xml:space="preserve">  - lze si ho stáhnout, nebo ho stačí naimportovat do hlavičky html </w:t>
+      </w:r>
+    </w:p>
+    <w:p>
+      <w:pPr>
+        <w:ind w:firstLine="708"/>
+      </w:pPr>
+      <w:r>
+        <w:drawing>
+          <wp:inline distT="0" distB="0" distL="0" distR="0" wp14:anchorId="4ED1643F" wp14:editId="2EAD87F3">
+            <wp:extent cx="4000500" cy="1453650"/>
+            <wp:effectExtent l="0" t="0" r="0" b="0"/>
+            <wp:docPr id="8" name="Obrázek 8"/>
+            <wp:cNvGraphicFramePr>
+              <a:graphicFrameLocks xmlns:a="http://schemas.openxmlformats.org/drawingml/2006/main" noChangeAspect="1"/>
+            </wp:cNvGraphicFramePr>
+            <a:graphic xmlns:a="http://schemas.openxmlformats.org/drawingml/2006/main">
+              <a:graphicData uri="http://schemas.openxmlformats.org/drawingml/2006/picture">
+                <pic:pic xmlns:pic="http://schemas.openxmlformats.org/drawingml/2006/picture">
+                  <pic:nvPicPr>
+                    <pic:cNvPr id="1" name=""/>
+                    <pic:cNvPicPr/>
+                  </pic:nvPicPr>
+                  <pic:blipFill>
+                    <a:blip r:embed="rId10"/>
+                    <a:stretch>
+                      <a:fillRect/>
+                    </a:stretch>
+                  </pic:blipFill>
+                  <pic:spPr>
+                    <a:xfrm>
+                      <a:off x="0" y="0"/>
+                      <a:ext cx="4043364" cy="1469225"/>
+                    </a:xfrm>
+                    <a:prstGeom prst="rect">
+                      <a:avLst/>
+                    </a:prstGeom>
+                  </pic:spPr>
+                </pic:pic>
+              </a:graphicData>
+            </a:graphic>
+          </wp:inline>
+        </w:drawing>
+      </w:r>
+    </w:p>
+    <w:p>
+      <w:pPr>
+        <w:pStyle w:val="Odstavecseseznamem"/>
+        <w:numPr>
+          <w:ilvl w:val="0"/>
+          <w:numId w:val="6"/>
+        </w:numPr>
+      </w:pPr>
+      <w:r>
+        <w:t xml:space="preserve">potom už můžeme používat bootstrap komponenty </w:t>
+      </w:r>
+      <w:r>
+        <w:rPr>
+          <w:b/>
+          <w:bCs/>
+        </w:rPr>
+        <w:t>button, card</w:t>
+      </w:r>
+    </w:p>
+    <w:p>
+      <w:pPr>
+        <w:rPr>
+          <w:i/>
+          <w:iCs/>
+        </w:rPr>
+      </w:pPr>
+      <w:r>
+        <w:drawing>
+          <wp:inline distT="0" distB="0" distL="0" distR="0" wp14:anchorId="0921FAE9" wp14:editId="6D3F4BA2">
+            <wp:extent cx="1351068" cy="1657798"/>
+            <wp:effectExtent l="0" t="0" r="1905" b="0"/>
+            <wp:docPr id="9" name="Obrázek 9"/>
+            <wp:cNvGraphicFramePr>
+              <a:graphicFrameLocks xmlns:a="http://schemas.openxmlformats.org/drawingml/2006/main" noChangeAspect="1"/>
+            </wp:cNvGraphicFramePr>
+            <a:graphic xmlns:a="http://schemas.openxmlformats.org/drawingml/2006/main">
+              <a:graphicData uri="http://schemas.openxmlformats.org/drawingml/2006/picture">
+                <pic:pic xmlns:pic="http://schemas.openxmlformats.org/drawingml/2006/picture">
+                  <pic:nvPicPr>
+                    <pic:cNvPr id="1" name=""/>
+                    <pic:cNvPicPr/>
+                  </pic:nvPicPr>
+                  <pic:blipFill>
+                    <a:blip r:embed="rId11"/>
+                    <a:stretch>
+                      <a:fillRect/>
+                    </a:stretch>
+                  </pic:blipFill>
+                  <pic:spPr>
+                    <a:xfrm>
+                      <a:off x="0" y="0"/>
+                      <a:ext cx="1365436" cy="1675429"/>
+                    </a:xfrm>
+                    <a:prstGeom prst="rect">
+                      <a:avLst/>
+                    </a:prstGeom>
+                  </pic:spPr>
+                </pic:pic>
+              </a:graphicData>
+            </a:graphic>
+          </wp:inline>
+        </w:drawing>
+      </w:r>
+      <w:r>
+        <w:rPr>
+          <w:noProof/>
+        </w:rPr>
+        <w:t xml:space="preserve"> </w:t>
+      </w:r>
+      <w:r>
+        <w:drawing>
+          <wp:inline distT="0" distB="0" distL="0" distR="0" wp14:anchorId="78777089" wp14:editId="3A04D218">
+            <wp:extent cx="2904167" cy="1752600"/>
+            <wp:effectExtent l="0" t="0" r="0" b="0"/>
+            <wp:docPr id="10" name="Obrázek 10"/>
+            <wp:cNvGraphicFramePr>
+              <a:graphicFrameLocks xmlns:a="http://schemas.openxmlformats.org/drawingml/2006/main" noChangeAspect="1"/>
+            </wp:cNvGraphicFramePr>
+            <a:graphic xmlns:a="http://schemas.openxmlformats.org/drawingml/2006/main">
+              <a:graphicData uri="http://schemas.openxmlformats.org/drawingml/2006/picture">
+                <pic:pic xmlns:pic="http://schemas.openxmlformats.org/drawingml/2006/picture">
+                  <pic:nvPicPr>
+                    <pic:cNvPr id="1" name=""/>
+                    <pic:cNvPicPr/>
+                  </pic:nvPicPr>
+                  <pic:blipFill>
+                    <a:blip r:embed="rId12"/>
+                    <a:stretch>
+                      <a:fillRect/>
+                    </a:stretch>
+                  </pic:blipFill>
+                  <pic:spPr>
+                    <a:xfrm>
+                      <a:off x="0" y="0"/>
+                      <a:ext cx="2935373" cy="1771432"/>
+                    </a:xfrm>
+                    <a:prstGeom prst="rect">
+                      <a:avLst/>
+                    </a:prstGeom>
+                  </pic:spPr>
+                </pic:pic>
+              </a:graphicData>
+            </a:graphic>
+          </wp:inline>
+        </w:drawing>
+      </w:r>
+      <w:r>
+        <w:rPr>
+          <w:noProof/>
+        </w:rPr>
+        <w:t xml:space="preserve"> </w:t>
+      </w:r>
+      <w:r>
+        <w:rPr>
+          <w:noProof/>
+        </w:rPr>
+        <w:drawing>
+          <wp:inline distT="0" distB="0" distL="0" distR="0" wp14:anchorId="75CC9AA7" wp14:editId="741B03DC">
+            <wp:extent cx="1270362" cy="1833033"/>
+            <wp:effectExtent l="0" t="0" r="6350" b="0"/>
+            <wp:docPr id="11" name="Obrázek 11"/>
+            <wp:cNvGraphicFramePr>
+              <a:graphicFrameLocks xmlns:a="http://schemas.openxmlformats.org/drawingml/2006/main" noChangeAspect="1"/>
+            </wp:cNvGraphicFramePr>
+            <a:graphic xmlns:a="http://schemas.openxmlformats.org/drawingml/2006/main">
+              <a:graphicData uri="http://schemas.openxmlformats.org/drawingml/2006/picture">
+                <pic:pic xmlns:pic="http://schemas.openxmlformats.org/drawingml/2006/picture">
+                  <pic:nvPicPr>
+                    <pic:cNvPr id="1" name=""/>
+                    <pic:cNvPicPr/>
+                  </pic:nvPicPr>
+                  <pic:blipFill>
+                    <a:blip r:embed="rId13"/>
+                    <a:stretch>
+                      <a:fillRect/>
+                    </a:stretch>
+                  </pic:blipFill>
+                  <pic:spPr>
+                    <a:xfrm>
+                      <a:off x="0" y="0"/>
+                      <a:ext cx="1298176" cy="1873166"/>
+                    </a:xfrm>
+                    <a:prstGeom prst="rect">
+                      <a:avLst/>
+                    </a:prstGeom>
+                  </pic:spPr>
+                </pic:pic>
+              </a:graphicData>
+            </a:graphic>
+          </wp:inline>
+        </w:drawing>
+      </w:r>
+      <w:r>
+        <w:rPr>
+          <w:noProof/>
+        </w:rPr>
         <w:br/>
-        <w:t xml:space="preserve">dokážeme vybrat prvky podle toho, jaké mají atributy (končí, začínají, obsahují, neobsahují nějakou hodnotu) </w:t>
-      </w:r>
-    </w:p>
-    <w:p>
-      <w:r>
-        <w:t xml:space="preserve">Můžeme přidat prvkům id, to je unikátní. </w:t>
+      </w:r>
+      <w:r>
+        <w:rPr>
+          <w:i/>
+          <w:iCs/>
+          <w:highlight w:val="darkCyan"/>
+        </w:rPr>
+        <w:t>---------------------------------OTÁZKY ---------------------------------</w:t>
+      </w:r>
+    </w:p>
+    <w:p>
+      <w:pPr>
+        <w:rPr>
+          <w:b/>
+          <w:bCs/>
+        </w:rPr>
+      </w:pPr>
+      <w:r>
+        <w:rPr>
+          <w:b/>
+          <w:bCs/>
+        </w:rPr>
+        <w:t>Zakomentovat link na bootstrap</w:t>
+      </w:r>
+      <w:r>
+        <w:rPr>
+          <w:b/>
+          <w:bCs/>
+        </w:rPr>
+        <w:t xml:space="preserve"> – rozdíl</w:t>
+      </w:r>
+    </w:p>
+    <w:p>
+      <w:r>
+        <w:t xml:space="preserve">Samozřejmě můžeme si naimportovat i svoje stylování a přizpůsobit si tak stránku. </w:t>
+      </w:r>
+    </w:p>
+    <w:p/>
+    <w:p>
+      <w:r>
+        <w:t xml:space="preserve">Nechci se u toho moc na dlouho zastavit. Pokud budete chtít, přidám odkazy do dokumentu, nebo se ptejte pak ve Slacku. </w:t>
+      </w:r>
+    </w:p>
+    <w:p>
+      <w:r>
+        <w:br w:type="page"/>
+      </w:r>
+    </w:p>
+    <w:p>
+      <w:pPr>
+        <w:rPr>
+          <w:rStyle w:val="Nadpis1Char"/>
+        </w:rPr>
+      </w:pPr>
+      <w:r>
+        <w:rPr>
+          <w:rStyle w:val="Nadpis1Char"/>
+        </w:rPr>
+        <w:lastRenderedPageBreak/>
+        <w:t>CSS Selektory</w:t>
+      </w:r>
+    </w:p>
+    <w:p>
+      <w:pPr>
+        <w:pStyle w:val="Odstavecseseznamem"/>
+        <w:numPr>
+          <w:ilvl w:val="0"/>
+          <w:numId w:val="6"/>
+        </w:numPr>
+        <w:rPr>
+          <w:rStyle w:val="Nadpis2Char"/>
+          <w:rFonts w:asciiTheme="minorHAnsi" w:eastAsiaTheme="minorHAnsi" w:hAnsiTheme="minorHAnsi" w:cstheme="minorBidi"/>
+          <w:color w:val="auto"/>
+          <w:sz w:val="22"/>
+          <w:szCs w:val="22"/>
+          <w:lang w:val="en-GB"/>
+        </w:rPr>
+      </w:pPr>
+      <w:r>
+        <w:rPr>
+          <w:lang w:val="en-GB"/>
+        </w:rPr>
+        <w:t xml:space="preserve">Složka na google drive </w:t>
+      </w:r>
+    </w:p>
+    <w:p>
+      <w:pPr>
+        <w:ind w:left="708" w:hanging="708"/>
+        <w:rPr>
+          <w:rStyle w:val="Nadpis2Char"/>
+        </w:rPr>
+      </w:pPr>
+      <w:r>
+        <w:rPr>
+          <w:rStyle w:val="Nadpis2Char"/>
+        </w:rPr>
+        <w:t>Osnova</w:t>
+      </w:r>
+    </w:p>
+    <w:p>
+      <w:pPr>
+        <w:pStyle w:val="Odstavecseseznamem"/>
+        <w:numPr>
+          <w:ilvl w:val="0"/>
+          <w:numId w:val="6"/>
+        </w:numPr>
+        <w:rPr>
+          <w:lang w:val="en-GB"/>
+        </w:rPr>
+      </w:pPr>
+      <w:r>
+        <w:rPr>
+          <w:lang w:val="en-GB"/>
+        </w:rPr>
+        <w:t>CSS selektory</w:t>
+      </w:r>
+    </w:p>
+    <w:p>
+      <w:pPr>
+        <w:pStyle w:val="Odstavecseseznamem"/>
+        <w:numPr>
+          <w:ilvl w:val="0"/>
+          <w:numId w:val="6"/>
+        </w:numPr>
+        <w:rPr>
+          <w:lang w:val="en-GB"/>
+        </w:rPr>
+      </w:pPr>
+      <w:r>
+        <w:rPr>
+          <w:lang w:val="en-GB"/>
+        </w:rPr>
+        <w:t>Kv</w:t>
+      </w:r>
+      <w:r>
+        <w:t>íz</w:t>
+      </w:r>
+    </w:p>
+    <w:p>
+      <w:pPr>
+        <w:pStyle w:val="Odstavecseseznamem"/>
+        <w:numPr>
+          <w:ilvl w:val="0"/>
+          <w:numId w:val="6"/>
+        </w:numPr>
+        <w:rPr>
+          <w:lang w:val="en-GB"/>
+        </w:rPr>
+      </w:pPr>
+      <w:r>
+        <w:t>Cvičení</w:t>
+      </w:r>
+    </w:p>
+    <w:p>
+      <w:pPr>
+        <w:pStyle w:val="Odstavecseseznamem"/>
+        <w:numPr>
+          <w:ilvl w:val="0"/>
+          <w:numId w:val="6"/>
+        </w:numPr>
+        <w:rPr>
+          <w:lang w:val="en-GB"/>
+        </w:rPr>
+      </w:pPr>
+      <w:r>
+        <w:t>CSS specificita</w:t>
+      </w:r>
+    </w:p>
+    <w:p>
+      <w:pPr>
+        <w:pStyle w:val="Odstavecseseznamem"/>
+        <w:numPr>
+          <w:ilvl w:val="0"/>
+          <w:numId w:val="6"/>
+        </w:numPr>
+        <w:rPr>
+          <w:lang w:val="en-GB"/>
+        </w:rPr>
+      </w:pPr>
+      <w:r>
+        <w:t>Kvíz</w:t>
+      </w:r>
+    </w:p>
+    <w:p>
+      <w:pPr>
+        <w:pStyle w:val="Odstavecseseznamem"/>
+        <w:numPr>
+          <w:ilvl w:val="0"/>
+          <w:numId w:val="6"/>
+        </w:numPr>
+        <w:rPr>
+          <w:lang w:val="en-GB"/>
+        </w:rPr>
+      </w:pPr>
+      <w:r>
+        <w:t xml:space="preserve">Cvičení </w:t>
+      </w:r>
+    </w:p>
+    <w:p>
+      <w:r>
+        <w:rPr>
+          <w:rStyle w:val="Nadpis2Char"/>
+        </w:rPr>
+        <w:t>CSS selektory</w:t>
       </w:r>
       <w:r>
         <w:br/>
-      </w:r>
+        <w:t xml:space="preserve">Opakování – selektor je způsob, jakým vybíráme z html stránky nějaký prvek a stylujeme ho. </w:t>
+      </w:r>
+    </w:p>
+    <w:p>
+      <w:pPr>
+        <w:pStyle w:val="Odstavecseseznamem"/>
+        <w:numPr>
+          <w:ilvl w:val="0"/>
+          <w:numId w:val="9"/>
+        </w:numPr>
+      </w:pPr>
+      <w:r>
+        <w:t xml:space="preserve">jaké máme selektory – </w:t>
+      </w:r>
+      <w:r>
+        <w:rPr>
+          <w:highlight w:val="magenta"/>
+        </w:rPr>
+        <w:t>DOTAZ</w:t>
+      </w:r>
+      <w:r>
+        <w:t xml:space="preserve"> – do chatu, vykřikovat </w:t>
+      </w:r>
+    </w:p>
+    <w:p>
+      <w:pPr>
+        <w:pStyle w:val="Odstavecseseznamem"/>
+        <w:numPr>
+          <w:ilvl w:val="0"/>
+          <w:numId w:val="9"/>
+        </w:numPr>
+        <w:rPr>
+          <w:lang w:val="en-GB"/>
+        </w:rPr>
+      </w:pPr>
+      <w:r>
+        <w:t xml:space="preserve">Univerzální selektor * aplikuje se úplně na všechny prvky </w:t>
+      </w:r>
+    </w:p>
+    <w:p>
+      <w:pPr>
+        <w:pStyle w:val="Odstavecseseznamem"/>
+      </w:pPr>
+      <w:r>
+        <w:drawing>
+          <wp:inline distT="0" distB="0" distL="0" distR="0" wp14:anchorId="1E178438" wp14:editId="07382560">
+            <wp:extent cx="2362530" cy="866896"/>
+            <wp:effectExtent l="0" t="0" r="0" b="9525"/>
+            <wp:docPr id="16" name="Obrázek 16"/>
+            <wp:cNvGraphicFramePr>
+              <a:graphicFrameLocks xmlns:a="http://schemas.openxmlformats.org/drawingml/2006/main" noChangeAspect="1"/>
+            </wp:cNvGraphicFramePr>
+            <a:graphic xmlns:a="http://schemas.openxmlformats.org/drawingml/2006/main">
+              <a:graphicData uri="http://schemas.openxmlformats.org/drawingml/2006/picture">
+                <pic:pic xmlns:pic="http://schemas.openxmlformats.org/drawingml/2006/picture">
+                  <pic:nvPicPr>
+                    <pic:cNvPr id="1" name=""/>
+                    <pic:cNvPicPr/>
+                  </pic:nvPicPr>
+                  <pic:blipFill>
+                    <a:blip r:embed="rId14"/>
+                    <a:stretch>
+                      <a:fillRect/>
+                    </a:stretch>
+                  </pic:blipFill>
+                  <pic:spPr>
+                    <a:xfrm>
+                      <a:off x="0" y="0"/>
+                      <a:ext cx="2362530" cy="866896"/>
+                    </a:xfrm>
+                    <a:prstGeom prst="rect">
+                      <a:avLst/>
+                    </a:prstGeom>
+                  </pic:spPr>
+                </pic:pic>
+              </a:graphicData>
+            </a:graphic>
+          </wp:inline>
+        </w:drawing>
+      </w:r>
+    </w:p>
+    <w:p>
+      <w:pPr>
+        <w:pStyle w:val="Odstavecseseznamem"/>
+        <w:numPr>
+          <w:ilvl w:val="0"/>
+          <w:numId w:val="9"/>
+        </w:numPr>
+      </w:pPr>
+      <w:r>
+        <w:t xml:space="preserve">selektor typu element </w:t>
+      </w:r>
+      <w:r>
+        <w:t xml:space="preserve">-stylujeme přímo element </w:t>
+      </w:r>
+    </w:p>
+    <w:p>
+      <w:pPr>
+        <w:pStyle w:val="Odstavecseseznamem"/>
+      </w:pPr>
+      <w:r>
+        <w:drawing>
+          <wp:inline distT="0" distB="0" distL="0" distR="0" wp14:anchorId="65B6A0D6" wp14:editId="30143A73">
+            <wp:extent cx="3373989" cy="881392"/>
+            <wp:effectExtent l="0" t="0" r="0" b="0"/>
+            <wp:docPr id="12" name="Obrázek 12"/>
+            <wp:cNvGraphicFramePr>
+              <a:graphicFrameLocks xmlns:a="http://schemas.openxmlformats.org/drawingml/2006/main" noChangeAspect="1"/>
+            </wp:cNvGraphicFramePr>
+            <a:graphic xmlns:a="http://schemas.openxmlformats.org/drawingml/2006/main">
+              <a:graphicData uri="http://schemas.openxmlformats.org/drawingml/2006/picture">
+                <pic:pic xmlns:pic="http://schemas.openxmlformats.org/drawingml/2006/picture">
+                  <pic:nvPicPr>
+                    <pic:cNvPr id="1" name=""/>
+                    <pic:cNvPicPr/>
+                  </pic:nvPicPr>
+                  <pic:blipFill>
+                    <a:blip r:embed="rId15"/>
+                    <a:stretch>
+                      <a:fillRect/>
+                    </a:stretch>
+                  </pic:blipFill>
+                  <pic:spPr>
+                    <a:xfrm>
+                      <a:off x="0" y="0"/>
+                      <a:ext cx="3472462" cy="907116"/>
+                    </a:xfrm>
+                    <a:prstGeom prst="rect">
+                      <a:avLst/>
+                    </a:prstGeom>
+                  </pic:spPr>
+                </pic:pic>
+              </a:graphicData>
+            </a:graphic>
+          </wp:inline>
+        </w:drawing>
+      </w:r>
+    </w:p>
+    <w:p>
+      <w:pPr>
+        <w:pStyle w:val="Odstavecseseznamem"/>
+        <w:numPr>
+          <w:ilvl w:val="0"/>
+          <w:numId w:val="9"/>
+        </w:numPr>
+      </w:pPr>
+      <w:r>
+        <w:t xml:space="preserve">selektor typu třída </w:t>
+      </w:r>
+      <w:r>
+        <w:t>– musí se elementu přidat atribut class – může se přidat více (jak H1, tak divu)</w:t>
+      </w:r>
+    </w:p>
+    <w:p>
+      <w:pPr>
+        <w:pStyle w:val="Odstavecseseznamem"/>
+      </w:pPr>
+      <w:r>
+        <w:drawing>
+          <wp:inline distT="0" distB="0" distL="0" distR="0" wp14:anchorId="6D5BF608" wp14:editId="0659CAC0">
+            <wp:extent cx="4092796" cy="606576"/>
+            <wp:effectExtent l="0" t="0" r="3175" b="3175"/>
+            <wp:docPr id="14" name="Obrázek 14"/>
+            <wp:cNvGraphicFramePr>
+              <a:graphicFrameLocks xmlns:a="http://schemas.openxmlformats.org/drawingml/2006/main" noChangeAspect="1"/>
+            </wp:cNvGraphicFramePr>
+            <a:graphic xmlns:a="http://schemas.openxmlformats.org/drawingml/2006/main">
+              <a:graphicData uri="http://schemas.openxmlformats.org/drawingml/2006/picture">
+                <pic:pic xmlns:pic="http://schemas.openxmlformats.org/drawingml/2006/picture">
+                  <pic:nvPicPr>
+                    <pic:cNvPr id="1" name=""/>
+                    <pic:cNvPicPr/>
+                  </pic:nvPicPr>
+                  <pic:blipFill>
+                    <a:blip r:embed="rId16"/>
+                    <a:stretch>
+                      <a:fillRect/>
+                    </a:stretch>
+                  </pic:blipFill>
+                  <pic:spPr>
+                    <a:xfrm>
+                      <a:off x="0" y="0"/>
+                      <a:ext cx="4240074" cy="628403"/>
+                    </a:xfrm>
+                    <a:prstGeom prst="rect">
+                      <a:avLst/>
+                    </a:prstGeom>
+                  </pic:spPr>
+                </pic:pic>
+              </a:graphicData>
+            </a:graphic>
+          </wp:inline>
+        </w:drawing>
+      </w:r>
+    </w:p>
+    <w:p>
+      <w:pPr>
+        <w:pStyle w:val="Odstavecseseznamem"/>
+        <w:numPr>
+          <w:ilvl w:val="0"/>
+          <w:numId w:val="9"/>
+        </w:numPr>
+      </w:pPr>
+      <w:r>
+        <w:t>Selektor typu id</w:t>
+      </w:r>
+      <w:r>
+        <w:t xml:space="preserve"> – také se musí přidat jako atribut. </w:t>
+      </w:r>
+      <w:r>
+        <w:t>Je to jedinečný identifikátor a může být pouze JEDEN na celé stránce</w:t>
+      </w:r>
+    </w:p>
+    <w:p>
+      <w:pPr>
+        <w:pStyle w:val="Odstavecseseznamem"/>
+        <w:numPr>
+          <w:ilvl w:val="0"/>
+          <w:numId w:val="9"/>
+        </w:numPr>
+      </w:pPr>
+      <w:r>
+        <w:t xml:space="preserve">Ukazuji ho, ale prosím nestylujte podle něj!! </w:t>
+      </w:r>
+    </w:p>
+    <w:p>
+      <w:pPr>
+        <w:pStyle w:val="Odstavecseseznamem"/>
+      </w:pPr>
+      <w:r>
+        <w:drawing>
+          <wp:inline distT="0" distB="0" distL="0" distR="0" wp14:anchorId="32AD4A86" wp14:editId="36993EB8">
+            <wp:extent cx="3545134" cy="615590"/>
+            <wp:effectExtent l="0" t="0" r="0" b="0"/>
+            <wp:docPr id="15" name="Obrázek 15"/>
+            <wp:cNvGraphicFramePr>
+              <a:graphicFrameLocks xmlns:a="http://schemas.openxmlformats.org/drawingml/2006/main" noChangeAspect="1"/>
+            </wp:cNvGraphicFramePr>
+            <a:graphic xmlns:a="http://schemas.openxmlformats.org/drawingml/2006/main">
+              <a:graphicData uri="http://schemas.openxmlformats.org/drawingml/2006/picture">
+                <pic:pic xmlns:pic="http://schemas.openxmlformats.org/drawingml/2006/picture">
+                  <pic:nvPicPr>
+                    <pic:cNvPr id="1" name=""/>
+                    <pic:cNvPicPr/>
+                  </pic:nvPicPr>
+                  <pic:blipFill>
+                    <a:blip r:embed="rId17"/>
+                    <a:stretch>
+                      <a:fillRect/>
+                    </a:stretch>
+                  </pic:blipFill>
+                  <pic:spPr>
+                    <a:xfrm>
+                      <a:off x="0" y="0"/>
+                      <a:ext cx="3673852" cy="637941"/>
+                    </a:xfrm>
+                    <a:prstGeom prst="rect">
+                      <a:avLst/>
+                    </a:prstGeom>
+                  </pic:spPr>
+                </pic:pic>
+              </a:graphicData>
+            </a:graphic>
+          </wp:inline>
+        </w:drawing>
+      </w:r>
+    </w:p>
+    <w:p>
+      <w:pPr>
+        <w:pStyle w:val="Odstavecseseznamem"/>
+        <w:numPr>
+          <w:ilvl w:val="0"/>
+          <w:numId w:val="9"/>
+        </w:numPr>
+      </w:pPr>
+      <w:r>
+        <w:t xml:space="preserve">Pseudotřídy (v angličtině pseudoclass), určují nějaký stav prvku nebo jeho část </w:t>
+      </w:r>
+    </w:p>
+    <w:p>
+      <w:pPr>
+        <w:pStyle w:val="Odstavecseseznamem"/>
+        <w:numPr>
+          <w:ilvl w:val="0"/>
+          <w:numId w:val="9"/>
+        </w:numPr>
+      </w:pPr>
+      <w:r>
+        <w:t xml:space="preserve">Zapisují se s dvojtečkou vepředu, není potřeba v HTML přidávat atribut. Tato pseudotřída se automaticky na prvky přidá v daném stavu </w:t>
+      </w:r>
+    </w:p>
+    <w:p>
+      <w:pPr>
+        <w:pStyle w:val="Odstavecseseznamem"/>
+      </w:pPr>
+      <w:r>
+        <w:drawing>
+          <wp:inline distT="0" distB="0" distL="0" distR="0" wp14:anchorId="50AEF7D8" wp14:editId="41FCE7D8">
+            <wp:extent cx="3965660" cy="711946"/>
+            <wp:effectExtent l="0" t="0" r="0" b="0"/>
+            <wp:docPr id="17" name="Obrázek 17"/>
+            <wp:cNvGraphicFramePr>
+              <a:graphicFrameLocks xmlns:a="http://schemas.openxmlformats.org/drawingml/2006/main" noChangeAspect="1"/>
+            </wp:cNvGraphicFramePr>
+            <a:graphic xmlns:a="http://schemas.openxmlformats.org/drawingml/2006/main">
+              <a:graphicData uri="http://schemas.openxmlformats.org/drawingml/2006/picture">
+                <pic:pic xmlns:pic="http://schemas.openxmlformats.org/drawingml/2006/picture">
+                  <pic:nvPicPr>
+                    <pic:cNvPr id="1" name=""/>
+                    <pic:cNvPicPr/>
+                  </pic:nvPicPr>
+                  <pic:blipFill>
+                    <a:blip r:embed="rId18"/>
+                    <a:stretch>
+                      <a:fillRect/>
+                    </a:stretch>
+                  </pic:blipFill>
+                  <pic:spPr>
+                    <a:xfrm>
+                      <a:off x="0" y="0"/>
+                      <a:ext cx="4065705" cy="729907"/>
+                    </a:xfrm>
+                    <a:prstGeom prst="rect">
+                      <a:avLst/>
+                    </a:prstGeom>
+                  </pic:spPr>
+                </pic:pic>
+              </a:graphicData>
+            </a:graphic>
+          </wp:inline>
+        </w:drawing>
+      </w:r>
+    </w:p>
+    <w:p>
+      <w:pPr>
+        <w:rPr>
+          <w:i/>
+          <w:iCs/>
+        </w:rPr>
+      </w:pPr>
       <w:r>
         <w:br/>
       </w:r>
       <w:r>
-        <w:br/>
-        <w:t xml:space="preserve">Selektory </w:t>
-      </w:r>
-      <w:r>
-        <w:br/>
-        <w:t>Jak to udělat, pokud máme spoustu paragrafů nebo nadpisů</w:t>
-      </w:r>
-      <w:r>
-        <w:t>?</w:t>
-      </w:r>
-      <w:r>
-        <w:br/>
-        <w:t>není potřeba na každý jednotlivý prvek přidávat třídu</w:t>
-      </w:r>
-      <w:r>
-        <w:t xml:space="preserve">, ale můžeme chytrým použitím selektorů vybrat ten správný prvek, nebo prvky. </w:t>
+        <w:rPr>
+          <w:i/>
+          <w:iCs/>
+          <w:highlight w:val="darkCyan"/>
+        </w:rPr>
+        <w:t>---------------------------------OTÁZKY ---------------------------------</w:t>
+      </w:r>
+    </w:p>
+    <w:p>
+      <w:pPr>
+        <w:rPr>
+          <w:i/>
+          <w:iCs/>
+        </w:rPr>
+      </w:pPr>
+    </w:p>
+    <w:p>
+      <w:pPr>
+        <w:rPr>
+          <w:i/>
+          <w:iCs/>
+        </w:rPr>
+      </w:pPr>
+    </w:p>
+    <w:p>
+      <w:pPr>
+        <w:rPr>
+          <w:i/>
+          <w:iCs/>
+        </w:rPr>
+      </w:pPr>
+    </w:p>
+    <w:p>
+      <w:pPr>
+        <w:pStyle w:val="Nadpis2"/>
+        <w:rPr>
+          <w:i/>
+          <w:iCs/>
+        </w:rPr>
+      </w:pPr>
+      <w:r>
+        <w:lastRenderedPageBreak/>
+        <w:t>Složitější selektory</w:t>
+      </w:r>
+    </w:p>
+    <w:p>
+      <w:r>
+        <w:t xml:space="preserve">Probrali jsme základní selektory, podíváme se na složitější, které už jste možná někde viděly, uděláme si v tom trochu jasno. </w:t>
       </w:r>
     </w:p>
     <w:p>
@@ -734,51 +1680,73 @@
           <w:b/>
           <w:bCs/>
         </w:rPr>
-        <w:t>.</w:t>
-      </w:r>
-      <w:proofErr w:type="spellStart"/>
-      <w:r>
-        <w:rPr>
-          <w:b/>
-          <w:bCs/>
-        </w:rPr>
-        <w:t>review</w:t>
-      </w:r>
-      <w:proofErr w:type="spellEnd"/>
-      <w:r>
-        <w:rPr>
-          <w:b/>
-          <w:bCs/>
-        </w:rPr>
-        <w:t>, .</w:t>
-      </w:r>
-      <w:proofErr w:type="spellStart"/>
-      <w:r>
-        <w:rPr>
-          <w:b/>
-          <w:bCs/>
-        </w:rPr>
-        <w:t>title</w:t>
-      </w:r>
-      <w:proofErr w:type="spellEnd"/>
-      <w:r>
-        <w:t xml:space="preserve"> Nejčastější, co jste už asi viděli, je </w:t>
-      </w:r>
-      <w:r>
-        <w:rPr>
-          <w:b/>
-          <w:bCs/>
-        </w:rPr>
-        <w:t>vícenásobný selektor</w:t>
-      </w:r>
-      <w:r>
-        <w:t xml:space="preserve">. </w:t>
-      </w:r>
-      <w:r>
-        <w:t>Tak</w:t>
-      </w:r>
-      <w:r>
-        <w:t xml:space="preserve">to vybereme všechny prvky p a všechny div. Na specificitu to nemá moc vliv, ale je dobré tento selektor znát. </w:t>
+        <w:t xml:space="preserve">Vícenásobný selektor </w:t>
+      </w:r>
+    </w:p>
+    <w:p>
+      <w:pPr>
+        <w:pStyle w:val="Odstavecseseznamem"/>
+      </w:pPr>
+      <w:r>
+        <w:t>Vybere všechny prvky, které odpovídají jakémukoli z uvedených selektorů</w:t>
+      </w:r>
+      <w:r>
+        <w:t xml:space="preserve">, ať to jsou elementy, nebo třídy! </w:t>
+      </w:r>
+    </w:p>
+    <w:p>
+      <w:pPr>
+        <w:pStyle w:val="Odstavecseseznamem"/>
+      </w:pPr>
+      <w:r>
+        <w:drawing>
+          <wp:inline distT="0" distB="0" distL="0" distR="0" wp14:anchorId="71A1EDF5" wp14:editId="20777317">
+            <wp:extent cx="6166706" cy="3264831"/>
+            <wp:effectExtent l="0" t="0" r="5715" b="0"/>
+            <wp:docPr id="18" name="Obrázek 18"/>
+            <wp:cNvGraphicFramePr>
+              <a:graphicFrameLocks xmlns:a="http://schemas.openxmlformats.org/drawingml/2006/main" noChangeAspect="1"/>
+            </wp:cNvGraphicFramePr>
+            <a:graphic xmlns:a="http://schemas.openxmlformats.org/drawingml/2006/main">
+              <a:graphicData uri="http://schemas.openxmlformats.org/drawingml/2006/picture">
+                <pic:pic xmlns:pic="http://schemas.openxmlformats.org/drawingml/2006/picture">
+                  <pic:nvPicPr>
+                    <pic:cNvPr id="1" name=""/>
+                    <pic:cNvPicPr/>
+                  </pic:nvPicPr>
+                  <pic:blipFill>
+                    <a:blip r:embed="rId19"/>
+                    <a:stretch>
+                      <a:fillRect/>
+                    </a:stretch>
+                  </pic:blipFill>
+                  <pic:spPr>
+                    <a:xfrm>
+                      <a:off x="0" y="0"/>
+                      <a:ext cx="6181361" cy="3272590"/>
+                    </a:xfrm>
+                    <a:prstGeom prst="rect">
+                      <a:avLst/>
+                    </a:prstGeom>
+                  </pic:spPr>
+                </pic:pic>
+              </a:graphicData>
+            </a:graphic>
+          </wp:inline>
+        </w:drawing>
+      </w:r>
+    </w:p>
+    <w:p>
+      <w:pPr>
+        <w:pStyle w:val="Odstavecseseznamem"/>
+      </w:pPr>
+      <w:r>
+        <w:rPr>
+          <w:i/>
+          <w:iCs/>
+          <w:highlight w:val="darkCyan"/>
+        </w:rPr>
+        <w:t>---------------------------------OTÁZKY ---------------------------------</w:t>
       </w:r>
     </w:p>
     <w:p>
@@ -788,59 +1756,206 @@
           <w:ilvl w:val="0"/>
           <w:numId w:val="1"/>
         </w:numPr>
-      </w:pPr>
-      <w:r>
-        <w:t xml:space="preserve">Často mají prvky </w:t>
-      </w:r>
-      <w:r>
-        <w:t xml:space="preserve">více tříd. Pokud bychom vybírali takový prvek, píšeme selektory hned za sebou bez mezery pokud. Používáme tag, tak musí být první. </w:t>
-      </w:r>
-      <w:r>
-        <w:br/>
-      </w:r>
-      <w:proofErr w:type="spellStart"/>
-      <w:r>
         <w:rPr>
           <w:b/>
           <w:bCs/>
         </w:rPr>
-        <w:t>div.comment</w:t>
-      </w:r>
-      <w:proofErr w:type="spellEnd"/>
-      <w:r>
-        <w:t xml:space="preserve"> </w:t>
-      </w:r>
+      </w:pPr>
       <w:r>
         <w:rPr>
           <w:b/>
           <w:bCs/>
         </w:rPr>
+        <w:t>Selektor pro vícenásobnou třídu</w:t>
+      </w:r>
+    </w:p>
+    <w:p>
+      <w:pPr>
+        <w:pStyle w:val="Odstavecseseznamem"/>
+      </w:pPr>
+      <w:r>
+        <w:t xml:space="preserve">Pokud má element více tříd - </w:t>
+      </w:r>
+      <w:r>
+        <w:drawing>
+          <wp:inline distT="0" distB="0" distL="0" distR="0" wp14:anchorId="7A9EA241" wp14:editId="09F97186">
+            <wp:extent cx="1373781" cy="166254"/>
+            <wp:effectExtent l="0" t="0" r="0" b="5715"/>
+            <wp:docPr id="21" name="Obrázek 21"/>
+            <wp:cNvGraphicFramePr>
+              <a:graphicFrameLocks xmlns:a="http://schemas.openxmlformats.org/drawingml/2006/main" noChangeAspect="1"/>
+            </wp:cNvGraphicFramePr>
+            <a:graphic xmlns:a="http://schemas.openxmlformats.org/drawingml/2006/main">
+              <a:graphicData uri="http://schemas.openxmlformats.org/drawingml/2006/picture">
+                <pic:pic xmlns:pic="http://schemas.openxmlformats.org/drawingml/2006/picture">
+                  <pic:nvPicPr>
+                    <pic:cNvPr id="1" name=""/>
+                    <pic:cNvPicPr/>
+                  </pic:nvPicPr>
+                  <pic:blipFill>
+                    <a:blip r:embed="rId20"/>
+                    <a:stretch>
+                      <a:fillRect/>
+                    </a:stretch>
+                  </pic:blipFill>
+                  <pic:spPr>
+                    <a:xfrm>
+                      <a:off x="0" y="0"/>
+                      <a:ext cx="1533195" cy="185546"/>
+                    </a:xfrm>
+                    <a:prstGeom prst="rect">
+                      <a:avLst/>
+                    </a:prstGeom>
+                  </pic:spPr>
+                </pic:pic>
+              </a:graphicData>
+            </a:graphic>
+          </wp:inline>
+        </w:drawing>
+      </w:r>
+      <w:r>
+        <w:t xml:space="preserve"> ty v atributu oddělujeme mezerou </w:t>
+      </w:r>
+      <w:r>
         <w:br/>
-        <w:t>.</w:t>
-      </w:r>
-      <w:proofErr w:type="spellStart"/>
+        <w:t xml:space="preserve">lze vybrat prvek podle všech jeho tříd </w:t>
+      </w:r>
+    </w:p>
+    <w:p>
+      <w:pPr>
+        <w:pStyle w:val="Odstavecseseznamem"/>
+      </w:pPr>
+      <w:r>
+        <w:t xml:space="preserve">Takový selektor nám vybere všechy prvky, které mají ZÁROVĚŇ obě třídy </w:t>
+      </w:r>
+      <w:r>
+        <w:br/>
+      </w:r>
+    </w:p>
+    <w:p>
+      <w:pPr>
+        <w:pStyle w:val="Odstavecseseznamem"/>
+      </w:pPr>
+      <w:r>
+        <w:drawing>
+          <wp:inline distT="0" distB="0" distL="0" distR="0" wp14:anchorId="21C5523C" wp14:editId="47E4AE07">
+            <wp:extent cx="4356847" cy="2067275"/>
+            <wp:effectExtent l="0" t="0" r="5715" b="9525"/>
+            <wp:docPr id="19" name="Obrázek 19"/>
+            <wp:cNvGraphicFramePr>
+              <a:graphicFrameLocks xmlns:a="http://schemas.openxmlformats.org/drawingml/2006/main" noChangeAspect="1"/>
+            </wp:cNvGraphicFramePr>
+            <a:graphic xmlns:a="http://schemas.openxmlformats.org/drawingml/2006/main">
+              <a:graphicData uri="http://schemas.openxmlformats.org/drawingml/2006/picture">
+                <pic:pic xmlns:pic="http://schemas.openxmlformats.org/drawingml/2006/picture">
+                  <pic:nvPicPr>
+                    <pic:cNvPr id="1" name=""/>
+                    <pic:cNvPicPr/>
+                  </pic:nvPicPr>
+                  <pic:blipFill>
+                    <a:blip r:embed="rId21"/>
+                    <a:stretch>
+                      <a:fillRect/>
+                    </a:stretch>
+                  </pic:blipFill>
+                  <pic:spPr>
+                    <a:xfrm>
+                      <a:off x="0" y="0"/>
+                      <a:ext cx="4385150" cy="2080704"/>
+                    </a:xfrm>
+                    <a:prstGeom prst="rect">
+                      <a:avLst/>
+                    </a:prstGeom>
+                  </pic:spPr>
+                </pic:pic>
+              </a:graphicData>
+            </a:graphic>
+          </wp:inline>
+        </w:drawing>
+      </w:r>
+    </w:p>
+    <w:p>
+      <w:pPr>
+        <w:pStyle w:val="Odstavecseseznamem"/>
+      </w:pPr>
+      <w:r>
+        <w:t>Tento selektor lze použít i s elementy – p.text</w:t>
+      </w:r>
+      <w:r>
+        <w:rPr>
+          <w:lang w:val="en-GB"/>
+        </w:rPr>
+        <w:t xml:space="preserve"> </w:t>
+      </w:r>
+      <w:r>
+        <w:t xml:space="preserve">vybere všechny elementy p, které mají ZÁROVEŇ třídu text </w:t>
+      </w:r>
+    </w:p>
+    <w:p>
+      <w:pPr>
+        <w:pStyle w:val="Odstavecseseznamem"/>
+      </w:pPr>
       <w:r>
         <w:rPr>
           <w:b/>
           <w:bCs/>
         </w:rPr>
-        <w:t>comment.recent</w:t>
-      </w:r>
-      <w:proofErr w:type="spellEnd"/>
+        <w:drawing>
+          <wp:inline distT="0" distB="0" distL="0" distR="0" wp14:anchorId="53201FFC" wp14:editId="094326E6">
+            <wp:extent cx="2677424" cy="1804351"/>
+            <wp:effectExtent l="0" t="0" r="8890" b="5715"/>
+            <wp:docPr id="22" name="Obrázek 22"/>
+            <wp:cNvGraphicFramePr>
+              <a:graphicFrameLocks xmlns:a="http://schemas.openxmlformats.org/drawingml/2006/main" noChangeAspect="1"/>
+            </wp:cNvGraphicFramePr>
+            <a:graphic xmlns:a="http://schemas.openxmlformats.org/drawingml/2006/main">
+              <a:graphicData uri="http://schemas.openxmlformats.org/drawingml/2006/picture">
+                <pic:pic xmlns:pic="http://schemas.openxmlformats.org/drawingml/2006/picture">
+                  <pic:nvPicPr>
+                    <pic:cNvPr id="1" name=""/>
+                    <pic:cNvPicPr/>
+                  </pic:nvPicPr>
+                  <pic:blipFill>
+                    <a:blip r:embed="rId22"/>
+                    <a:stretch>
+                      <a:fillRect/>
+                    </a:stretch>
+                  </pic:blipFill>
+                  <pic:spPr>
+                    <a:xfrm>
+                      <a:off x="0" y="0"/>
+                      <a:ext cx="2701155" cy="1820343"/>
+                    </a:xfrm>
+                    <a:prstGeom prst="rect">
+                      <a:avLst/>
+                    </a:prstGeom>
+                  </pic:spPr>
+                </pic:pic>
+              </a:graphicData>
+            </a:graphic>
+          </wp:inline>
+        </w:drawing>
+      </w:r>
       <w:r>
         <w:rPr>
           <w:b/>
           <w:bCs/>
         </w:rPr>
-        <w:t xml:space="preserve"> </w:t>
-      </w:r>
-      <w:r>
-        <w:rPr>
-          <w:b/>
-          <w:bCs/>
-        </w:rPr>
         <w:br/>
       </w:r>
+      <w:r>
+        <w:rPr>
+          <w:i/>
+          <w:iCs/>
+          <w:highlight w:val="darkCyan"/>
+        </w:rPr>
+        <w:t>---------------------------------OTÁZKY ---------------------------------</w:t>
+      </w:r>
+    </w:p>
+    <w:p>
+      <w:pPr>
+        <w:pStyle w:val="Odstavecseseznamem"/>
+      </w:pPr>
     </w:p>
     <w:p>
       <w:pPr>
@@ -851,20 +1966,97 @@
         </w:numPr>
       </w:pPr>
       <w:r>
+        <w:t xml:space="preserve">Dostáváme se ke kontextovým selektorům, a to </w:t>
+      </w:r>
+      <w:r>
         <w:rPr>
           <w:b/>
           <w:bCs/>
         </w:rPr>
-        <w:t>div p</w:t>
-      </w:r>
-      <w:r>
-        <w:t xml:space="preserve"> pokud bychom rádi vybrali všechny elementy p, které se nacházejí uvnitř divu. </w:t>
-      </w:r>
-    </w:p>
-    <w:p>
-      <w:pPr>
-        <w:pStyle w:val="Odstavecseseznamem"/>
-      </w:pPr>
+        <w:t xml:space="preserve">Selektor typu potomek </w:t>
+      </w:r>
+      <w:r>
+        <w:rPr>
+          <w:b/>
+          <w:bCs/>
+        </w:rPr>
+        <w:br/>
+      </w:r>
+      <w:r>
+        <w:t>píše se s mezerou mezi selektory a v</w:t>
+      </w:r>
+      <w:r>
+        <w:t>ybere všechny prvky odpovídající selektoru uvedenému vpravo, které jsou uvnitř prvku uvedeného vlevo.</w:t>
+      </w:r>
+      <w:r>
+        <w:t xml:space="preserve"> </w:t>
+      </w:r>
+    </w:p>
+    <w:p>
+      <w:pPr>
+        <w:pStyle w:val="Odstavecseseznamem"/>
+        <w:rPr>
+          <w:lang w:val="en-GB"/>
+        </w:rPr>
+      </w:pPr>
+      <w:r>
+        <w:t xml:space="preserve">Vybere všechny paragrafy, které jsou uvnitř divu, </w:t>
+      </w:r>
+    </w:p>
+    <w:p>
+      <w:pPr>
+        <w:pStyle w:val="Odstavecseseznamem"/>
+      </w:pPr>
+      <w:r>
+        <w:drawing>
+          <wp:inline distT="0" distB="0" distL="0" distR="0" wp14:anchorId="0BFF7CAF" wp14:editId="537948FE">
+            <wp:extent cx="4167915" cy="3763311"/>
+            <wp:effectExtent l="0" t="0" r="4445" b="8890"/>
+            <wp:docPr id="23" name="Obrázek 23"/>
+            <wp:cNvGraphicFramePr>
+              <a:graphicFrameLocks xmlns:a="http://schemas.openxmlformats.org/drawingml/2006/main" noChangeAspect="1"/>
+            </wp:cNvGraphicFramePr>
+            <a:graphic xmlns:a="http://schemas.openxmlformats.org/drawingml/2006/main">
+              <a:graphicData uri="http://schemas.openxmlformats.org/drawingml/2006/picture">
+                <pic:pic xmlns:pic="http://schemas.openxmlformats.org/drawingml/2006/picture">
+                  <pic:nvPicPr>
+                    <pic:cNvPr id="1" name=""/>
+                    <pic:cNvPicPr/>
+                  </pic:nvPicPr>
+                  <pic:blipFill>
+                    <a:blip r:embed="rId23"/>
+                    <a:stretch>
+                      <a:fillRect/>
+                    </a:stretch>
+                  </pic:blipFill>
+                  <pic:spPr>
+                    <a:xfrm>
+                      <a:off x="0" y="0"/>
+                      <a:ext cx="4190428" cy="3783639"/>
+                    </a:xfrm>
+                    <a:prstGeom prst="rect">
+                      <a:avLst/>
+                    </a:prstGeom>
+                  </pic:spPr>
+                </pic:pic>
+              </a:graphicData>
+            </a:graphic>
+          </wp:inline>
+        </w:drawing>
+      </w:r>
+    </w:p>
+    <w:p>
+      <w:pPr>
+        <w:pStyle w:val="Odstavecseseznamem"/>
+      </w:pPr>
+      <w:r>
+        <w:rPr>
+          <w:i/>
+          <w:iCs/>
+          <w:highlight w:val="darkCyan"/>
+        </w:rPr>
+        <w:t>---------------------------------OTÁZKY ---------------------------------</w:t>
+      </w:r>
     </w:p>
     <w:p>
       <w:pPr>
@@ -873,107 +2065,434 @@
           <w:ilvl w:val="0"/>
           <w:numId w:val="1"/>
         </w:numPr>
-      </w:pPr>
-      <w:r>
-        <w:t xml:space="preserve">další možnost je použití zápisu div &gt; p </w:t>
-      </w:r>
-      <w:r>
+        <w:rPr>
+          <w:b/>
+          <w:bCs/>
+        </w:rPr>
+      </w:pPr>
+      <w:r>
+        <w:rPr>
+          <w:b/>
+          <w:bCs/>
+        </w:rPr>
+        <w:t>Selektor typu přímý potomek</w:t>
+      </w:r>
+    </w:p>
+    <w:p>
+      <w:pPr>
+        <w:pStyle w:val="Odstavecseseznamem"/>
+      </w:pPr>
+      <w:r>
+        <w:t>Zápis je se zobáčkem mezi prvky. Vybírám</w:t>
+      </w:r>
+      <w:r>
+        <w:t>e</w:t>
+      </w:r>
+      <w:r>
+        <w:t xml:space="preserve"> POUZE ty elementy p, které jsou PŘÍMO vnořeny do divu. Neplatí to pro elementy, které jsou zanořeny hlouběji, v dalších elementech</w:t>
+      </w:r>
+    </w:p>
+    <w:p>
+      <w:pPr>
+        <w:pStyle w:val="Odstavecseseznamem"/>
+        <w:rPr>
+          <w:i/>
+          <w:iCs/>
+          <w:highlight w:val="darkCyan"/>
+        </w:rPr>
+      </w:pPr>
+      <w:r>
+        <w:drawing>
+          <wp:inline distT="0" distB="0" distL="0" distR="0" wp14:anchorId="05AB7CE3" wp14:editId="6A128EF7">
+            <wp:extent cx="5828689" cy="2787924"/>
+            <wp:effectExtent l="0" t="0" r="635" b="0"/>
+            <wp:docPr id="24" name="Obrázek 24"/>
+            <wp:cNvGraphicFramePr>
+              <a:graphicFrameLocks xmlns:a="http://schemas.openxmlformats.org/drawingml/2006/main" noChangeAspect="1"/>
+            </wp:cNvGraphicFramePr>
+            <a:graphic xmlns:a="http://schemas.openxmlformats.org/drawingml/2006/main">
+              <a:graphicData uri="http://schemas.openxmlformats.org/drawingml/2006/picture">
+                <pic:pic xmlns:pic="http://schemas.openxmlformats.org/drawingml/2006/picture">
+                  <pic:nvPicPr>
+                    <pic:cNvPr id="1" name=""/>
+                    <pic:cNvPicPr/>
+                  </pic:nvPicPr>
+                  <pic:blipFill>
+                    <a:blip r:embed="rId24"/>
+                    <a:stretch>
+                      <a:fillRect/>
+                    </a:stretch>
+                  </pic:blipFill>
+                  <pic:spPr>
+                    <a:xfrm>
+                      <a:off x="0" y="0"/>
+                      <a:ext cx="5836108" cy="2791472"/>
+                    </a:xfrm>
+                    <a:prstGeom prst="rect">
+                      <a:avLst/>
+                    </a:prstGeom>
+                  </pic:spPr>
+                </pic:pic>
+              </a:graphicData>
+            </a:graphic>
+          </wp:inline>
+        </w:drawing>
+      </w:r>
+    </w:p>
+    <w:p>
+      <w:pPr>
+        <w:pStyle w:val="Odstavecseseznamem"/>
+      </w:pPr>
+      <w:r>
+        <w:rPr>
+          <w:i/>
+          <w:iCs/>
+          <w:highlight w:val="darkCyan"/>
+        </w:rPr>
+        <w:t>---------------------------------OTÁZKY ---------------------------------</w:t>
+      </w:r>
+    </w:p>
+    <w:p/>
+    <w:p>
+      <w:pPr>
+        <w:pStyle w:val="Nadpis2"/>
+      </w:pPr>
+      <w:r>
+        <w:t>Pseudotřídy</w:t>
+      </w:r>
+    </w:p>
+    <w:p>
+      <w:r>
+        <w:t xml:space="preserve">jak jsme zmínili, pseudotřídy </w:t>
+      </w:r>
+      <w:r>
+        <w:t>jsou specifické CSS selektory, které ovlivňují HTML prvky jen za určité situace, případně jen prvky v určitém pořadí.</w:t>
+      </w:r>
+    </w:p>
+    <w:p>
+      <w:r>
+        <w:lastRenderedPageBreak/>
         <w:br/>
-        <w:t xml:space="preserve">toto vybere p, kteří jsou přímí potomci </w:t>
-      </w:r>
-      <w:r>
-        <w:t>divu</w:t>
-      </w:r>
-    </w:p>
-    <w:p>
-      <w:pPr>
-        <w:pStyle w:val="Odstavecseseznamem"/>
-        <w:numPr>
-          <w:ilvl w:val="0"/>
-          <w:numId w:val="1"/>
-        </w:numPr>
-      </w:pPr>
-      <w:r>
-        <w:t xml:space="preserve">Přímý sourozenec h2 + p </w:t>
-      </w:r>
-    </w:p>
-    <w:p>
-      <w:pPr>
-        <w:pStyle w:val="Odstavecseseznamem"/>
-        <w:numPr>
-          <w:ilvl w:val="0"/>
-          <w:numId w:val="1"/>
-        </w:numPr>
-      </w:pPr>
-      <w:r>
-        <w:t>N-</w:t>
-      </w:r>
-      <w:proofErr w:type="spellStart"/>
-      <w:r>
-        <w:t>tý</w:t>
-      </w:r>
-      <w:proofErr w:type="spellEnd"/>
-      <w:r>
-        <w:t xml:space="preserve"> potomek </w:t>
-      </w:r>
-      <w:proofErr w:type="spellStart"/>
-      <w:r>
-        <w:t>div:nth-child</w:t>
-      </w:r>
-      <w:proofErr w:type="spellEnd"/>
-      <w:r>
-        <w:t>(3)</w:t>
-      </w:r>
-    </w:p>
-    <w:p>
-      <w:pPr>
-        <w:pStyle w:val="Odstavecseseznamem"/>
-        <w:numPr>
-          <w:ilvl w:val="0"/>
-          <w:numId w:val="1"/>
-        </w:numPr>
-      </w:pPr>
-      <w:r>
-        <w:t>Každý n-</w:t>
-      </w:r>
-      <w:proofErr w:type="spellStart"/>
-      <w:r>
-        <w:t>tý</w:t>
-      </w:r>
-      <w:proofErr w:type="spellEnd"/>
-      <w:r>
-        <w:t xml:space="preserve"> potomek </w:t>
-      </w:r>
-      <w:proofErr w:type="spellStart"/>
-      <w:r>
-        <w:t>div:nth-child</w:t>
-      </w:r>
-      <w:proofErr w:type="spellEnd"/>
-      <w:r>
-        <w:t>(3n)</w:t>
-      </w:r>
-    </w:p>
-    <w:p>
-      <w:pPr>
-        <w:pStyle w:val="Odstavecseseznamem"/>
-        <w:numPr>
-          <w:ilvl w:val="0"/>
-          <w:numId w:val="1"/>
-        </w:numPr>
-      </w:pPr>
-      <w:proofErr w:type="spellStart"/>
-      <w:r>
-        <w:t>div:nth-child</w:t>
-      </w:r>
-      <w:proofErr w:type="spellEnd"/>
-      <w:r>
-        <w:t>(3n+2)</w:t>
-      </w:r>
-    </w:p>
-    <w:p>
-      <w:pPr>
-        <w:pStyle w:val="Odstavecseseznamem"/>
-      </w:pPr>
+      </w:r>
+      <w:r>
+        <w:br/>
+      </w:r>
+      <w:r>
+        <w:rPr>
+          <w:lang w:val="en-GB"/>
+        </w:rPr>
+        <w:t xml:space="preserve">5. </w:t>
+      </w:r>
+      <w:r>
+        <w:t xml:space="preserve">Již </w:t>
+      </w:r>
+      <w:r>
+        <w:rPr>
+          <w:lang w:val="en-GB"/>
+        </w:rPr>
+        <w:t>jsme si zmi</w:t>
+      </w:r>
+      <w:r>
+        <w:t>ňovali pseudotřídy jako</w:t>
+      </w:r>
+      <w:r>
+        <w:rPr>
+          <w:b/>
+          <w:bCs/>
+        </w:rPr>
+        <w:t xml:space="preserve"> hover, active, visited, etc.</w:t>
+      </w:r>
+      <w:r>
+        <w:t xml:space="preserve"> Určitý stav</w:t>
+      </w:r>
+      <w:r>
+        <w:br/>
+      </w:r>
+      <w:r>
+        <w:t>v HTML je nevidíme. Prohlížeč tuto třídu přidá, když se situace stane, např. najetí myši.</w:t>
+      </w:r>
+      <w:r>
+        <w:br/>
+        <w:t xml:space="preserve">pro příklad si ukážeme :hover ještě jednou – nejlépe vidět </w:t>
+      </w:r>
+    </w:p>
+    <w:p>
+      <w:r>
+        <w:drawing>
+          <wp:inline distT="0" distB="0" distL="0" distR="0" wp14:anchorId="4B3C9942" wp14:editId="6BA6638F">
+            <wp:extent cx="6645910" cy="2061845"/>
+            <wp:effectExtent l="0" t="0" r="2540" b="0"/>
+            <wp:docPr id="25" name="Obrázek 25"/>
+            <wp:cNvGraphicFramePr>
+              <a:graphicFrameLocks xmlns:a="http://schemas.openxmlformats.org/drawingml/2006/main" noChangeAspect="1"/>
+            </wp:cNvGraphicFramePr>
+            <a:graphic xmlns:a="http://schemas.openxmlformats.org/drawingml/2006/main">
+              <a:graphicData uri="http://schemas.openxmlformats.org/drawingml/2006/picture">
+                <pic:pic xmlns:pic="http://schemas.openxmlformats.org/drawingml/2006/picture">
+                  <pic:nvPicPr>
+                    <pic:cNvPr id="1" name=""/>
+                    <pic:cNvPicPr/>
+                  </pic:nvPicPr>
+                  <pic:blipFill>
+                    <a:blip r:embed="rId25"/>
+                    <a:stretch>
+                      <a:fillRect/>
+                    </a:stretch>
+                  </pic:blipFill>
+                  <pic:spPr>
+                    <a:xfrm>
+                      <a:off x="0" y="0"/>
+                      <a:ext cx="6645910" cy="2061845"/>
+                    </a:xfrm>
+                    <a:prstGeom prst="rect">
+                      <a:avLst/>
+                    </a:prstGeom>
+                  </pic:spPr>
+                </pic:pic>
+              </a:graphicData>
+            </a:graphic>
+          </wp:inline>
+        </w:drawing>
+      </w:r>
+    </w:p>
+    <w:p>
+      <w:r>
+        <w:br/>
+      </w:r>
+      <w:r>
+        <w:t xml:space="preserve">Další pseudotřídy nám určují pořadí </w:t>
+      </w:r>
+      <w:r>
+        <w:t>ve svém rodičovském divu</w:t>
+      </w:r>
+    </w:p>
+    <w:p>
+      <w:r>
+        <w:t xml:space="preserve">Pokud bychom chtěli vybrat třetí prvek, použijeme právě tento zápis. </w:t>
+      </w:r>
+      <w:r>
+        <w:t>p:nth-child(</w:t>
+      </w:r>
+      <w:r>
+        <w:t xml:space="preserve">n) a za n si dosadím 3 </w:t>
+      </w:r>
+      <w:r>
+        <w:br/>
+      </w:r>
+      <w:r>
+        <w:t>b</w:t>
+      </w:r>
+    </w:p>
+    <w:p>
+      <w:r>
+        <w:drawing>
+          <wp:inline distT="0" distB="0" distL="0" distR="0" wp14:anchorId="5776050F" wp14:editId="3DCA262A">
+            <wp:extent cx="5251762" cy="2378497"/>
+            <wp:effectExtent l="0" t="0" r="6350" b="3175"/>
+            <wp:docPr id="26" name="Obrázek 26"/>
+            <wp:cNvGraphicFramePr>
+              <a:graphicFrameLocks xmlns:a="http://schemas.openxmlformats.org/drawingml/2006/main" noChangeAspect="1"/>
+            </wp:cNvGraphicFramePr>
+            <a:graphic xmlns:a="http://schemas.openxmlformats.org/drawingml/2006/main">
+              <a:graphicData uri="http://schemas.openxmlformats.org/drawingml/2006/picture">
+                <pic:pic xmlns:pic="http://schemas.openxmlformats.org/drawingml/2006/picture">
+                  <pic:nvPicPr>
+                    <pic:cNvPr id="1" name=""/>
+                    <pic:cNvPicPr/>
+                  </pic:nvPicPr>
+                  <pic:blipFill>
+                    <a:blip r:embed="rId26"/>
+                    <a:stretch>
+                      <a:fillRect/>
+                    </a:stretch>
+                  </pic:blipFill>
+                  <pic:spPr>
+                    <a:xfrm>
+                      <a:off x="0" y="0"/>
+                      <a:ext cx="5262665" cy="2383435"/>
+                    </a:xfrm>
+                    <a:prstGeom prst="rect">
+                      <a:avLst/>
+                    </a:prstGeom>
+                  </pic:spPr>
+                </pic:pic>
+              </a:graphicData>
+            </a:graphic>
+          </wp:inline>
+        </w:drawing>
+      </w:r>
+    </w:p>
+    <w:p>
+      <w:r>
+        <w:t>počítáme prvky obecně!!!! Ne pouze paragrafy!!!</w:t>
+      </w:r>
+      <w:r>
+        <w:t xml:space="preserve"> Když mezi ně vložím div, tak se stále počítají prvky rodiče (article)</w:t>
+      </w:r>
+    </w:p>
+    <w:p>
+      <w:pPr>
+        <w:rPr>
+          <w:lang w:val="en-GB"/>
+        </w:rPr>
+      </w:pPr>
+      <w:r>
+        <w:drawing>
+          <wp:inline distT="0" distB="0" distL="0" distR="0" wp14:anchorId="59AC80A3" wp14:editId="0E9CE2E9">
+            <wp:extent cx="5944609" cy="2611061"/>
+            <wp:effectExtent l="0" t="0" r="0" b="0"/>
+            <wp:docPr id="27" name="Obrázek 27"/>
+            <wp:cNvGraphicFramePr>
+              <a:graphicFrameLocks xmlns:a="http://schemas.openxmlformats.org/drawingml/2006/main" noChangeAspect="1"/>
+            </wp:cNvGraphicFramePr>
+            <a:graphic xmlns:a="http://schemas.openxmlformats.org/drawingml/2006/main">
+              <a:graphicData uri="http://schemas.openxmlformats.org/drawingml/2006/picture">
+                <pic:pic xmlns:pic="http://schemas.openxmlformats.org/drawingml/2006/picture">
+                  <pic:nvPicPr>
+                    <pic:cNvPr id="1" name=""/>
+                    <pic:cNvPicPr/>
+                  </pic:nvPicPr>
+                  <pic:blipFill>
+                    <a:blip r:embed="rId27"/>
+                    <a:stretch>
+                      <a:fillRect/>
+                    </a:stretch>
+                  </pic:blipFill>
+                  <pic:spPr>
+                    <a:xfrm>
+                      <a:off x="0" y="0"/>
+                      <a:ext cx="5980848" cy="2626979"/>
+                    </a:xfrm>
+                    <a:prstGeom prst="rect">
+                      <a:avLst/>
+                    </a:prstGeom>
+                  </pic:spPr>
+                </pic:pic>
+              </a:graphicData>
+            </a:graphic>
+          </wp:inline>
+        </w:drawing>
+      </w:r>
+    </w:p>
+    <w:p>
+      <w:pPr>
+        <w:pStyle w:val="Odstavecseseznamem"/>
+      </w:pPr>
+      <w:r>
+        <w:lastRenderedPageBreak/>
+        <w:t xml:space="preserve">Selektor typu n-tý prvek </w:t>
+      </w:r>
+      <w:r>
+        <w:br/>
+        <w:t xml:space="preserve">můžeme používat násobky a vybrat tak každý druhý prvek např: </w:t>
+      </w:r>
+    </w:p>
+    <w:p>
+      <w:pPr>
+        <w:pStyle w:val="Odstavecseseznamem"/>
+        <w:rPr>
+          <w:lang w:val="en-GB"/>
+        </w:rPr>
+      </w:pPr>
+      <w:r>
+        <w:rPr>
+          <w:lang w:val="en-GB"/>
+        </w:rPr>
+        <w:drawing>
+          <wp:inline distT="0" distB="0" distL="0" distR="0" wp14:anchorId="15D62A07" wp14:editId="47298464">
+            <wp:extent cx="6645910" cy="3143885"/>
+            <wp:effectExtent l="0" t="0" r="2540" b="0"/>
+            <wp:docPr id="28" name="Obrázek 28"/>
+            <wp:cNvGraphicFramePr>
+              <a:graphicFrameLocks xmlns:a="http://schemas.openxmlformats.org/drawingml/2006/main" noChangeAspect="1"/>
+            </wp:cNvGraphicFramePr>
+            <a:graphic xmlns:a="http://schemas.openxmlformats.org/drawingml/2006/main">
+              <a:graphicData uri="http://schemas.openxmlformats.org/drawingml/2006/picture">
+                <pic:pic xmlns:pic="http://schemas.openxmlformats.org/drawingml/2006/picture">
+                  <pic:nvPicPr>
+                    <pic:cNvPr id="1" name=""/>
+                    <pic:cNvPicPr/>
+                  </pic:nvPicPr>
+                  <pic:blipFill>
+                    <a:blip r:embed="rId28"/>
+                    <a:stretch>
+                      <a:fillRect/>
+                    </a:stretch>
+                  </pic:blipFill>
+                  <pic:spPr>
+                    <a:xfrm>
+                      <a:off x="0" y="0"/>
+                      <a:ext cx="6645910" cy="3143885"/>
+                    </a:xfrm>
+                    <a:prstGeom prst="rect">
+                      <a:avLst/>
+                    </a:prstGeom>
+                  </pic:spPr>
+                </pic:pic>
+              </a:graphicData>
+            </a:graphic>
+          </wp:inline>
+        </w:drawing>
+      </w:r>
+    </w:p>
+    <w:p>
+      <w:pPr>
+        <w:pStyle w:val="Odstavecseseznamem"/>
+      </w:pPr>
+      <w:r>
+        <w:rPr>
+          <w:lang w:val="en-GB"/>
+        </w:rPr>
+        <w:t>A nebo to st</w:t>
+      </w:r>
+      <w:r>
+        <w:t xml:space="preserve">řídat ob tři prvky: </w:t>
+      </w:r>
+      <w:r>
+        <w:t>vybírám takto z TROJICE PRVKŮ KAŽDÝ PRVNÍ – DRUHÝ – TŘETÍ</w:t>
+      </w:r>
+    </w:p>
+    <w:p>
+      <w:pPr>
+        <w:pStyle w:val="Odstavecseseznamem"/>
+      </w:pPr>
+      <w:r>
+        <w:drawing>
+          <wp:inline distT="0" distB="0" distL="0" distR="0" wp14:anchorId="52F200BA" wp14:editId="5FFE1763">
+            <wp:extent cx="6645910" cy="3155950"/>
+            <wp:effectExtent l="0" t="0" r="2540" b="6350"/>
+            <wp:docPr id="29" name="Obrázek 29"/>
+            <wp:cNvGraphicFramePr>
+              <a:graphicFrameLocks xmlns:a="http://schemas.openxmlformats.org/drawingml/2006/main" noChangeAspect="1"/>
+            </wp:cNvGraphicFramePr>
+            <a:graphic xmlns:a="http://schemas.openxmlformats.org/drawingml/2006/main">
+              <a:graphicData uri="http://schemas.openxmlformats.org/drawingml/2006/picture">
+                <pic:pic xmlns:pic="http://schemas.openxmlformats.org/drawingml/2006/picture">
+                  <pic:nvPicPr>
+                    <pic:cNvPr id="1" name=""/>
+                    <pic:cNvPicPr/>
+                  </pic:nvPicPr>
+                  <pic:blipFill>
+                    <a:blip r:embed="rId29"/>
+                    <a:stretch>
+                      <a:fillRect/>
+                    </a:stretch>
+                  </pic:blipFill>
+                  <pic:spPr>
+                    <a:xfrm>
+                      <a:off x="0" y="0"/>
+                      <a:ext cx="6645910" cy="3155950"/>
+                    </a:xfrm>
+                    <a:prstGeom prst="rect">
+                      <a:avLst/>
+                    </a:prstGeom>
+                  </pic:spPr>
+                </pic:pic>
+              </a:graphicData>
+            </a:graphic>
+          </wp:inline>
+        </w:drawing>
+      </w:r>
     </w:p>
     <w:p/>
     <w:p>
@@ -982,15 +2501,7 @@
       </w:r>
       <w:r>
         <w:br/>
-        <w:t xml:space="preserve">1. co je níž, to platí – </w:t>
-      </w:r>
-      <w:proofErr w:type="spellStart"/>
-      <w:r>
-        <w:t>css</w:t>
-      </w:r>
-      <w:proofErr w:type="spellEnd"/>
-      <w:r>
-        <w:t xml:space="preserve"> se čte odshora dolů – mají stejnou specificitu (poslední vyhrává) </w:t>
+        <w:t xml:space="preserve">1. co je níž, to platí – css se čte odshora dolů – mají stejnou specificitu (poslední vyhrává) </w:t>
       </w:r>
       <w:r>
         <w:br/>
@@ -1033,6 +2544,7 @@
     </w:p>
     <w:p>
       <w:r>
+        <w:lastRenderedPageBreak/>
         <w:br/>
       </w:r>
       <w:r>
@@ -1053,7 +2565,6 @@
     </w:p>
     <w:p>
       <w:r>
-        <w:lastRenderedPageBreak/>
         <w:br/>
       </w:r>
     </w:p>
@@ -1077,6 +2588,119 @@
 <file path=word/numbering.xml><?xml version="1.0" encoding="utf-8"?>
 <w:numbering xmlns:wpc="http://schemas.microsoft.com/office/word/2010/wordprocessingCanvas" xmlns:cx="http://schemas.microsoft.com/office/drawing/2014/chartex" xmlns:cx1="http://schemas.microsoft.com/office/drawing/2015/9/8/chartex" xmlns:cx2="http://schemas.microsoft.com/office/drawing/2015/10/21/chartex" xmlns:cx3="http://schemas.microsoft.com/office/drawing/2016/5/9/chartex" xmlns:cx4="http://schemas.microsoft.com/office/drawing/2016/5/10/chartex" xmlns:cx5="http://schemas.microsoft.com/office/drawing/2016/5/11/chartex" xmlns:cx6="http://schemas.microsoft.com/office/drawing/2016/5/12/chartex" xmlns:cx7="http://schemas.microsoft.com/office/drawing/2016/5/13/chartex" xmlns:cx8="http://schemas.microsoft.com/office/drawing/2016/5/14/chartex" xmlns:mc="http://schemas.openxmlformats.org/markup-compatibility/2006" xmlns:aink="http://schemas.microsoft.com/office/drawing/2016/ink" xmlns:am3d="http://schemas.microsoft.com/office/drawing/2017/model3d" xmlns:o="urn:schemas-microsoft-com:office:office" xmlns:r="http://schemas.openxmlformats.org/officeDocument/2006/relationships" xmlns:m="http://schemas.openxmlformats.org/officeDocument/2006/math" xmlns:v="urn:schemas-microsoft-com:vml" xmlns:wp14="http://schemas.microsoft.com/office/word/2010/wordprocessingDrawing" xmlns:wp="http://schemas.openxmlformats.org/drawingml/2006/wordprocessingDrawing" xmlns:w10="urn:schemas-microsoft-com:office:word" xmlns:w="http://schemas.openxmlformats.org/wordprocessingml/2006/main" xmlns:w14="http://schemas.microsoft.com/office/word/2010/wordml" xmlns:w15="http://schemas.microsoft.com/office/word/2012/wordml" xmlns:w16cex="http://schemas.microsoft.com/office/word/2018/wordml/cex" xmlns:w16cid="http://schemas.microsoft.com/office/word/2016/wordml/cid" xmlns:w16="http://schemas.microsoft.com/office/word/2018/wordml" xmlns:w16se="http://schemas.microsoft.com/office/word/2015/wordml/symex" xmlns:wpg="http://schemas.microsoft.com/office/word/2010/wordprocessingGroup" xmlns:wpi="http://schemas.microsoft.com/office/word/2010/wordprocessingInk" xmlns:wne="http://schemas.microsoft.com/office/word/2006/wordml" xmlns:wps="http://schemas.microsoft.com/office/word/2010/wordprocessingShape" mc:Ignorable="w14 w15 w16se w16cid w16 w16cex wp14">
   <w:abstractNum w:abstractNumId="0" w15:restartNumberingAfterBreak="0">
+    <w:nsid w:val="01F0042C"/>
+    <w:multiLevelType w:val="hybridMultilevel"/>
+    <w:tmpl w:val="75D8577C"/>
+    <w:lvl w:ilvl="0" w:tplc="04050001">
+      <w:start w:val="1"/>
+      <w:numFmt w:val="bullet"/>
+      <w:lvlText w:val=""/>
+      <w:lvlJc w:val="left"/>
+      <w:pPr>
+        <w:ind w:left="720" w:hanging="360"/>
+      </w:pPr>
+      <w:rPr>
+        <w:rFonts w:ascii="Symbol" w:hAnsi="Symbol" w:hint="default"/>
+      </w:rPr>
+    </w:lvl>
+    <w:lvl w:ilvl="1" w:tplc="04050003" w:tentative="1">
+      <w:start w:val="1"/>
+      <w:numFmt w:val="bullet"/>
+      <w:lvlText w:val="o"/>
+      <w:lvlJc w:val="left"/>
+      <w:pPr>
+        <w:ind w:left="1440" w:hanging="360"/>
+      </w:pPr>
+      <w:rPr>
+        <w:rFonts w:ascii="Courier New" w:hAnsi="Courier New" w:cs="Courier New" w:hint="default"/>
+      </w:rPr>
+    </w:lvl>
+    <w:lvl w:ilvl="2" w:tplc="04050005" w:tentative="1">
+      <w:start w:val="1"/>
+      <w:numFmt w:val="bullet"/>
+      <w:lvlText w:val=""/>
+      <w:lvlJc w:val="left"/>
+      <w:pPr>
+        <w:ind w:left="2160" w:hanging="360"/>
+      </w:pPr>
+      <w:rPr>
+        <w:rFonts w:ascii="Wingdings" w:hAnsi="Wingdings" w:hint="default"/>
+      </w:rPr>
+    </w:lvl>
+    <w:lvl w:ilvl="3" w:tplc="04050001" w:tentative="1">
+      <w:start w:val="1"/>
+      <w:numFmt w:val="bullet"/>
+      <w:lvlText w:val=""/>
+      <w:lvlJc w:val="left"/>
+      <w:pPr>
+        <w:ind w:left="2880" w:hanging="360"/>
+      </w:pPr>
+      <w:rPr>
+        <w:rFonts w:ascii="Symbol" w:hAnsi="Symbol" w:hint="default"/>
+      </w:rPr>
+    </w:lvl>
+    <w:lvl w:ilvl="4" w:tplc="04050003" w:tentative="1">
+      <w:start w:val="1"/>
+      <w:numFmt w:val="bullet"/>
+      <w:lvlText w:val="o"/>
+      <w:lvlJc w:val="left"/>
+      <w:pPr>
+        <w:ind w:left="3600" w:hanging="360"/>
+      </w:pPr>
+      <w:rPr>
+        <w:rFonts w:ascii="Courier New" w:hAnsi="Courier New" w:cs="Courier New" w:hint="default"/>
+      </w:rPr>
+    </w:lvl>
+    <w:lvl w:ilvl="5" w:tplc="04050005" w:tentative="1">
+      <w:start w:val="1"/>
+      <w:numFmt w:val="bullet"/>
+      <w:lvlText w:val=""/>
+      <w:lvlJc w:val="left"/>
+      <w:pPr>
+        <w:ind w:left="4320" w:hanging="360"/>
+      </w:pPr>
+      <w:rPr>
+        <w:rFonts w:ascii="Wingdings" w:hAnsi="Wingdings" w:hint="default"/>
+      </w:rPr>
+    </w:lvl>
+    <w:lvl w:ilvl="6" w:tplc="04050001" w:tentative="1">
+      <w:start w:val="1"/>
+      <w:numFmt w:val="bullet"/>
+      <w:lvlText w:val=""/>
+      <w:lvlJc w:val="left"/>
+      <w:pPr>
+        <w:ind w:left="5040" w:hanging="360"/>
+      </w:pPr>
+      <w:rPr>
+        <w:rFonts w:ascii="Symbol" w:hAnsi="Symbol" w:hint="default"/>
+      </w:rPr>
+    </w:lvl>
+    <w:lvl w:ilvl="7" w:tplc="04050003" w:tentative="1">
+      <w:start w:val="1"/>
+      <w:numFmt w:val="bullet"/>
+      <w:lvlText w:val="o"/>
+      <w:lvlJc w:val="left"/>
+      <w:pPr>
+        <w:ind w:left="5760" w:hanging="360"/>
+      </w:pPr>
+      <w:rPr>
+        <w:rFonts w:ascii="Courier New" w:hAnsi="Courier New" w:cs="Courier New" w:hint="default"/>
+      </w:rPr>
+    </w:lvl>
+    <w:lvl w:ilvl="8" w:tplc="04050005" w:tentative="1">
+      <w:start w:val="1"/>
+      <w:numFmt w:val="bullet"/>
+      <w:lvlText w:val=""/>
+      <w:lvlJc w:val="left"/>
+      <w:pPr>
+        <w:ind w:left="6480" w:hanging="360"/>
+      </w:pPr>
+      <w:rPr>
+        <w:rFonts w:ascii="Wingdings" w:hAnsi="Wingdings" w:hint="default"/>
+      </w:rPr>
+    </w:lvl>
+  </w:abstractNum>
+  <w:abstractNum w:abstractNumId="1" w15:restartNumberingAfterBreak="0">
     <w:nsid w:val="03AC002E"/>
     <w:multiLevelType w:val="hybridMultilevel"/>
     <w:tmpl w:val="15FA9D8E"/>
@@ -1165,7 +2789,120 @@
       </w:pPr>
     </w:lvl>
   </w:abstractNum>
-  <w:abstractNum w:abstractNumId="1" w15:restartNumberingAfterBreak="0">
+  <w:abstractNum w:abstractNumId="2" w15:restartNumberingAfterBreak="0">
+    <w:nsid w:val="0AA757CD"/>
+    <w:multiLevelType w:val="hybridMultilevel"/>
+    <w:tmpl w:val="31CA7B7A"/>
+    <w:lvl w:ilvl="0" w:tplc="04050001">
+      <w:start w:val="1"/>
+      <w:numFmt w:val="bullet"/>
+      <w:lvlText w:val=""/>
+      <w:lvlJc w:val="left"/>
+      <w:pPr>
+        <w:ind w:left="720" w:hanging="360"/>
+      </w:pPr>
+      <w:rPr>
+        <w:rFonts w:ascii="Symbol" w:hAnsi="Symbol" w:hint="default"/>
+      </w:rPr>
+    </w:lvl>
+    <w:lvl w:ilvl="1" w:tplc="04050003" w:tentative="1">
+      <w:start w:val="1"/>
+      <w:numFmt w:val="bullet"/>
+      <w:lvlText w:val="o"/>
+      <w:lvlJc w:val="left"/>
+      <w:pPr>
+        <w:ind w:left="1440" w:hanging="360"/>
+      </w:pPr>
+      <w:rPr>
+        <w:rFonts w:ascii="Courier New" w:hAnsi="Courier New" w:cs="Courier New" w:hint="default"/>
+      </w:rPr>
+    </w:lvl>
+    <w:lvl w:ilvl="2" w:tplc="04050005" w:tentative="1">
+      <w:start w:val="1"/>
+      <w:numFmt w:val="bullet"/>
+      <w:lvlText w:val=""/>
+      <w:lvlJc w:val="left"/>
+      <w:pPr>
+        <w:ind w:left="2160" w:hanging="360"/>
+      </w:pPr>
+      <w:rPr>
+        <w:rFonts w:ascii="Wingdings" w:hAnsi="Wingdings" w:hint="default"/>
+      </w:rPr>
+    </w:lvl>
+    <w:lvl w:ilvl="3" w:tplc="04050001" w:tentative="1">
+      <w:start w:val="1"/>
+      <w:numFmt w:val="bullet"/>
+      <w:lvlText w:val=""/>
+      <w:lvlJc w:val="left"/>
+      <w:pPr>
+        <w:ind w:left="2880" w:hanging="360"/>
+      </w:pPr>
+      <w:rPr>
+        <w:rFonts w:ascii="Symbol" w:hAnsi="Symbol" w:hint="default"/>
+      </w:rPr>
+    </w:lvl>
+    <w:lvl w:ilvl="4" w:tplc="04050003" w:tentative="1">
+      <w:start w:val="1"/>
+      <w:numFmt w:val="bullet"/>
+      <w:lvlText w:val="o"/>
+      <w:lvlJc w:val="left"/>
+      <w:pPr>
+        <w:ind w:left="3600" w:hanging="360"/>
+      </w:pPr>
+      <w:rPr>
+        <w:rFonts w:ascii="Courier New" w:hAnsi="Courier New" w:cs="Courier New" w:hint="default"/>
+      </w:rPr>
+    </w:lvl>
+    <w:lvl w:ilvl="5" w:tplc="04050005" w:tentative="1">
+      <w:start w:val="1"/>
+      <w:numFmt w:val="bullet"/>
+      <w:lvlText w:val=""/>
+      <w:lvlJc w:val="left"/>
+      <w:pPr>
+        <w:ind w:left="4320" w:hanging="360"/>
+      </w:pPr>
+      <w:rPr>
+        <w:rFonts w:ascii="Wingdings" w:hAnsi="Wingdings" w:hint="default"/>
+      </w:rPr>
+    </w:lvl>
+    <w:lvl w:ilvl="6" w:tplc="04050001" w:tentative="1">
+      <w:start w:val="1"/>
+      <w:numFmt w:val="bullet"/>
+      <w:lvlText w:val=""/>
+      <w:lvlJc w:val="left"/>
+      <w:pPr>
+        <w:ind w:left="5040" w:hanging="360"/>
+      </w:pPr>
+      <w:rPr>
+        <w:rFonts w:ascii="Symbol" w:hAnsi="Symbol" w:hint="default"/>
+      </w:rPr>
+    </w:lvl>
+    <w:lvl w:ilvl="7" w:tplc="04050003" w:tentative="1">
+      <w:start w:val="1"/>
+      <w:numFmt w:val="bullet"/>
+      <w:lvlText w:val="o"/>
+      <w:lvlJc w:val="left"/>
+      <w:pPr>
+        <w:ind w:left="5760" w:hanging="360"/>
+      </w:pPr>
+      <w:rPr>
+        <w:rFonts w:ascii="Courier New" w:hAnsi="Courier New" w:cs="Courier New" w:hint="default"/>
+      </w:rPr>
+    </w:lvl>
+    <w:lvl w:ilvl="8" w:tplc="04050005" w:tentative="1">
+      <w:start w:val="1"/>
+      <w:numFmt w:val="bullet"/>
+      <w:lvlText w:val=""/>
+      <w:lvlJc w:val="left"/>
+      <w:pPr>
+        <w:ind w:left="6480" w:hanging="360"/>
+      </w:pPr>
+      <w:rPr>
+        <w:rFonts w:ascii="Wingdings" w:hAnsi="Wingdings" w:hint="default"/>
+      </w:rPr>
+    </w:lvl>
+  </w:abstractNum>
+  <w:abstractNum w:abstractNumId="3" w15:restartNumberingAfterBreak="0">
     <w:nsid w:val="1F1E08FE"/>
     <w:multiLevelType w:val="hybridMultilevel"/>
     <w:tmpl w:val="434AFA00"/>
@@ -1278,7 +3015,233 @@
       </w:rPr>
     </w:lvl>
   </w:abstractNum>
-  <w:abstractNum w:abstractNumId="2" w15:restartNumberingAfterBreak="0">
+  <w:abstractNum w:abstractNumId="4" w15:restartNumberingAfterBreak="0">
+    <w:nsid w:val="27AD5F1D"/>
+    <w:multiLevelType w:val="hybridMultilevel"/>
+    <w:tmpl w:val="62A0F4C6"/>
+    <w:lvl w:ilvl="0" w:tplc="04050001">
+      <w:start w:val="1"/>
+      <w:numFmt w:val="bullet"/>
+      <w:lvlText w:val=""/>
+      <w:lvlJc w:val="left"/>
+      <w:pPr>
+        <w:ind w:left="720" w:hanging="360"/>
+      </w:pPr>
+      <w:rPr>
+        <w:rFonts w:ascii="Symbol" w:hAnsi="Symbol" w:hint="default"/>
+      </w:rPr>
+    </w:lvl>
+    <w:lvl w:ilvl="1" w:tplc="04050003">
+      <w:start w:val="1"/>
+      <w:numFmt w:val="bullet"/>
+      <w:lvlText w:val="o"/>
+      <w:lvlJc w:val="left"/>
+      <w:pPr>
+        <w:ind w:left="1440" w:hanging="360"/>
+      </w:pPr>
+      <w:rPr>
+        <w:rFonts w:ascii="Courier New" w:hAnsi="Courier New" w:cs="Courier New" w:hint="default"/>
+      </w:rPr>
+    </w:lvl>
+    <w:lvl w:ilvl="2" w:tplc="04050005" w:tentative="1">
+      <w:start w:val="1"/>
+      <w:numFmt w:val="bullet"/>
+      <w:lvlText w:val=""/>
+      <w:lvlJc w:val="left"/>
+      <w:pPr>
+        <w:ind w:left="2160" w:hanging="360"/>
+      </w:pPr>
+      <w:rPr>
+        <w:rFonts w:ascii="Wingdings" w:hAnsi="Wingdings" w:hint="default"/>
+      </w:rPr>
+    </w:lvl>
+    <w:lvl w:ilvl="3" w:tplc="04050001" w:tentative="1">
+      <w:start w:val="1"/>
+      <w:numFmt w:val="bullet"/>
+      <w:lvlText w:val=""/>
+      <w:lvlJc w:val="left"/>
+      <w:pPr>
+        <w:ind w:left="2880" w:hanging="360"/>
+      </w:pPr>
+      <w:rPr>
+        <w:rFonts w:ascii="Symbol" w:hAnsi="Symbol" w:hint="default"/>
+      </w:rPr>
+    </w:lvl>
+    <w:lvl w:ilvl="4" w:tplc="04050003" w:tentative="1">
+      <w:start w:val="1"/>
+      <w:numFmt w:val="bullet"/>
+      <w:lvlText w:val="o"/>
+      <w:lvlJc w:val="left"/>
+      <w:pPr>
+        <w:ind w:left="3600" w:hanging="360"/>
+      </w:pPr>
+      <w:rPr>
+        <w:rFonts w:ascii="Courier New" w:hAnsi="Courier New" w:cs="Courier New" w:hint="default"/>
+      </w:rPr>
+    </w:lvl>
+    <w:lvl w:ilvl="5" w:tplc="04050005" w:tentative="1">
+      <w:start w:val="1"/>
+      <w:numFmt w:val="bullet"/>
+      <w:lvlText w:val=""/>
+      <w:lvlJc w:val="left"/>
+      <w:pPr>
+        <w:ind w:left="4320" w:hanging="360"/>
+      </w:pPr>
+      <w:rPr>
+        <w:rFonts w:ascii="Wingdings" w:hAnsi="Wingdings" w:hint="default"/>
+      </w:rPr>
+    </w:lvl>
+    <w:lvl w:ilvl="6" w:tplc="04050001" w:tentative="1">
+      <w:start w:val="1"/>
+      <w:numFmt w:val="bullet"/>
+      <w:lvlText w:val=""/>
+      <w:lvlJc w:val="left"/>
+      <w:pPr>
+        <w:ind w:left="5040" w:hanging="360"/>
+      </w:pPr>
+      <w:rPr>
+        <w:rFonts w:ascii="Symbol" w:hAnsi="Symbol" w:hint="default"/>
+      </w:rPr>
+    </w:lvl>
+    <w:lvl w:ilvl="7" w:tplc="04050003" w:tentative="1">
+      <w:start w:val="1"/>
+      <w:numFmt w:val="bullet"/>
+      <w:lvlText w:val="o"/>
+      <w:lvlJc w:val="left"/>
+      <w:pPr>
+        <w:ind w:left="5760" w:hanging="360"/>
+      </w:pPr>
+      <w:rPr>
+        <w:rFonts w:ascii="Courier New" w:hAnsi="Courier New" w:cs="Courier New" w:hint="default"/>
+      </w:rPr>
+    </w:lvl>
+    <w:lvl w:ilvl="8" w:tplc="04050005" w:tentative="1">
+      <w:start w:val="1"/>
+      <w:numFmt w:val="bullet"/>
+      <w:lvlText w:val=""/>
+      <w:lvlJc w:val="left"/>
+      <w:pPr>
+        <w:ind w:left="6480" w:hanging="360"/>
+      </w:pPr>
+      <w:rPr>
+        <w:rFonts w:ascii="Wingdings" w:hAnsi="Wingdings" w:hint="default"/>
+      </w:rPr>
+    </w:lvl>
+  </w:abstractNum>
+  <w:abstractNum w:abstractNumId="5" w15:restartNumberingAfterBreak="0">
+    <w:nsid w:val="3A800CE9"/>
+    <w:multiLevelType w:val="hybridMultilevel"/>
+    <w:tmpl w:val="19901E64"/>
+    <w:lvl w:ilvl="0" w:tplc="04050001">
+      <w:start w:val="1"/>
+      <w:numFmt w:val="bullet"/>
+      <w:lvlText w:val=""/>
+      <w:lvlJc w:val="left"/>
+      <w:pPr>
+        <w:ind w:left="720" w:hanging="360"/>
+      </w:pPr>
+      <w:rPr>
+        <w:rFonts w:ascii="Symbol" w:hAnsi="Symbol" w:hint="default"/>
+      </w:rPr>
+    </w:lvl>
+    <w:lvl w:ilvl="1" w:tplc="04050003" w:tentative="1">
+      <w:start w:val="1"/>
+      <w:numFmt w:val="bullet"/>
+      <w:lvlText w:val="o"/>
+      <w:lvlJc w:val="left"/>
+      <w:pPr>
+        <w:ind w:left="1440" w:hanging="360"/>
+      </w:pPr>
+      <w:rPr>
+        <w:rFonts w:ascii="Courier New" w:hAnsi="Courier New" w:cs="Courier New" w:hint="default"/>
+      </w:rPr>
+    </w:lvl>
+    <w:lvl w:ilvl="2" w:tplc="04050005" w:tentative="1">
+      <w:start w:val="1"/>
+      <w:numFmt w:val="bullet"/>
+      <w:lvlText w:val=""/>
+      <w:lvlJc w:val="left"/>
+      <w:pPr>
+        <w:ind w:left="2160" w:hanging="360"/>
+      </w:pPr>
+      <w:rPr>
+        <w:rFonts w:ascii="Wingdings" w:hAnsi="Wingdings" w:hint="default"/>
+      </w:rPr>
+    </w:lvl>
+    <w:lvl w:ilvl="3" w:tplc="04050001" w:tentative="1">
+      <w:start w:val="1"/>
+      <w:numFmt w:val="bullet"/>
+      <w:lvlText w:val=""/>
+      <w:lvlJc w:val="left"/>
+      <w:pPr>
+        <w:ind w:left="2880" w:hanging="360"/>
+      </w:pPr>
+      <w:rPr>
+        <w:rFonts w:ascii="Symbol" w:hAnsi="Symbol" w:hint="default"/>
+      </w:rPr>
+    </w:lvl>
+    <w:lvl w:ilvl="4" w:tplc="04050003" w:tentative="1">
+      <w:start w:val="1"/>
+      <w:numFmt w:val="bullet"/>
+      <w:lvlText w:val="o"/>
+      <w:lvlJc w:val="left"/>
+      <w:pPr>
+        <w:ind w:left="3600" w:hanging="360"/>
+      </w:pPr>
+      <w:rPr>
+        <w:rFonts w:ascii="Courier New" w:hAnsi="Courier New" w:cs="Courier New" w:hint="default"/>
+      </w:rPr>
+    </w:lvl>
+    <w:lvl w:ilvl="5" w:tplc="04050005" w:tentative="1">
+      <w:start w:val="1"/>
+      <w:numFmt w:val="bullet"/>
+      <w:lvlText w:val=""/>
+      <w:lvlJc w:val="left"/>
+      <w:pPr>
+        <w:ind w:left="4320" w:hanging="360"/>
+      </w:pPr>
+      <w:rPr>
+        <w:rFonts w:ascii="Wingdings" w:hAnsi="Wingdings" w:hint="default"/>
+      </w:rPr>
+    </w:lvl>
+    <w:lvl w:ilvl="6" w:tplc="04050001" w:tentative="1">
+      <w:start w:val="1"/>
+      <w:numFmt w:val="bullet"/>
+      <w:lvlText w:val=""/>
+      <w:lvlJc w:val="left"/>
+      <w:pPr>
+        <w:ind w:left="5040" w:hanging="360"/>
+      </w:pPr>
+      <w:rPr>
+        <w:rFonts w:ascii="Symbol" w:hAnsi="Symbol" w:hint="default"/>
+      </w:rPr>
+    </w:lvl>
+    <w:lvl w:ilvl="7" w:tplc="04050003" w:tentative="1">
+      <w:start w:val="1"/>
+      <w:numFmt w:val="bullet"/>
+      <w:lvlText w:val="o"/>
+      <w:lvlJc w:val="left"/>
+      <w:pPr>
+        <w:ind w:left="5760" w:hanging="360"/>
+      </w:pPr>
+      <w:rPr>
+        <w:rFonts w:ascii="Courier New" w:hAnsi="Courier New" w:cs="Courier New" w:hint="default"/>
+      </w:rPr>
+    </w:lvl>
+    <w:lvl w:ilvl="8" w:tplc="04050005" w:tentative="1">
+      <w:start w:val="1"/>
+      <w:numFmt w:val="bullet"/>
+      <w:lvlText w:val=""/>
+      <w:lvlJc w:val="left"/>
+      <w:pPr>
+        <w:ind w:left="6480" w:hanging="360"/>
+      </w:pPr>
+      <w:rPr>
+        <w:rFonts w:ascii="Wingdings" w:hAnsi="Wingdings" w:hint="default"/>
+      </w:rPr>
+    </w:lvl>
+  </w:abstractNum>
+  <w:abstractNum w:abstractNumId="6" w15:restartNumberingAfterBreak="0">
     <w:nsid w:val="41C274B2"/>
     <w:multiLevelType w:val="hybridMultilevel"/>
     <w:tmpl w:val="3DDA226A"/>
@@ -1391,7 +3354,7 @@
       </w:rPr>
     </w:lvl>
   </w:abstractNum>
-  <w:abstractNum w:abstractNumId="3" w15:restartNumberingAfterBreak="0">
+  <w:abstractNum w:abstractNumId="7" w15:restartNumberingAfterBreak="0">
     <w:nsid w:val="63CF3D3E"/>
     <w:multiLevelType w:val="hybridMultilevel"/>
     <w:tmpl w:val="55C01156"/>
@@ -1504,17 +3467,145 @@
       </w:rPr>
     </w:lvl>
   </w:abstractNum>
+  <w:abstractNum w:abstractNumId="8" w15:restartNumberingAfterBreak="0">
+    <w:nsid w:val="71DD7EBA"/>
+    <w:multiLevelType w:val="hybridMultilevel"/>
+    <w:tmpl w:val="54D01930"/>
+    <w:lvl w:ilvl="0" w:tplc="04050001">
+      <w:start w:val="1"/>
+      <w:numFmt w:val="bullet"/>
+      <w:lvlText w:val=""/>
+      <w:lvlJc w:val="left"/>
+      <w:pPr>
+        <w:ind w:left="1080" w:hanging="360"/>
+      </w:pPr>
+      <w:rPr>
+        <w:rFonts w:ascii="Symbol" w:hAnsi="Symbol" w:hint="default"/>
+      </w:rPr>
+    </w:lvl>
+    <w:lvl w:ilvl="1" w:tplc="04050003">
+      <w:start w:val="1"/>
+      <w:numFmt w:val="bullet"/>
+      <w:lvlText w:val="o"/>
+      <w:lvlJc w:val="left"/>
+      <w:pPr>
+        <w:ind w:left="1800" w:hanging="360"/>
+      </w:pPr>
+      <w:rPr>
+        <w:rFonts w:ascii="Courier New" w:hAnsi="Courier New" w:cs="Courier New" w:hint="default"/>
+      </w:rPr>
+    </w:lvl>
+    <w:lvl w:ilvl="2" w:tplc="04050005" w:tentative="1">
+      <w:start w:val="1"/>
+      <w:numFmt w:val="bullet"/>
+      <w:lvlText w:val=""/>
+      <w:lvlJc w:val="left"/>
+      <w:pPr>
+        <w:ind w:left="2520" w:hanging="360"/>
+      </w:pPr>
+      <w:rPr>
+        <w:rFonts w:ascii="Wingdings" w:hAnsi="Wingdings" w:hint="default"/>
+      </w:rPr>
+    </w:lvl>
+    <w:lvl w:ilvl="3" w:tplc="04050001" w:tentative="1">
+      <w:start w:val="1"/>
+      <w:numFmt w:val="bullet"/>
+      <w:lvlText w:val=""/>
+      <w:lvlJc w:val="left"/>
+      <w:pPr>
+        <w:ind w:left="3240" w:hanging="360"/>
+      </w:pPr>
+      <w:rPr>
+        <w:rFonts w:ascii="Symbol" w:hAnsi="Symbol" w:hint="default"/>
+      </w:rPr>
+    </w:lvl>
+    <w:lvl w:ilvl="4" w:tplc="04050003" w:tentative="1">
+      <w:start w:val="1"/>
+      <w:numFmt w:val="bullet"/>
+      <w:lvlText w:val="o"/>
+      <w:lvlJc w:val="left"/>
+      <w:pPr>
+        <w:ind w:left="3960" w:hanging="360"/>
+      </w:pPr>
+      <w:rPr>
+        <w:rFonts w:ascii="Courier New" w:hAnsi="Courier New" w:cs="Courier New" w:hint="default"/>
+      </w:rPr>
+    </w:lvl>
+    <w:lvl w:ilvl="5" w:tplc="04050005" w:tentative="1">
+      <w:start w:val="1"/>
+      <w:numFmt w:val="bullet"/>
+      <w:lvlText w:val=""/>
+      <w:lvlJc w:val="left"/>
+      <w:pPr>
+        <w:ind w:left="4680" w:hanging="360"/>
+      </w:pPr>
+      <w:rPr>
+        <w:rFonts w:ascii="Wingdings" w:hAnsi="Wingdings" w:hint="default"/>
+      </w:rPr>
+    </w:lvl>
+    <w:lvl w:ilvl="6" w:tplc="04050001" w:tentative="1">
+      <w:start w:val="1"/>
+      <w:numFmt w:val="bullet"/>
+      <w:lvlText w:val=""/>
+      <w:lvlJc w:val="left"/>
+      <w:pPr>
+        <w:ind w:left="5400" w:hanging="360"/>
+      </w:pPr>
+      <w:rPr>
+        <w:rFonts w:ascii="Symbol" w:hAnsi="Symbol" w:hint="default"/>
+      </w:rPr>
+    </w:lvl>
+    <w:lvl w:ilvl="7" w:tplc="04050003" w:tentative="1">
+      <w:start w:val="1"/>
+      <w:numFmt w:val="bullet"/>
+      <w:lvlText w:val="o"/>
+      <w:lvlJc w:val="left"/>
+      <w:pPr>
+        <w:ind w:left="6120" w:hanging="360"/>
+      </w:pPr>
+      <w:rPr>
+        <w:rFonts w:ascii="Courier New" w:hAnsi="Courier New" w:cs="Courier New" w:hint="default"/>
+      </w:rPr>
+    </w:lvl>
+    <w:lvl w:ilvl="8" w:tplc="04050005" w:tentative="1">
+      <w:start w:val="1"/>
+      <w:numFmt w:val="bullet"/>
+      <w:lvlText w:val=""/>
+      <w:lvlJc w:val="left"/>
+      <w:pPr>
+        <w:ind w:left="6840" w:hanging="360"/>
+      </w:pPr>
+      <w:rPr>
+        <w:rFonts w:ascii="Wingdings" w:hAnsi="Wingdings" w:hint="default"/>
+      </w:rPr>
+    </w:lvl>
+  </w:abstractNum>
   <w:num w:numId="1">
+    <w:abstractNumId w:val="1"/>
+  </w:num>
+  <w:num w:numId="2">
+    <w:abstractNumId w:val="7"/>
+  </w:num>
+  <w:num w:numId="3">
+    <w:abstractNumId w:val="6"/>
+  </w:num>
+  <w:num w:numId="4">
+    <w:abstractNumId w:val="3"/>
+  </w:num>
+  <w:num w:numId="5">
+    <w:abstractNumId w:val="5"/>
+  </w:num>
+  <w:num w:numId="6">
+    <w:abstractNumId w:val="8"/>
+  </w:num>
+  <w:num w:numId="7">
+    <w:abstractNumId w:val="4"/>
+  </w:num>
+  <w:num w:numId="8">
     <w:abstractNumId w:val="0"/>
   </w:num>
-  <w:num w:numId="2">
-    <w:abstractNumId w:val="3"/>
-  </w:num>
-  <w:num w:numId="3">
+  <w:num w:numId="9">
     <w:abstractNumId w:val="2"/>
-  </w:num>
-  <w:num w:numId="4">
-    <w:abstractNumId w:val="1"/>
   </w:num>
 </w:numbering>
 </file>
@@ -1961,6 +4052,70 @@
       <w:szCs w:val="26"/>
     </w:rPr>
   </w:style>
+  <w:style w:type="paragraph" w:styleId="Nadpis3">
+    <w:name w:val="heading 3"/>
+    <w:basedOn w:val="Normln"/>
+    <w:next w:val="Normln"/>
+    <w:link w:val="Nadpis3Char"/>
+    <w:uiPriority w:val="9"/>
+    <w:unhideWhenUsed/>
+    <w:qFormat/>
+    <w:rsid w:val="00604C62"/>
+    <w:pPr>
+      <w:keepNext/>
+      <w:keepLines/>
+      <w:spacing w:before="40" w:after="0"/>
+      <w:outlineLvl w:val="2"/>
+    </w:pPr>
+    <w:rPr>
+      <w:rFonts w:asciiTheme="majorHAnsi" w:eastAsiaTheme="majorEastAsia" w:hAnsiTheme="majorHAnsi" w:cstheme="majorBidi"/>
+      <w:color w:val="1F3763" w:themeColor="accent1" w:themeShade="7F"/>
+      <w:sz w:val="24"/>
+      <w:szCs w:val="24"/>
+    </w:rPr>
+  </w:style>
+  <w:style w:type="paragraph" w:styleId="Nadpis4">
+    <w:name w:val="heading 4"/>
+    <w:basedOn w:val="Normln"/>
+    <w:next w:val="Normln"/>
+    <w:link w:val="Nadpis4Char"/>
+    <w:uiPriority w:val="9"/>
+    <w:unhideWhenUsed/>
+    <w:qFormat/>
+    <w:rsid w:val="00604C62"/>
+    <w:pPr>
+      <w:keepNext/>
+      <w:keepLines/>
+      <w:spacing w:before="40" w:after="0"/>
+      <w:outlineLvl w:val="3"/>
+    </w:pPr>
+    <w:rPr>
+      <w:rFonts w:asciiTheme="majorHAnsi" w:eastAsiaTheme="majorEastAsia" w:hAnsiTheme="majorHAnsi" w:cstheme="majorBidi"/>
+      <w:i/>
+      <w:iCs/>
+      <w:color w:val="2F5496" w:themeColor="accent1" w:themeShade="BF"/>
+    </w:rPr>
+  </w:style>
+  <w:style w:type="paragraph" w:styleId="Nadpis5">
+    <w:name w:val="heading 5"/>
+    <w:basedOn w:val="Normln"/>
+    <w:next w:val="Normln"/>
+    <w:link w:val="Nadpis5Char"/>
+    <w:uiPriority w:val="9"/>
+    <w:unhideWhenUsed/>
+    <w:qFormat/>
+    <w:rsid w:val="002965CE"/>
+    <w:pPr>
+      <w:keepNext/>
+      <w:keepLines/>
+      <w:spacing w:before="40" w:after="0"/>
+      <w:outlineLvl w:val="4"/>
+    </w:pPr>
+    <w:rPr>
+      <w:rFonts w:asciiTheme="majorHAnsi" w:eastAsiaTheme="majorEastAsia" w:hAnsiTheme="majorHAnsi" w:cstheme="majorBidi"/>
+      <w:color w:val="2F5496" w:themeColor="accent1" w:themeShade="BF"/>
+    </w:rPr>
+  </w:style>
   <w:style w:type="character" w:default="1" w:styleId="Standardnpsmoodstavce">
     <w:name w:val="Default Paragraph Font"/>
     <w:uiPriority w:val="1"/>
@@ -2046,6 +4201,43 @@
       <w:color w:val="2F5496" w:themeColor="accent1" w:themeShade="BF"/>
       <w:sz w:val="26"/>
       <w:szCs w:val="26"/>
+    </w:rPr>
+  </w:style>
+  <w:style w:type="character" w:customStyle="1" w:styleId="Nadpis3Char">
+    <w:name w:val="Nadpis 3 Char"/>
+    <w:basedOn w:val="Standardnpsmoodstavce"/>
+    <w:link w:val="Nadpis3"/>
+    <w:uiPriority w:val="9"/>
+    <w:rsid w:val="00604C62"/>
+    <w:rPr>
+      <w:rFonts w:asciiTheme="majorHAnsi" w:eastAsiaTheme="majorEastAsia" w:hAnsiTheme="majorHAnsi" w:cstheme="majorBidi"/>
+      <w:color w:val="1F3763" w:themeColor="accent1" w:themeShade="7F"/>
+      <w:sz w:val="24"/>
+      <w:szCs w:val="24"/>
+    </w:rPr>
+  </w:style>
+  <w:style w:type="character" w:customStyle="1" w:styleId="Nadpis4Char">
+    <w:name w:val="Nadpis 4 Char"/>
+    <w:basedOn w:val="Standardnpsmoodstavce"/>
+    <w:link w:val="Nadpis4"/>
+    <w:uiPriority w:val="9"/>
+    <w:rsid w:val="00604C62"/>
+    <w:rPr>
+      <w:rFonts w:asciiTheme="majorHAnsi" w:eastAsiaTheme="majorEastAsia" w:hAnsiTheme="majorHAnsi" w:cstheme="majorBidi"/>
+      <w:i/>
+      <w:iCs/>
+      <w:color w:val="2F5496" w:themeColor="accent1" w:themeShade="BF"/>
+    </w:rPr>
+  </w:style>
+  <w:style w:type="character" w:customStyle="1" w:styleId="Nadpis5Char">
+    <w:name w:val="Nadpis 5 Char"/>
+    <w:basedOn w:val="Standardnpsmoodstavce"/>
+    <w:link w:val="Nadpis5"/>
+    <w:uiPriority w:val="9"/>
+    <w:rsid w:val="002965CE"/>
+    <w:rPr>
+      <w:rFonts w:asciiTheme="majorHAnsi" w:eastAsiaTheme="majorEastAsia" w:hAnsiTheme="majorHAnsi" w:cstheme="majorBidi"/>
+      <w:color w:val="2F5496" w:themeColor="accent1" w:themeShade="BF"/>
     </w:rPr>
   </w:style>
 </w:styles>

</xml_diff>

<commit_message>
updated exercise for selectors
</commit_message>
<xml_diff>
--- a/04_Selectors/vyklad.docx
+++ b/04_Selectors/vyklad.docx
@@ -39,11 +39,29 @@
         </w:numPr>
       </w:pPr>
       <w:r>
-        <w:t xml:space="preserve">Opakování – Bem, Sass, </w:t>
-      </w:r>
+        <w:t xml:space="preserve">Opakování – </w:t>
+      </w:r>
+      <w:proofErr w:type="spellStart"/>
+      <w:r>
+        <w:t>Bem</w:t>
+      </w:r>
+      <w:proofErr w:type="spellEnd"/>
+      <w:r>
+        <w:t xml:space="preserve">, </w:t>
+      </w:r>
+      <w:proofErr w:type="spellStart"/>
+      <w:r>
+        <w:t>Sass</w:t>
+      </w:r>
+      <w:proofErr w:type="spellEnd"/>
+      <w:r>
+        <w:t xml:space="preserve">, </w:t>
+      </w:r>
+      <w:proofErr w:type="spellStart"/>
       <w:r>
         <w:t>Bootstrap</w:t>
       </w:r>
+      <w:proofErr w:type="spellEnd"/>
       <w:r>
         <w:t xml:space="preserve"> – ukázky </w:t>
       </w:r>
@@ -87,7 +105,15 @@
         </w:numPr>
       </w:pPr>
       <w:r>
-        <w:t xml:space="preserve">Ve zpětné vazbě jste občas bojovaly s pochopením BEMu, tak ho ještě trochu zopakujeme. </w:t>
+        <w:t xml:space="preserve">Ve zpětné vazbě jste občas bojovaly s pochopením </w:t>
+      </w:r>
+      <w:proofErr w:type="spellStart"/>
+      <w:r>
+        <w:t>BEMu</w:t>
+      </w:r>
+      <w:proofErr w:type="spellEnd"/>
+      <w:r>
+        <w:t xml:space="preserve">, tak ho ještě trochu zopakujeme. </w:t>
       </w:r>
     </w:p>
     <w:p>
@@ -99,7 +125,39 @@
         </w:numPr>
       </w:pPr>
       <w:r>
-        <w:t>Vyskytla se otázka na to co je to Sass a Bootstrap a jestli mají s BEMem něco společného</w:t>
+        <w:t xml:space="preserve">Vyskytla se otázka na </w:t>
+      </w:r>
+      <w:proofErr w:type="gramStart"/>
+      <w:r>
+        <w:t>to</w:t>
+      </w:r>
+      <w:proofErr w:type="gramEnd"/>
+      <w:r>
+        <w:t xml:space="preserve"> co je to </w:t>
+      </w:r>
+      <w:proofErr w:type="spellStart"/>
+      <w:r>
+        <w:t>Sass</w:t>
+      </w:r>
+      <w:proofErr w:type="spellEnd"/>
+      <w:r>
+        <w:t xml:space="preserve"> a </w:t>
+      </w:r>
+      <w:proofErr w:type="spellStart"/>
+      <w:r>
+        <w:t>Bootstrap</w:t>
+      </w:r>
+      <w:proofErr w:type="spellEnd"/>
+      <w:r>
+        <w:t xml:space="preserve"> a jestli mají s </w:t>
+      </w:r>
+      <w:proofErr w:type="spellStart"/>
+      <w:r>
+        <w:t>BEMem</w:t>
+      </w:r>
+      <w:proofErr w:type="spellEnd"/>
+      <w:r>
+        <w:t xml:space="preserve"> něco společného</w:t>
       </w:r>
     </w:p>
     <w:p>
@@ -211,12 +269,14 @@
       </w:r>
     </w:p>
     <w:p>
+      <w:proofErr w:type="spellStart"/>
       <w:r>
         <w:rPr>
           <w:rStyle w:val="Nadpis2Char"/>
         </w:rPr>
         <w:t>Sass</w:t>
       </w:r>
+      <w:proofErr w:type="spellEnd"/>
       <w:r>
         <w:t xml:space="preserve"> </w:t>
       </w:r>
@@ -243,7 +303,15 @@
         <w:t>mnoha</w:t>
       </w:r>
       <w:r>
-        <w:t xml:space="preserve">, máme i další jako Less, </w:t>
+        <w:t xml:space="preserve">, máme i další jako </w:t>
+      </w:r>
+      <w:proofErr w:type="spellStart"/>
+      <w:r>
+        <w:t>Less</w:t>
+      </w:r>
+      <w:proofErr w:type="spellEnd"/>
+      <w:r>
+        <w:t xml:space="preserve">, </w:t>
       </w:r>
       <w:r>
         <w:t>Stylus</w:t>
@@ -340,8 +408,29 @@
       </w:r>
     </w:p>
     <w:p>
-      <w:r>
-        <w:t xml:space="preserve">Sass je potřeba nainstalovat, aby dokázal naše stylování „přechroustat“ do css. </w:t>
+      <w:proofErr w:type="spellStart"/>
+      <w:r>
+        <w:t>Sass</w:t>
+      </w:r>
+      <w:proofErr w:type="spellEnd"/>
+      <w:r>
+        <w:t xml:space="preserve"> je potřeba nainstalovat, aby dokázal naše stylování „</w:t>
+      </w:r>
+      <w:proofErr w:type="spellStart"/>
+      <w:r>
+        <w:t>přechroustat</w:t>
+      </w:r>
+      <w:proofErr w:type="spellEnd"/>
+      <w:r>
+        <w:t xml:space="preserve">“ do </w:t>
+      </w:r>
+      <w:proofErr w:type="spellStart"/>
+      <w:r>
+        <w:t>css</w:t>
+      </w:r>
+      <w:proofErr w:type="spellEnd"/>
+      <w:r>
+        <w:t xml:space="preserve">. </w:t>
       </w:r>
     </w:p>
     <w:p>
@@ -355,13 +444,31 @@
       <w:r>
         <w:t xml:space="preserve"> </w:t>
       </w:r>
-      <w:r>
-        <w:rPr>
-          <w:b/>
-          <w:bCs/>
-        </w:rPr>
-        <w:t>Sass --version</w:t>
-      </w:r>
+      <w:proofErr w:type="spellStart"/>
+      <w:r>
+        <w:rPr>
+          <w:b/>
+          <w:bCs/>
+        </w:rPr>
+        <w:t>Sass</w:t>
+      </w:r>
+      <w:proofErr w:type="spellEnd"/>
+      <w:r>
+        <w:rPr>
+          <w:b/>
+          <w:bCs/>
+        </w:rPr>
+        <w:t xml:space="preserve"> --</w:t>
+      </w:r>
+      <w:proofErr w:type="spellStart"/>
+      <w:r>
+        <w:rPr>
+          <w:b/>
+          <w:bCs/>
+        </w:rPr>
+        <w:t>version</w:t>
+      </w:r>
+      <w:proofErr w:type="spellEnd"/>
       <w:r>
         <w:t xml:space="preserve"> – mám ho </w:t>
       </w:r>
@@ -375,7 +482,17 @@
         </w:numPr>
       </w:pPr>
       <w:r>
-        <w:t xml:space="preserve">ve složce mám obojí style.sass, style.css – </w:t>
+        <w:t xml:space="preserve">ve složce mám obojí </w:t>
+      </w:r>
+      <w:proofErr w:type="spellStart"/>
+      <w:proofErr w:type="gramStart"/>
+      <w:r>
+        <w:t>style.sass</w:t>
+      </w:r>
+      <w:proofErr w:type="spellEnd"/>
+      <w:proofErr w:type="gramEnd"/>
+      <w:r>
+        <w:t xml:space="preserve">, style.css – </w:t>
       </w:r>
     </w:p>
     <w:p>
@@ -392,8 +509,28 @@
           <w:bCs/>
           <w:lang w:val="en-GB"/>
         </w:rPr>
-        <w:t>sass --watch style.sass:style.css</w:t>
-      </w:r>
+        <w:t xml:space="preserve">sass --watch </w:t>
+      </w:r>
+      <w:proofErr w:type="spellStart"/>
+      <w:proofErr w:type="gramStart"/>
+      <w:r>
+        <w:rPr>
+          <w:b/>
+          <w:bCs/>
+          <w:lang w:val="en-GB"/>
+        </w:rPr>
+        <w:t>style.sass</w:t>
+      </w:r>
+      <w:proofErr w:type="gramEnd"/>
+      <w:r>
+        <w:rPr>
+          <w:b/>
+          <w:bCs/>
+          <w:lang w:val="en-GB"/>
+        </w:rPr>
+        <w:t>:style.css</w:t>
+      </w:r>
+      <w:proofErr w:type="spellEnd"/>
       <w:r>
         <w:rPr>
           <w:b/>
@@ -415,6 +552,7 @@
           <w:bCs/>
         </w:rPr>
       </w:pPr>
+      <w:proofErr w:type="spellStart"/>
       <w:r>
         <w:rPr>
           <w:lang w:val="en-GB"/>
@@ -423,7 +561,35 @@
         <w:t>spust</w:t>
       </w:r>
       <w:r>
-        <w:t>ím tento příkaz a to, co budeme psát v sassu, se nám přeprocesuje, přepíše, přetransformuje do css.</w:t>
+        <w:t>ím</w:t>
+      </w:r>
+      <w:proofErr w:type="spellEnd"/>
+      <w:r>
+        <w:t xml:space="preserve"> tento příkaz a to, co budeme psát v </w:t>
+      </w:r>
+      <w:proofErr w:type="spellStart"/>
+      <w:r>
+        <w:t>sassu</w:t>
+      </w:r>
+      <w:proofErr w:type="spellEnd"/>
+      <w:r>
+        <w:t xml:space="preserve">, se nám </w:t>
+      </w:r>
+      <w:proofErr w:type="spellStart"/>
+      <w:r>
+        <w:t>přeprocesuje</w:t>
+      </w:r>
+      <w:proofErr w:type="spellEnd"/>
+      <w:r>
+        <w:t xml:space="preserve">, přepíše, přetransformuje do </w:t>
+      </w:r>
+      <w:proofErr w:type="spellStart"/>
+      <w:r>
+        <w:t>css</w:t>
+      </w:r>
+      <w:proofErr w:type="spellEnd"/>
+      <w:r>
+        <w:t>.</w:t>
       </w:r>
     </w:p>
     <w:p>
@@ -452,11 +618,21 @@
       <w:r>
         <w:t xml:space="preserve">nalinkuji </w:t>
       </w:r>
+      <w:proofErr w:type="spellStart"/>
       <w:r>
         <w:t>css</w:t>
       </w:r>
-      <w:r>
-        <w:t xml:space="preserve"> ne sass!</w:t>
+      <w:proofErr w:type="spellEnd"/>
+      <w:r>
+        <w:t xml:space="preserve"> ne </w:t>
+      </w:r>
+      <w:proofErr w:type="spellStart"/>
+      <w:r>
+        <w:t>sass</w:t>
+      </w:r>
+      <w:proofErr w:type="spellEnd"/>
+      <w:r>
+        <w:t>!</w:t>
       </w:r>
       <w:r>
         <w:rPr>
@@ -479,7 +655,15 @@
         </w:rPr>
       </w:pPr>
       <w:r>
-        <w:t>V css.map – vidíme nějaké další informace.</w:t>
+        <w:t>V </w:t>
+      </w:r>
+      <w:proofErr w:type="spellStart"/>
+      <w:r>
+        <w:t>css.map</w:t>
+      </w:r>
+      <w:proofErr w:type="spellEnd"/>
+      <w:r>
+        <w:t xml:space="preserve"> – vidíme nějaké další informace.</w:t>
       </w:r>
       <w:r>
         <w:rPr>
@@ -580,8 +764,13 @@
           <w:numId w:val="6"/>
         </w:numPr>
       </w:pPr>
-      <w:r>
-        <w:t xml:space="preserve">css nám toto interpretuje jako vnořený prvek </w:t>
+      <w:proofErr w:type="spellStart"/>
+      <w:r>
+        <w:t>css</w:t>
+      </w:r>
+      <w:proofErr w:type="spellEnd"/>
+      <w:r>
+        <w:t xml:space="preserve"> nám toto interpretuje jako vnořený prvek </w:t>
       </w:r>
     </w:p>
     <w:p>
@@ -684,10 +873,21 @@
         <w:rPr>
           <w:lang w:val="en-GB"/>
         </w:rPr>
-        <w:t>Je mo</w:t>
-      </w:r>
-      <w:r>
-        <w:t>žné používání proměnných – uložíme si nějakou hodnotu a pak ji můžeme používat v našem celém souboru.</w:t>
+        <w:t xml:space="preserve">Je </w:t>
+      </w:r>
+      <w:proofErr w:type="spellStart"/>
+      <w:r>
+        <w:rPr>
+          <w:lang w:val="en-GB"/>
+        </w:rPr>
+        <w:t>mo</w:t>
+      </w:r>
+      <w:r>
+        <w:t>žné</w:t>
+      </w:r>
+      <w:proofErr w:type="spellEnd"/>
+      <w:r>
+        <w:t xml:space="preserve"> používání proměnných – uložíme si nějakou hodnotu a pak ji můžeme používat v našem celém souboru.</w:t>
       </w:r>
     </w:p>
     <w:p>
@@ -775,15 +975,38 @@
     </w:p>
     <w:p>
       <w:r>
-        <w:t xml:space="preserve">Rozdělení na soubory, aby se nám lépe organizovalo css, potom je možné si naimportovat </w:t>
+        <w:t xml:space="preserve">Rozdělení na soubory, aby se nám lépe organizovalo </w:t>
+      </w:r>
+      <w:proofErr w:type="spellStart"/>
+      <w:r>
+        <w:t>css</w:t>
+      </w:r>
+      <w:proofErr w:type="spellEnd"/>
+      <w:r>
+        <w:t xml:space="preserve">, potom je možné si naimportovat </w:t>
       </w:r>
       <w:r>
         <w:br/>
-        <w:t>Mixiny, složitější kombinace vlastností si uložíme pod jedním názvem ‚</w:t>
+      </w:r>
+      <w:proofErr w:type="spellStart"/>
+      <w:r>
+        <w:t>Mixiny</w:t>
+      </w:r>
+      <w:proofErr w:type="spellEnd"/>
+      <w:r>
+        <w:t>, složitější kombinace vlastností si uložíme pod jedním názvem ‚</w:t>
       </w:r>
       <w:r>
         <w:br/>
-        <w:t xml:space="preserve">Operátory – není potřeba psát calc, i složitější funkce </w:t>
+        <w:t xml:space="preserve">Operátory – není potřeba psát </w:t>
+      </w:r>
+      <w:proofErr w:type="spellStart"/>
+      <w:r>
+        <w:t>calc</w:t>
+      </w:r>
+      <w:proofErr w:type="spellEnd"/>
+      <w:r>
+        <w:t xml:space="preserve">, i složitější funkce </w:t>
       </w:r>
     </w:p>
     <w:p>
@@ -821,13 +1044,23 @@
       <w:pPr>
         <w:pStyle w:val="Nadpis2"/>
       </w:pPr>
+      <w:proofErr w:type="spellStart"/>
       <w:r>
         <w:t>Bootstrap</w:t>
       </w:r>
-    </w:p>
-    <w:p>
-      <w:r>
-        <w:t xml:space="preserve">Když píšeme webové stránky, často se setkáváme s komponenty, které se opakují ( tlačítka, </w:t>
+      <w:proofErr w:type="spellEnd"/>
+    </w:p>
+    <w:p>
+      <w:r>
+        <w:t xml:space="preserve">Když píšeme webové stránky, často se setkáváme s komponenty, které se opakují </w:t>
+      </w:r>
+      <w:proofErr w:type="gramStart"/>
+      <w:r>
+        <w:t>( tlačítka</w:t>
+      </w:r>
+      <w:proofErr w:type="gramEnd"/>
+      <w:r>
+        <w:t xml:space="preserve">, </w:t>
       </w:r>
       <w:r>
         <w:t>notifikace</w:t>
@@ -836,12 +1069,25 @@
         <w:t>, tabulky, menu, navigace)</w:t>
       </w:r>
       <w:r>
-        <w:t xml:space="preserve">. A abychom všechny vždycky nemusely psát od nuly, vznikly takzvané frameworky, které už mají v sobě tyto komponenty nastylované a graficky zpracované a my je můžeme na své stránce použít. </w:t>
-      </w:r>
-    </w:p>
-    <w:p>
-      <w:r>
-        <w:t xml:space="preserve">Bootstrap je jedním z </w:t>
+        <w:t xml:space="preserve">. A abychom všechny vždycky nemusely psát od nuly, vznikly takzvané frameworky, které už mají v sobě tyto komponenty </w:t>
+      </w:r>
+      <w:proofErr w:type="spellStart"/>
+      <w:r>
+        <w:t>nastylované</w:t>
+      </w:r>
+      <w:proofErr w:type="spellEnd"/>
+      <w:r>
+        <w:t xml:space="preserve"> a graficky zpracované a my je můžeme na své stránce použít. </w:t>
+      </w:r>
+    </w:p>
+    <w:p>
+      <w:proofErr w:type="spellStart"/>
+      <w:r>
+        <w:t>Bootstrap</w:t>
+      </w:r>
+      <w:proofErr w:type="spellEnd"/>
+      <w:r>
+        <w:t xml:space="preserve"> je jedním z </w:t>
       </w:r>
       <w:r>
         <w:t>CSS framework</w:t>
@@ -918,15 +1164,41 @@
         </w:numPr>
       </w:pPr>
       <w:r>
-        <w:t xml:space="preserve">potom už můžeme používat bootstrap komponenty </w:t>
-      </w:r>
-      <w:r>
-        <w:rPr>
-          <w:b/>
-          <w:bCs/>
-        </w:rPr>
-        <w:t>button, card</w:t>
-      </w:r>
+        <w:t xml:space="preserve">potom už můžeme používat </w:t>
+      </w:r>
+      <w:proofErr w:type="spellStart"/>
+      <w:r>
+        <w:t>bootstrap</w:t>
+      </w:r>
+      <w:proofErr w:type="spellEnd"/>
+      <w:r>
+        <w:t xml:space="preserve"> komponenty </w:t>
+      </w:r>
+      <w:proofErr w:type="spellStart"/>
+      <w:r>
+        <w:rPr>
+          <w:b/>
+          <w:bCs/>
+        </w:rPr>
+        <w:t>button</w:t>
+      </w:r>
+      <w:proofErr w:type="spellEnd"/>
+      <w:r>
+        <w:rPr>
+          <w:b/>
+          <w:bCs/>
+        </w:rPr>
+        <w:t xml:space="preserve">, </w:t>
+      </w:r>
+      <w:proofErr w:type="spellStart"/>
+      <w:r>
+        <w:rPr>
+          <w:b/>
+          <w:bCs/>
+        </w:rPr>
+        <w:t>card</w:t>
+      </w:r>
+      <w:proofErr w:type="spellEnd"/>
     </w:p>
     <w:p>
       <w:pPr>
@@ -1083,13 +1355,31 @@
           <w:bCs/>
         </w:rPr>
       </w:pPr>
-      <w:r>
-        <w:rPr>
-          <w:b/>
-          <w:bCs/>
-        </w:rPr>
-        <w:t>Zakomentovat link na bootstrap</w:t>
-      </w:r>
+      <w:proofErr w:type="spellStart"/>
+      <w:r>
+        <w:rPr>
+          <w:b/>
+          <w:bCs/>
+        </w:rPr>
+        <w:t>Zakomentovat</w:t>
+      </w:r>
+      <w:proofErr w:type="spellEnd"/>
+      <w:r>
+        <w:rPr>
+          <w:b/>
+          <w:bCs/>
+        </w:rPr>
+        <w:t xml:space="preserve"> link na </w:t>
+      </w:r>
+      <w:proofErr w:type="spellStart"/>
+      <w:r>
+        <w:rPr>
+          <w:b/>
+          <w:bCs/>
+        </w:rPr>
+        <w:t>bootstrap</w:t>
+      </w:r>
+      <w:proofErr w:type="spellEnd"/>
       <w:r>
         <w:rPr>
           <w:b/>
@@ -1106,7 +1396,15 @@
     <w:p/>
     <w:p>
       <w:r>
-        <w:t xml:space="preserve">Nechci se u toho moc na dlouho zastavit. Pokud budete chtít, přidám odkazy do dokumentu, nebo se ptejte pak ve Slacku. </w:t>
+        <w:t xml:space="preserve">Nechci se u toho moc na dlouho zastavit. Pokud budete chtít, přidám odkazy do dokumentu, nebo se ptejte pak ve </w:t>
+      </w:r>
+      <w:proofErr w:type="spellStart"/>
+      <w:r>
+        <w:t>Slacku</w:t>
+      </w:r>
+      <w:proofErr w:type="spellEnd"/>
+      <w:r>
+        <w:t xml:space="preserve">. </w:t>
       </w:r>
     </w:p>
     <w:p>
@@ -1144,11 +1442,47 @@
           <w:lang w:val="en-GB"/>
         </w:rPr>
       </w:pPr>
+      <w:proofErr w:type="spellStart"/>
       <w:r>
         <w:rPr>
           <w:lang w:val="en-GB"/>
         </w:rPr>
-        <w:t xml:space="preserve">Složka na google drive </w:t>
+        <w:t>Složka</w:t>
+      </w:r>
+      <w:proofErr w:type="spellEnd"/>
+      <w:r>
+        <w:rPr>
+          <w:lang w:val="en-GB"/>
+        </w:rPr>
+        <w:t xml:space="preserve"> </w:t>
+      </w:r>
+      <w:proofErr w:type="spellStart"/>
+      <w:r>
+        <w:rPr>
+          <w:lang w:val="en-GB"/>
+        </w:rPr>
+        <w:t>na</w:t>
+      </w:r>
+      <w:proofErr w:type="spellEnd"/>
+      <w:r>
+        <w:rPr>
+          <w:lang w:val="en-GB"/>
+        </w:rPr>
+        <w:t xml:space="preserve"> google </w:t>
+      </w:r>
+      <w:proofErr w:type="gramStart"/>
+      <w:r>
+        <w:rPr>
+          <w:lang w:val="en-GB"/>
+        </w:rPr>
+        <w:t>drive</w:t>
+      </w:r>
+      <w:proofErr w:type="gramEnd"/>
+      <w:r>
+        <w:rPr>
+          <w:lang w:val="en-GB"/>
+        </w:rPr>
+        <w:t xml:space="preserve"> </w:t>
       </w:r>
     </w:p>
     <w:p>
@@ -1180,8 +1514,16 @@
         <w:rPr>
           <w:lang w:val="en-GB"/>
         </w:rPr>
-        <w:t>CSS selektory</w:t>
-      </w:r>
+        <w:t xml:space="preserve">CSS </w:t>
+      </w:r>
+      <w:proofErr w:type="spellStart"/>
+      <w:r>
+        <w:rPr>
+          <w:lang w:val="en-GB"/>
+        </w:rPr>
+        <w:t>selektory</w:t>
+      </w:r>
+      <w:proofErr w:type="spellEnd"/>
     </w:p>
     <w:p>
       <w:pPr>
@@ -1194,6 +1536,7 @@
           <w:lang w:val="en-GB"/>
         </w:rPr>
       </w:pPr>
+      <w:proofErr w:type="spellStart"/>
       <w:r>
         <w:rPr>
           <w:lang w:val="en-GB"/>
@@ -1203,6 +1546,7 @@
       <w:r>
         <w:t>íz</w:t>
       </w:r>
+      <w:proofErr w:type="spellEnd"/>
     </w:p>
     <w:p>
       <w:pPr>
@@ -1363,10 +1707,18 @@
         </w:numPr>
       </w:pPr>
       <w:r>
-        <w:t xml:space="preserve">selektor typu element </w:t>
-      </w:r>
-      <w:r>
-        <w:t xml:space="preserve">-stylujeme přímo element </w:t>
+        <w:t xml:space="preserve">selektor typu </w:t>
+      </w:r>
+      <w:proofErr w:type="gramStart"/>
+      <w:r>
+        <w:t xml:space="preserve">element </w:t>
+      </w:r>
+      <w:r>
+        <w:t>-stylujeme</w:t>
+      </w:r>
+      <w:proofErr w:type="gramEnd"/>
+      <w:r>
+        <w:t xml:space="preserve"> přímo element </w:t>
       </w:r>
     </w:p>
     <w:p>
@@ -1423,7 +1775,15 @@
         <w:t xml:space="preserve">selektor typu třída </w:t>
       </w:r>
       <w:r>
-        <w:t>– musí se elementu přidat atribut class – může se přidat více (jak H1, tak divu)</w:t>
+        <w:t xml:space="preserve">– musí se elementu přidat atribut </w:t>
+      </w:r>
+      <w:proofErr w:type="spellStart"/>
+      <w:r>
+        <w:t>class</w:t>
+      </w:r>
+      <w:proofErr w:type="spellEnd"/>
+      <w:r>
+        <w:t xml:space="preserve"> – může se přidat více (jak H1, tak divu)</w:t>
       </w:r>
     </w:p>
     <w:p>
@@ -1549,7 +1909,15 @@
         </w:numPr>
       </w:pPr>
       <w:r>
-        <w:t xml:space="preserve">Pseudotřídy (v angličtině pseudoclass), určují nějaký stav prvku nebo jeho část </w:t>
+        <w:t xml:space="preserve">Pseudotřídy (v angličtině </w:t>
+      </w:r>
+      <w:proofErr w:type="spellStart"/>
+      <w:r>
+        <w:t>pseudoclass</w:t>
+      </w:r>
+      <w:proofErr w:type="spellEnd"/>
+      <w:r>
+        <w:t xml:space="preserve">), určují nějaký stav prvku nebo jeho část </w:t>
       </w:r>
     </w:p>
     <w:p>
@@ -1826,7 +2194,15 @@
         <w:pStyle w:val="Odstavecseseznamem"/>
       </w:pPr>
       <w:r>
-        <w:t xml:space="preserve">Takový selektor nám vybere všechy prvky, které mají ZÁROVĚŇ obě třídy </w:t>
+        <w:t xml:space="preserve">Takový selektor nám vybere </w:t>
+      </w:r>
+      <w:proofErr w:type="spellStart"/>
+      <w:r>
+        <w:t>všechy</w:t>
+      </w:r>
+      <w:proofErr w:type="spellEnd"/>
+      <w:r>
+        <w:t xml:space="preserve"> prvky, které mají ZÁROVĚŇ obě třídy </w:t>
       </w:r>
       <w:r>
         <w:br/>
@@ -1879,8 +2255,13 @@
         <w:pStyle w:val="Odstavecseseznamem"/>
       </w:pPr>
       <w:r>
-        <w:t>Tento selektor lze použít i s elementy – p.text</w:t>
-      </w:r>
+        <w:t xml:space="preserve">Tento selektor lze použít i s elementy – </w:t>
+      </w:r>
+      <w:proofErr w:type="spellStart"/>
+      <w:r>
+        <w:t>p.text</w:t>
+      </w:r>
+      <w:proofErr w:type="spellEnd"/>
       <w:r>
         <w:rPr>
           <w:lang w:val="en-GB"/>
@@ -2186,21 +2567,118 @@
       <w:r>
         <w:t xml:space="preserve">Již </w:t>
       </w:r>
+      <w:proofErr w:type="spellStart"/>
       <w:r>
         <w:rPr>
           <w:lang w:val="en-GB"/>
         </w:rPr>
-        <w:t>jsme si zmi</w:t>
-      </w:r>
-      <w:r>
-        <w:t>ňovali pseudotřídy jako</w:t>
-      </w:r>
-      <w:r>
-        <w:rPr>
-          <w:b/>
-          <w:bCs/>
-        </w:rPr>
-        <w:t xml:space="preserve"> hover, active, visited, etc.</w:t>
+        <w:t>jsme</w:t>
+      </w:r>
+      <w:proofErr w:type="spellEnd"/>
+      <w:r>
+        <w:rPr>
+          <w:lang w:val="en-GB"/>
+        </w:rPr>
+        <w:t xml:space="preserve"> </w:t>
+      </w:r>
+      <w:proofErr w:type="spellStart"/>
+      <w:r>
+        <w:rPr>
+          <w:lang w:val="en-GB"/>
+        </w:rPr>
+        <w:t>si</w:t>
+      </w:r>
+      <w:proofErr w:type="spellEnd"/>
+      <w:r>
+        <w:rPr>
+          <w:lang w:val="en-GB"/>
+        </w:rPr>
+        <w:t xml:space="preserve"> </w:t>
+      </w:r>
+      <w:proofErr w:type="spellStart"/>
+      <w:r>
+        <w:rPr>
+          <w:lang w:val="en-GB"/>
+        </w:rPr>
+        <w:t>zmi</w:t>
+      </w:r>
+      <w:r>
+        <w:t>ňovali</w:t>
+      </w:r>
+      <w:proofErr w:type="spellEnd"/>
+      <w:r>
+        <w:t xml:space="preserve"> pseudotřídy jako</w:t>
+      </w:r>
+      <w:r>
+        <w:rPr>
+          <w:b/>
+          <w:bCs/>
+        </w:rPr>
+        <w:t xml:space="preserve"> </w:t>
+      </w:r>
+      <w:proofErr w:type="spellStart"/>
+      <w:r>
+        <w:rPr>
+          <w:b/>
+          <w:bCs/>
+        </w:rPr>
+        <w:t>hover</w:t>
+      </w:r>
+      <w:proofErr w:type="spellEnd"/>
+      <w:r>
+        <w:rPr>
+          <w:b/>
+          <w:bCs/>
+        </w:rPr>
+        <w:t xml:space="preserve">, </w:t>
+      </w:r>
+      <w:proofErr w:type="spellStart"/>
+      <w:r>
+        <w:rPr>
+          <w:b/>
+          <w:bCs/>
+        </w:rPr>
+        <w:t>active</w:t>
+      </w:r>
+      <w:proofErr w:type="spellEnd"/>
+      <w:r>
+        <w:rPr>
+          <w:b/>
+          <w:bCs/>
+        </w:rPr>
+        <w:t xml:space="preserve">, </w:t>
+      </w:r>
+      <w:proofErr w:type="spellStart"/>
+      <w:r>
+        <w:rPr>
+          <w:b/>
+          <w:bCs/>
+        </w:rPr>
+        <w:t>visited</w:t>
+      </w:r>
+      <w:proofErr w:type="spellEnd"/>
+      <w:r>
+        <w:rPr>
+          <w:b/>
+          <w:bCs/>
+        </w:rPr>
+        <w:t xml:space="preserve">, </w:t>
+      </w:r>
+      <w:proofErr w:type="spellStart"/>
+      <w:r>
+        <w:rPr>
+          <w:b/>
+          <w:bCs/>
+        </w:rPr>
+        <w:t>etc</w:t>
+      </w:r>
+      <w:proofErr w:type="spellEnd"/>
+      <w:r>
+        <w:rPr>
+          <w:b/>
+          <w:bCs/>
+        </w:rPr>
+        <w:t>.</w:t>
       </w:r>
       <w:r>
         <w:t xml:space="preserve"> Určitý stav</w:t>
@@ -2213,7 +2691,20 @@
       </w:r>
       <w:r>
         <w:br/>
-        <w:t xml:space="preserve">pro příklad si ukážeme :hover ještě jednou – nejlépe vidět </w:t>
+        <w:t xml:space="preserve">pro příklad si </w:t>
+      </w:r>
+      <w:proofErr w:type="gramStart"/>
+      <w:r>
+        <w:t>ukážeme :</w:t>
+      </w:r>
+      <w:proofErr w:type="spellStart"/>
+      <w:r>
+        <w:t>hover</w:t>
+      </w:r>
+      <w:proofErr w:type="spellEnd"/>
+      <w:proofErr w:type="gramEnd"/>
+      <w:r>
+        <w:t xml:space="preserve"> ještě jednou – nejlépe vidět </w:t>
       </w:r>
     </w:p>
     <w:p>
@@ -2256,31 +2747,74 @@
       </w:r>
     </w:p>
     <w:p>
+      <w:pPr>
+        <w:pStyle w:val="Odstavecseseznamem"/>
+      </w:pPr>
+      <w:r>
+        <w:rPr>
+          <w:i/>
+          <w:iCs/>
+          <w:highlight w:val="darkCyan"/>
+        </w:rPr>
+        <w:t>---------------------------------OTÁZKY ---------------------------------</w:t>
+      </w:r>
+    </w:p>
+    <w:p>
       <w:r>
         <w:br/>
       </w:r>
       <w:r>
-        <w:t xml:space="preserve">Další pseudotřídy nám určují pořadí </w:t>
-      </w:r>
-      <w:r>
+        <w:t xml:space="preserve">6. </w:t>
+      </w:r>
+      <w:r>
+        <w:t xml:space="preserve">Další </w:t>
+      </w:r>
+      <w:r>
+        <w:rPr>
+          <w:b/>
+          <w:bCs/>
+        </w:rPr>
+        <w:t xml:space="preserve">pseudotřídy nám určují pořadí </w:t>
+      </w:r>
+      <w:r>
+        <w:rPr>
+          <w:b/>
+          <w:bCs/>
+        </w:rPr>
         <w:t>ve svém rodičovském divu</w:t>
       </w:r>
     </w:p>
     <w:p>
+      <w:pPr>
+        <w:pStyle w:val="Odstavecseseznamem"/>
+        <w:numPr>
+          <w:ilvl w:val="0"/>
+          <w:numId w:val="11"/>
+        </w:numPr>
+      </w:pPr>
       <w:r>
         <w:t xml:space="preserve">Pokud bychom chtěli vybrat třetí prvek, použijeme právě tento zápis. </w:t>
       </w:r>
-      <w:r>
-        <w:t>p:nth-child(</w:t>
-      </w:r>
-      <w:r>
-        <w:t xml:space="preserve">n) a za n si dosadím 3 </w:t>
-      </w:r>
-      <w:r>
-        <w:br/>
-      </w:r>
-      <w:r>
-        <w:t>b</w:t>
+      <w:proofErr w:type="gramStart"/>
+      <w:r>
+        <w:t>p:nth</w:t>
+      </w:r>
+      <w:proofErr w:type="gramEnd"/>
+      <w:r>
+        <w:t>-child(</w:t>
+      </w:r>
+      <w:r>
+        <w:t xml:space="preserve">n) a za </w:t>
+      </w:r>
+      <w:r>
+        <w:rPr>
+          <w:b/>
+          <w:bCs/>
+        </w:rPr>
+        <w:t>n</w:t>
+      </w:r>
+      <w:r>
+        <w:t xml:space="preserve"> si dosadím 3 </w:t>
       </w:r>
     </w:p>
     <w:p>
@@ -2327,7 +2861,15 @@
         <w:t>počítáme prvky obecně!!!! Ne pouze paragrafy!!!</w:t>
       </w:r>
       <w:r>
-        <w:t xml:space="preserve"> Když mezi ně vložím div, tak se stále počítají prvky rodiče (article)</w:t>
+        <w:t xml:space="preserve"> Když mezi ně vložím div, tak se stále počítají prvky rodiče (</w:t>
+      </w:r>
+      <w:proofErr w:type="spellStart"/>
+      <w:r>
+        <w:t>article</w:t>
+      </w:r>
+      <w:proofErr w:type="spellEnd"/>
+      <w:r>
+        <w:t>)</w:t>
       </w:r>
     </w:p>
     <w:p>
@@ -2377,19 +2919,73 @@
     <w:p>
       <w:pPr>
         <w:pStyle w:val="Odstavecseseznamem"/>
-      </w:pPr>
-      <w:r>
+        <w:ind w:left="0"/>
+      </w:pPr>
+      <w:r>
+        <w:rPr>
+          <w:b/>
+          <w:bCs/>
+        </w:rPr>
         <w:lastRenderedPageBreak/>
-        <w:t xml:space="preserve">Selektor typu n-tý prvek </w:t>
-      </w:r>
-      <w:r>
-        <w:br/>
+        <w:t>Další možnosti použití s</w:t>
+      </w:r>
+      <w:r>
+        <w:rPr>
+          <w:b/>
+          <w:bCs/>
+        </w:rPr>
+        <w:t>elektor</w:t>
+      </w:r>
+      <w:r>
+        <w:rPr>
+          <w:b/>
+          <w:bCs/>
+        </w:rPr>
+        <w:t>u</w:t>
+      </w:r>
+      <w:r>
+        <w:rPr>
+          <w:b/>
+          <w:bCs/>
+        </w:rPr>
+        <w:t xml:space="preserve"> typu n-</w:t>
+      </w:r>
+      <w:proofErr w:type="spellStart"/>
+      <w:r>
+        <w:rPr>
+          <w:b/>
+          <w:bCs/>
+        </w:rPr>
+        <w:t>tý</w:t>
+      </w:r>
+      <w:proofErr w:type="spellEnd"/>
+      <w:r>
+        <w:rPr>
+          <w:b/>
+          <w:bCs/>
+        </w:rPr>
+        <w:t xml:space="preserve"> prvek</w:t>
+      </w:r>
+      <w:r>
+        <w:t xml:space="preserve"> </w:t>
+      </w:r>
+    </w:p>
+    <w:p>
+      <w:pPr>
+        <w:pStyle w:val="Odstavecseseznamem"/>
+        <w:numPr>
+          <w:ilvl w:val="0"/>
+          <w:numId w:val="11"/>
+        </w:numPr>
+      </w:pPr>
+      <w:r>
         <w:t xml:space="preserve">můžeme používat násobky a vybrat tak každý druhý prvek např: </w:t>
       </w:r>
     </w:p>
     <w:p>
       <w:pPr>
         <w:pStyle w:val="Odstavecseseznamem"/>
+        <w:ind w:left="0"/>
         <w:rPr>
           <w:lang w:val="en-GB"/>
         </w:rPr>
@@ -2399,9 +2995,9 @@
           <w:lang w:val="en-GB"/>
         </w:rPr>
         <w:drawing>
-          <wp:inline distT="0" distB="0" distL="0" distR="0" wp14:anchorId="15D62A07" wp14:editId="47298464">
-            <wp:extent cx="6645910" cy="3143885"/>
-            <wp:effectExtent l="0" t="0" r="2540" b="0"/>
+          <wp:inline distT="0" distB="0" distL="0" distR="0" wp14:anchorId="15D62A07" wp14:editId="2E7E6A16">
+            <wp:extent cx="5685183" cy="2689408"/>
+            <wp:effectExtent l="0" t="0" r="0" b="0"/>
             <wp:docPr id="28" name="Obrázek 28"/>
             <wp:cNvGraphicFramePr>
               <a:graphicFrameLocks xmlns:a="http://schemas.openxmlformats.org/drawingml/2006/main" noChangeAspect="1"/>
@@ -2422,7 +3018,7 @@
                   <pic:spPr>
                     <a:xfrm>
                       <a:off x="0" y="0"/>
-                      <a:ext cx="6645910" cy="3143885"/>
+                      <a:ext cx="5690868" cy="2692097"/>
                     </a:xfrm>
                     <a:prstGeom prst="rect">
                       <a:avLst/>
@@ -2438,29 +3034,67 @@
     <w:p>
       <w:pPr>
         <w:pStyle w:val="Odstavecseseznamem"/>
-      </w:pPr>
-      <w:r>
+        <w:ind w:left="0"/>
         <w:rPr>
           <w:lang w:val="en-GB"/>
         </w:rPr>
-        <w:t>A nebo to st</w:t>
-      </w:r>
-      <w:r>
-        <w:t xml:space="preserve">řídat ob tři prvky: </w:t>
-      </w:r>
-      <w:r>
-        <w:t>vybírám takto z TROJICE PRVKŮ KAŽDÝ PRVNÍ – DRUHÝ – TŘETÍ</w:t>
-      </w:r>
-    </w:p>
-    <w:p>
-      <w:pPr>
-        <w:pStyle w:val="Odstavecseseznamem"/>
-      </w:pPr>
+      </w:pPr>
+    </w:p>
+    <w:p>
+      <w:pPr>
+        <w:pStyle w:val="Odstavecseseznamem"/>
+        <w:numPr>
+          <w:ilvl w:val="0"/>
+          <w:numId w:val="11"/>
+        </w:numPr>
+      </w:pPr>
+      <w:r>
+        <w:rPr>
+          <w:lang w:val="en-GB"/>
+        </w:rPr>
+        <w:t xml:space="preserve">A </w:t>
+      </w:r>
+      <w:proofErr w:type="spellStart"/>
+      <w:r>
+        <w:rPr>
+          <w:lang w:val="en-GB"/>
+        </w:rPr>
+        <w:t>nebo</w:t>
+      </w:r>
+      <w:proofErr w:type="spellEnd"/>
+      <w:r>
+        <w:rPr>
+          <w:lang w:val="en-GB"/>
+        </w:rPr>
+        <w:t xml:space="preserve"> to </w:t>
+      </w:r>
+      <w:proofErr w:type="spellStart"/>
+      <w:r>
+        <w:rPr>
+          <w:lang w:val="en-GB"/>
+        </w:rPr>
+        <w:t>st</w:t>
+      </w:r>
+      <w:r>
+        <w:t>řídat</w:t>
+      </w:r>
+      <w:proofErr w:type="spellEnd"/>
+      <w:r>
+        <w:t xml:space="preserve"> ob tři prvky: </w:t>
+      </w:r>
+      <w:r>
+        <w:t xml:space="preserve">vybírám takto z TROJICE PRVKŮ </w:t>
+      </w:r>
+      <w:r>
+        <w:t>každý první – druhý – třetí</w:t>
+      </w:r>
+    </w:p>
+    <w:p>
       <w:r>
         <w:drawing>
-          <wp:inline distT="0" distB="0" distL="0" distR="0" wp14:anchorId="52F200BA" wp14:editId="5FFE1763">
-            <wp:extent cx="6645910" cy="3155950"/>
-            <wp:effectExtent l="0" t="0" r="2540" b="6350"/>
+          <wp:inline distT="0" distB="0" distL="0" distR="0" wp14:anchorId="52F200BA" wp14:editId="74D4DA00">
+            <wp:extent cx="5716988" cy="2714832"/>
+            <wp:effectExtent l="0" t="0" r="0" b="9525"/>
             <wp:docPr id="29" name="Obrázek 29"/>
             <wp:cNvGraphicFramePr>
               <a:graphicFrameLocks xmlns:a="http://schemas.openxmlformats.org/drawingml/2006/main" noChangeAspect="1"/>
@@ -2481,7 +3115,7 @@
                   <pic:spPr>
                     <a:xfrm>
                       <a:off x="0" y="0"/>
-                      <a:ext cx="6645910" cy="3155950"/>
+                      <a:ext cx="5721901" cy="2717165"/>
                     </a:xfrm>
                     <a:prstGeom prst="rect">
                       <a:avLst/>
@@ -2494,14 +3128,68 @@
         </w:drawing>
       </w:r>
     </w:p>
-    <w:p/>
+    <w:p>
+      <w:pPr>
+        <w:pStyle w:val="Nadpis2"/>
+      </w:pPr>
+      <w:r>
+        <w:br/>
+        <w:t xml:space="preserve">Další selektory: </w:t>
+      </w:r>
+    </w:p>
+    <w:p>
+      <w:pPr>
+        <w:pStyle w:val="Odstavecseseznamem"/>
+        <w:numPr>
+          <w:ilvl w:val="0"/>
+          <w:numId w:val="10"/>
+        </w:numPr>
+      </w:pPr>
+      <w:r>
+        <w:t xml:space="preserve">sourozenec – vybírá všechny p, které následují za divem, se kterým mají stejného rodiče. </w:t>
+      </w:r>
+    </w:p>
+    <w:p>
+      <w:pPr>
+        <w:pStyle w:val="Odstavecseseznamem"/>
+        <w:numPr>
+          <w:ilvl w:val="0"/>
+          <w:numId w:val="10"/>
+        </w:numPr>
+      </w:pPr>
+      <w:r>
+        <w:t xml:space="preserve">přímý sourozenec – vybírá pouze ten p, který následuje přímo za divem, se kterým má stejného rodiče </w:t>
+      </w:r>
+    </w:p>
+    <w:p>
+      <w:r>
+        <w:br w:type="page"/>
+      </w:r>
+    </w:p>
+    <w:p>
+      <w:pPr>
+        <w:pStyle w:val="Odstavecseseznamem"/>
+        <w:numPr>
+          <w:ilvl w:val="0"/>
+          <w:numId w:val="10"/>
+        </w:numPr>
+      </w:pPr>
+    </w:p>
     <w:p>
       <w:r>
         <w:t xml:space="preserve">Pokud všechno stylujeme pomocí tříd </w:t>
       </w:r>
       <w:r>
         <w:br/>
-        <w:t xml:space="preserve">1. co je níž, to platí – css se čte odshora dolů – mají stejnou specificitu (poslední vyhrává) </w:t>
+        <w:t xml:space="preserve">1. co je níž, to platí – </w:t>
+      </w:r>
+      <w:proofErr w:type="spellStart"/>
+      <w:r>
+        <w:t>css</w:t>
+      </w:r>
+      <w:proofErr w:type="spellEnd"/>
+      <w:r>
+        <w:t xml:space="preserve"> se čte odshora dolů – mají stejnou specificitu (poslední vyhrává) </w:t>
       </w:r>
       <w:r>
         <w:br/>
@@ -2523,7 +3211,15 @@
       </w:r>
       <w:r>
         <w:br/>
-        <w:t xml:space="preserve">každý prvek má specificitu  1 </w:t>
+        <w:t xml:space="preserve">každý prvek má </w:t>
+      </w:r>
+      <w:proofErr w:type="gramStart"/>
+      <w:r>
+        <w:t>specificitu  1</w:t>
+      </w:r>
+      <w:proofErr w:type="gramEnd"/>
+      <w:r>
+        <w:t xml:space="preserve"> </w:t>
       </w:r>
       <w:r>
         <w:br/>
@@ -2539,12 +3235,19 @@
         <w:t>Takže pokud stejnému prvku přidáme ID, které nastylujeme, přebijeme i třídu</w:t>
       </w:r>
       <w:r>
-        <w:t xml:space="preserve">, protože máme najednou id o 10x vyšší specificitě než je třída a 100x vyšší specificitě než pouhý tag. </w:t>
-      </w:r>
-    </w:p>
-    <w:p>
-      <w:r>
-        <w:lastRenderedPageBreak/>
+        <w:t xml:space="preserve">, protože máme najednou id o 10x vyšší </w:t>
+      </w:r>
+      <w:proofErr w:type="gramStart"/>
+      <w:r>
+        <w:t>specificitě</w:t>
+      </w:r>
+      <w:proofErr w:type="gramEnd"/>
+      <w:r>
+        <w:t xml:space="preserve"> než je třída a 100x vyšší specificitě než pouhý tag. </w:t>
+      </w:r>
+    </w:p>
+    <w:p>
+      <w:r>
         <w:br/>
       </w:r>
       <w:r>
@@ -2903,6 +3606,119 @@
     </w:lvl>
   </w:abstractNum>
   <w:abstractNum w:abstractNumId="3" w15:restartNumberingAfterBreak="0">
+    <w:nsid w:val="138E50B5"/>
+    <w:multiLevelType w:val="hybridMultilevel"/>
+    <w:tmpl w:val="F40E4E3A"/>
+    <w:lvl w:ilvl="0" w:tplc="04050001">
+      <w:start w:val="1"/>
+      <w:numFmt w:val="bullet"/>
+      <w:lvlText w:val=""/>
+      <w:lvlJc w:val="left"/>
+      <w:pPr>
+        <w:ind w:left="720" w:hanging="360"/>
+      </w:pPr>
+      <w:rPr>
+        <w:rFonts w:ascii="Symbol" w:hAnsi="Symbol" w:hint="default"/>
+      </w:rPr>
+    </w:lvl>
+    <w:lvl w:ilvl="1" w:tplc="04050003" w:tentative="1">
+      <w:start w:val="1"/>
+      <w:numFmt w:val="bullet"/>
+      <w:lvlText w:val="o"/>
+      <w:lvlJc w:val="left"/>
+      <w:pPr>
+        <w:ind w:left="1440" w:hanging="360"/>
+      </w:pPr>
+      <w:rPr>
+        <w:rFonts w:ascii="Courier New" w:hAnsi="Courier New" w:cs="Courier New" w:hint="default"/>
+      </w:rPr>
+    </w:lvl>
+    <w:lvl w:ilvl="2" w:tplc="04050005" w:tentative="1">
+      <w:start w:val="1"/>
+      <w:numFmt w:val="bullet"/>
+      <w:lvlText w:val=""/>
+      <w:lvlJc w:val="left"/>
+      <w:pPr>
+        <w:ind w:left="2160" w:hanging="360"/>
+      </w:pPr>
+      <w:rPr>
+        <w:rFonts w:ascii="Wingdings" w:hAnsi="Wingdings" w:hint="default"/>
+      </w:rPr>
+    </w:lvl>
+    <w:lvl w:ilvl="3" w:tplc="04050001" w:tentative="1">
+      <w:start w:val="1"/>
+      <w:numFmt w:val="bullet"/>
+      <w:lvlText w:val=""/>
+      <w:lvlJc w:val="left"/>
+      <w:pPr>
+        <w:ind w:left="2880" w:hanging="360"/>
+      </w:pPr>
+      <w:rPr>
+        <w:rFonts w:ascii="Symbol" w:hAnsi="Symbol" w:hint="default"/>
+      </w:rPr>
+    </w:lvl>
+    <w:lvl w:ilvl="4" w:tplc="04050003" w:tentative="1">
+      <w:start w:val="1"/>
+      <w:numFmt w:val="bullet"/>
+      <w:lvlText w:val="o"/>
+      <w:lvlJc w:val="left"/>
+      <w:pPr>
+        <w:ind w:left="3600" w:hanging="360"/>
+      </w:pPr>
+      <w:rPr>
+        <w:rFonts w:ascii="Courier New" w:hAnsi="Courier New" w:cs="Courier New" w:hint="default"/>
+      </w:rPr>
+    </w:lvl>
+    <w:lvl w:ilvl="5" w:tplc="04050005" w:tentative="1">
+      <w:start w:val="1"/>
+      <w:numFmt w:val="bullet"/>
+      <w:lvlText w:val=""/>
+      <w:lvlJc w:val="left"/>
+      <w:pPr>
+        <w:ind w:left="4320" w:hanging="360"/>
+      </w:pPr>
+      <w:rPr>
+        <w:rFonts w:ascii="Wingdings" w:hAnsi="Wingdings" w:hint="default"/>
+      </w:rPr>
+    </w:lvl>
+    <w:lvl w:ilvl="6" w:tplc="04050001" w:tentative="1">
+      <w:start w:val="1"/>
+      <w:numFmt w:val="bullet"/>
+      <w:lvlText w:val=""/>
+      <w:lvlJc w:val="left"/>
+      <w:pPr>
+        <w:ind w:left="5040" w:hanging="360"/>
+      </w:pPr>
+      <w:rPr>
+        <w:rFonts w:ascii="Symbol" w:hAnsi="Symbol" w:hint="default"/>
+      </w:rPr>
+    </w:lvl>
+    <w:lvl w:ilvl="7" w:tplc="04050003" w:tentative="1">
+      <w:start w:val="1"/>
+      <w:numFmt w:val="bullet"/>
+      <w:lvlText w:val="o"/>
+      <w:lvlJc w:val="left"/>
+      <w:pPr>
+        <w:ind w:left="5760" w:hanging="360"/>
+      </w:pPr>
+      <w:rPr>
+        <w:rFonts w:ascii="Courier New" w:hAnsi="Courier New" w:cs="Courier New" w:hint="default"/>
+      </w:rPr>
+    </w:lvl>
+    <w:lvl w:ilvl="8" w:tplc="04050005" w:tentative="1">
+      <w:start w:val="1"/>
+      <w:numFmt w:val="bullet"/>
+      <w:lvlText w:val=""/>
+      <w:lvlJc w:val="left"/>
+      <w:pPr>
+        <w:ind w:left="6480" w:hanging="360"/>
+      </w:pPr>
+      <w:rPr>
+        <w:rFonts w:ascii="Wingdings" w:hAnsi="Wingdings" w:hint="default"/>
+      </w:rPr>
+    </w:lvl>
+  </w:abstractNum>
+  <w:abstractNum w:abstractNumId="4" w15:restartNumberingAfterBreak="0">
     <w:nsid w:val="1F1E08FE"/>
     <w:multiLevelType w:val="hybridMultilevel"/>
     <w:tmpl w:val="434AFA00"/>
@@ -3015,7 +3831,7 @@
       </w:rPr>
     </w:lvl>
   </w:abstractNum>
-  <w:abstractNum w:abstractNumId="4" w15:restartNumberingAfterBreak="0">
+  <w:abstractNum w:abstractNumId="5" w15:restartNumberingAfterBreak="0">
     <w:nsid w:val="27AD5F1D"/>
     <w:multiLevelType w:val="hybridMultilevel"/>
     <w:tmpl w:val="62A0F4C6"/>
@@ -3128,7 +3944,7 @@
       </w:rPr>
     </w:lvl>
   </w:abstractNum>
-  <w:abstractNum w:abstractNumId="5" w15:restartNumberingAfterBreak="0">
+  <w:abstractNum w:abstractNumId="6" w15:restartNumberingAfterBreak="0">
     <w:nsid w:val="3A800CE9"/>
     <w:multiLevelType w:val="hybridMultilevel"/>
     <w:tmpl w:val="19901E64"/>
@@ -3241,7 +4057,7 @@
       </w:rPr>
     </w:lvl>
   </w:abstractNum>
-  <w:abstractNum w:abstractNumId="6" w15:restartNumberingAfterBreak="0">
+  <w:abstractNum w:abstractNumId="7" w15:restartNumberingAfterBreak="0">
     <w:nsid w:val="41C274B2"/>
     <w:multiLevelType w:val="hybridMultilevel"/>
     <w:tmpl w:val="3DDA226A"/>
@@ -3354,7 +4170,7 @@
       </w:rPr>
     </w:lvl>
   </w:abstractNum>
-  <w:abstractNum w:abstractNumId="7" w15:restartNumberingAfterBreak="0">
+  <w:abstractNum w:abstractNumId="8" w15:restartNumberingAfterBreak="0">
     <w:nsid w:val="63CF3D3E"/>
     <w:multiLevelType w:val="hybridMultilevel"/>
     <w:tmpl w:val="55C01156"/>
@@ -3467,7 +4283,120 @@
       </w:rPr>
     </w:lvl>
   </w:abstractNum>
-  <w:abstractNum w:abstractNumId="8" w15:restartNumberingAfterBreak="0">
+  <w:abstractNum w:abstractNumId="9" w15:restartNumberingAfterBreak="0">
+    <w:nsid w:val="66CD1641"/>
+    <w:multiLevelType w:val="hybridMultilevel"/>
+    <w:tmpl w:val="FAA4266E"/>
+    <w:lvl w:ilvl="0" w:tplc="04050001">
+      <w:start w:val="1"/>
+      <w:numFmt w:val="bullet"/>
+      <w:lvlText w:val=""/>
+      <w:lvlJc w:val="left"/>
+      <w:pPr>
+        <w:ind w:left="720" w:hanging="360"/>
+      </w:pPr>
+      <w:rPr>
+        <w:rFonts w:ascii="Symbol" w:hAnsi="Symbol" w:hint="default"/>
+      </w:rPr>
+    </w:lvl>
+    <w:lvl w:ilvl="1" w:tplc="04050003" w:tentative="1">
+      <w:start w:val="1"/>
+      <w:numFmt w:val="bullet"/>
+      <w:lvlText w:val="o"/>
+      <w:lvlJc w:val="left"/>
+      <w:pPr>
+        <w:ind w:left="1440" w:hanging="360"/>
+      </w:pPr>
+      <w:rPr>
+        <w:rFonts w:ascii="Courier New" w:hAnsi="Courier New" w:cs="Courier New" w:hint="default"/>
+      </w:rPr>
+    </w:lvl>
+    <w:lvl w:ilvl="2" w:tplc="04050005" w:tentative="1">
+      <w:start w:val="1"/>
+      <w:numFmt w:val="bullet"/>
+      <w:lvlText w:val=""/>
+      <w:lvlJc w:val="left"/>
+      <w:pPr>
+        <w:ind w:left="2160" w:hanging="360"/>
+      </w:pPr>
+      <w:rPr>
+        <w:rFonts w:ascii="Wingdings" w:hAnsi="Wingdings" w:hint="default"/>
+      </w:rPr>
+    </w:lvl>
+    <w:lvl w:ilvl="3" w:tplc="04050001" w:tentative="1">
+      <w:start w:val="1"/>
+      <w:numFmt w:val="bullet"/>
+      <w:lvlText w:val=""/>
+      <w:lvlJc w:val="left"/>
+      <w:pPr>
+        <w:ind w:left="2880" w:hanging="360"/>
+      </w:pPr>
+      <w:rPr>
+        <w:rFonts w:ascii="Symbol" w:hAnsi="Symbol" w:hint="default"/>
+      </w:rPr>
+    </w:lvl>
+    <w:lvl w:ilvl="4" w:tplc="04050003" w:tentative="1">
+      <w:start w:val="1"/>
+      <w:numFmt w:val="bullet"/>
+      <w:lvlText w:val="o"/>
+      <w:lvlJc w:val="left"/>
+      <w:pPr>
+        <w:ind w:left="3600" w:hanging="360"/>
+      </w:pPr>
+      <w:rPr>
+        <w:rFonts w:ascii="Courier New" w:hAnsi="Courier New" w:cs="Courier New" w:hint="default"/>
+      </w:rPr>
+    </w:lvl>
+    <w:lvl w:ilvl="5" w:tplc="04050005" w:tentative="1">
+      <w:start w:val="1"/>
+      <w:numFmt w:val="bullet"/>
+      <w:lvlText w:val=""/>
+      <w:lvlJc w:val="left"/>
+      <w:pPr>
+        <w:ind w:left="4320" w:hanging="360"/>
+      </w:pPr>
+      <w:rPr>
+        <w:rFonts w:ascii="Wingdings" w:hAnsi="Wingdings" w:hint="default"/>
+      </w:rPr>
+    </w:lvl>
+    <w:lvl w:ilvl="6" w:tplc="04050001" w:tentative="1">
+      <w:start w:val="1"/>
+      <w:numFmt w:val="bullet"/>
+      <w:lvlText w:val=""/>
+      <w:lvlJc w:val="left"/>
+      <w:pPr>
+        <w:ind w:left="5040" w:hanging="360"/>
+      </w:pPr>
+      <w:rPr>
+        <w:rFonts w:ascii="Symbol" w:hAnsi="Symbol" w:hint="default"/>
+      </w:rPr>
+    </w:lvl>
+    <w:lvl w:ilvl="7" w:tplc="04050003" w:tentative="1">
+      <w:start w:val="1"/>
+      <w:numFmt w:val="bullet"/>
+      <w:lvlText w:val="o"/>
+      <w:lvlJc w:val="left"/>
+      <w:pPr>
+        <w:ind w:left="5760" w:hanging="360"/>
+      </w:pPr>
+      <w:rPr>
+        <w:rFonts w:ascii="Courier New" w:hAnsi="Courier New" w:cs="Courier New" w:hint="default"/>
+      </w:rPr>
+    </w:lvl>
+    <w:lvl w:ilvl="8" w:tplc="04050005" w:tentative="1">
+      <w:start w:val="1"/>
+      <w:numFmt w:val="bullet"/>
+      <w:lvlText w:val=""/>
+      <w:lvlJc w:val="left"/>
+      <w:pPr>
+        <w:ind w:left="6480" w:hanging="360"/>
+      </w:pPr>
+      <w:rPr>
+        <w:rFonts w:ascii="Wingdings" w:hAnsi="Wingdings" w:hint="default"/>
+      </w:rPr>
+    </w:lvl>
+  </w:abstractNum>
+  <w:abstractNum w:abstractNumId="10" w15:restartNumberingAfterBreak="0">
     <w:nsid w:val="71DD7EBA"/>
     <w:multiLevelType w:val="hybridMultilevel"/>
     <w:tmpl w:val="54D01930"/>
@@ -3584,28 +4513,34 @@
     <w:abstractNumId w:val="1"/>
   </w:num>
   <w:num w:numId="2">
+    <w:abstractNumId w:val="8"/>
+  </w:num>
+  <w:num w:numId="3">
     <w:abstractNumId w:val="7"/>
   </w:num>
-  <w:num w:numId="3">
+  <w:num w:numId="4">
+    <w:abstractNumId w:val="4"/>
+  </w:num>
+  <w:num w:numId="5">
     <w:abstractNumId w:val="6"/>
   </w:num>
-  <w:num w:numId="4">
-    <w:abstractNumId w:val="3"/>
-  </w:num>
-  <w:num w:numId="5">
-    <w:abstractNumId w:val="5"/>
-  </w:num>
   <w:num w:numId="6">
-    <w:abstractNumId w:val="8"/>
+    <w:abstractNumId w:val="10"/>
   </w:num>
   <w:num w:numId="7">
-    <w:abstractNumId w:val="4"/>
+    <w:abstractNumId w:val="5"/>
   </w:num>
   <w:num w:numId="8">
     <w:abstractNumId w:val="0"/>
   </w:num>
   <w:num w:numId="9">
     <w:abstractNumId w:val="2"/>
+  </w:num>
+  <w:num w:numId="10">
+    <w:abstractNumId w:val="3"/>
+  </w:num>
+  <w:num w:numId="11">
+    <w:abstractNumId w:val="9"/>
   </w:num>
 </w:numbering>
 </file>

</xml_diff>